<commit_message>
Edição de dados do doc
</commit_message>
<xml_diff>
--- a/Documento_Requisitos_FWC.docx
+++ b/Documento_Requisitos_FWC.docx
@@ -751,33 +751,20 @@
                 <w:szCs w:val="18"/>
               </w:rPr>
             </w:pPr>
-          </w:p>
-        </w:tc>
-        <w:tc>
-          <w:tcPr>
-            <w:tcW w:w="2201" w:type="dxa"/>
-          </w:tcPr>
-          <w:p>
-            <w:pPr>
-              <w:pBdr>
-                <w:top w:val="nil"/>
-                <w:left w:val="nil"/>
-                <w:bottom w:val="nil"/>
-                <w:right w:val="nil"/>
-                <w:between w:val="nil"/>
-              </w:pBdr>
+            <w:r>
               <w:rPr>
                 <w:rFonts w:ascii="Times New Roman" w:eastAsia="Times New Roman" w:hAnsi="Times New Roman" w:cs="Times New Roman"/>
                 <w:color w:val="000000"/>
                 <w:sz w:val="18"/>
                 <w:szCs w:val="18"/>
               </w:rPr>
-            </w:pPr>
-          </w:p>
-        </w:tc>
-        <w:tc>
-          <w:tcPr>
-            <w:tcW w:w="2626" w:type="dxa"/>
+              <w:t>0.6</w:t>
+            </w:r>
+          </w:p>
+        </w:tc>
+        <w:tc>
+          <w:tcPr>
+            <w:tcW w:w="2201" w:type="dxa"/>
           </w:tcPr>
           <w:p>
             <w:pPr>
@@ -795,28 +782,75 @@
                 <w:szCs w:val="18"/>
               </w:rPr>
             </w:pPr>
-          </w:p>
-        </w:tc>
-        <w:tc>
-          <w:tcPr>
-            <w:tcW w:w="2996" w:type="dxa"/>
-          </w:tcPr>
-          <w:p>
-            <w:pPr>
-              <w:pBdr>
-                <w:top w:val="nil"/>
-                <w:left w:val="nil"/>
-                <w:bottom w:val="nil"/>
-                <w:right w:val="nil"/>
-                <w:between w:val="nil"/>
-              </w:pBdr>
+            <w:r>
               <w:rPr>
                 <w:rFonts w:ascii="Times New Roman" w:eastAsia="Times New Roman" w:hAnsi="Times New Roman" w:cs="Times New Roman"/>
                 <w:color w:val="000000"/>
                 <w:sz w:val="18"/>
                 <w:szCs w:val="18"/>
               </w:rPr>
-            </w:pPr>
+              <w:t>09/08/2020</w:t>
+            </w:r>
+          </w:p>
+        </w:tc>
+        <w:tc>
+          <w:tcPr>
+            <w:tcW w:w="2626" w:type="dxa"/>
+          </w:tcPr>
+          <w:p>
+            <w:pPr>
+              <w:pBdr>
+                <w:top w:val="nil"/>
+                <w:left w:val="nil"/>
+                <w:bottom w:val="nil"/>
+                <w:right w:val="nil"/>
+                <w:between w:val="nil"/>
+              </w:pBdr>
+              <w:rPr>
+                <w:rFonts w:ascii="Times New Roman" w:eastAsia="Times New Roman" w:hAnsi="Times New Roman" w:cs="Times New Roman"/>
+                <w:color w:val="000000"/>
+                <w:sz w:val="18"/>
+                <w:szCs w:val="18"/>
+              </w:rPr>
+            </w:pPr>
+            <w:r>
+              <w:rPr>
+                <w:rFonts w:ascii="Times New Roman" w:eastAsia="Times New Roman" w:hAnsi="Times New Roman" w:cs="Times New Roman"/>
+                <w:color w:val="000000"/>
+              </w:rPr>
+              <w:t>Davi Alencar</w:t>
+            </w:r>
+          </w:p>
+        </w:tc>
+        <w:tc>
+          <w:tcPr>
+            <w:tcW w:w="2996" w:type="dxa"/>
+          </w:tcPr>
+          <w:p>
+            <w:pPr>
+              <w:pBdr>
+                <w:top w:val="nil"/>
+                <w:left w:val="nil"/>
+                <w:bottom w:val="nil"/>
+                <w:right w:val="nil"/>
+                <w:between w:val="nil"/>
+              </w:pBdr>
+              <w:rPr>
+                <w:rFonts w:ascii="Times New Roman" w:eastAsia="Times New Roman" w:hAnsi="Times New Roman" w:cs="Times New Roman"/>
+                <w:color w:val="000000"/>
+                <w:sz w:val="18"/>
+                <w:szCs w:val="18"/>
+              </w:rPr>
+            </w:pPr>
+            <w:r>
+              <w:rPr>
+                <w:rFonts w:ascii="Times New Roman" w:eastAsia="Times New Roman" w:hAnsi="Times New Roman" w:cs="Times New Roman"/>
+                <w:color w:val="000000"/>
+                <w:sz w:val="18"/>
+                <w:szCs w:val="18"/>
+              </w:rPr>
+              <w:t>Atualização e correção de alguns dados</w:t>
+            </w:r>
           </w:p>
         </w:tc>
       </w:tr>
@@ -3019,9 +3053,9 @@
           </mc:Choice>
           <mc:Fallback>
             <w:pict>
-              <v:group id="Agrupar 1" o:spid="_x0000_s1030" style="width:434.95pt;height:2.2pt;mso-position-horizontal-relative:char;mso-position-vertical-relative:line" coordorigin="25840,37660" coordsize="55238,158" o:gfxdata="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">
-                <v:group id="Agrupar 2" o:spid="_x0000_s1031" style="position:absolute;left:25840;top:37660;width:55239;height:159" coordsize="8699,25" o:gfxdata="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">
-                  <v:rect id="Retângulo 3" o:spid="_x0000_s1032" style="position:absolute;width:8675;height:25;visibility:visible;mso-wrap-style:square;v-text-anchor:middle" o:gfxdata="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" filled="f" stroked="f">
+              <v:group id="Agrupar 1" o:spid="_x0000_s1030" style="width:434.95pt;height:2.2pt;mso-position-horizontal-relative:char;mso-position-vertical-relative:line" coordorigin="25840,37660" coordsize="55238,158" o:gfxdata="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">
+                <v:group id="_x0000_s1031" style="position:absolute;left:25840;top:37660;width:55239;height:159" coordsize="8699,25" o:gfxdata="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">
+                  <v:rect id="Retângulo 3" o:spid="_x0000_s1032" style="position:absolute;width:8675;height:25;visibility:visible;mso-wrap-style:square;v-text-anchor:middle" o:gfxdata="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" filled="f" stroked="f">
                     <v:textbox inset="2.53958mm,2.53958mm,2.53958mm,2.53958mm">
                       <w:txbxContent>
                         <w:p>
@@ -3032,7 +3066,7 @@
                       </w:txbxContent>
                     </v:textbox>
                   </v:rect>
-                  <v:shape id="Conector de Seta Reta 4" o:spid="_x0000_s1033" type="#_x0000_t32" style="position:absolute;top:22;width:8699;height:0;visibility:visible;mso-wrap-style:square" o:connectortype="straight" o:gfxdata="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" strokecolor="#1f487c" strokeweight=".76181mm"/>
+                  <v:shape id="Conector de Seta Reta 4" o:spid="_x0000_s1033" type="#_x0000_t32" style="position:absolute;top:22;width:8699;height:0;visibility:visible;mso-wrap-style:square" o:connectortype="straight" o:gfxdata="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" strokecolor="#1f487c" strokeweight=".76181mm"/>
                 </v:group>
                 <w10:anchorlock/>
               </v:group>
@@ -3821,7 +3855,23 @@
                 <w:sz w:val="20"/>
                 <w:szCs w:val="20"/>
               </w:rPr>
-              <w:t>Será desenvolvido uma aplicação mobile capaz de atender ao sistema operacionais Android.</w:t>
+              <w:t>Será desenvolvido uma aplicação mobile capaz de atender ao sistema operaciona</w:t>
+            </w:r>
+            <w:r>
+              <w:rPr>
+                <w:color w:val="000000"/>
+                <w:sz w:val="20"/>
+                <w:szCs w:val="20"/>
+              </w:rPr>
+              <w:t>l</w:t>
+            </w:r>
+            <w:r>
+              <w:rPr>
+                <w:color w:val="000000"/>
+                <w:sz w:val="20"/>
+                <w:szCs w:val="20"/>
+              </w:rPr>
+              <w:t xml:space="preserve"> Android.</w:t>
             </w:r>
           </w:p>
         </w:tc>
@@ -4829,9 +4879,9 @@
           </mc:Choice>
           <mc:Fallback>
             <w:pict>
-              <v:group id="Agrupar 14" o:spid="_x0000_s1034" style="width:434.95pt;height:2.2pt;mso-position-horizontal-relative:char;mso-position-vertical-relative:line" coordorigin="25840,37660" coordsize="55238,158" o:gfxdata="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">
-                <v:group id="Agrupar 26" o:spid="_x0000_s1035" style="position:absolute;left:25840;top:37660;width:55239;height:159" coordsize="8699,25" o:gfxdata="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">
-                  <v:rect id="Retângulo 27" o:spid="_x0000_s1036" style="position:absolute;width:8675;height:25;visibility:visible;mso-wrap-style:square;v-text-anchor:middle" o:gfxdata="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" filled="f" stroked="f">
+              <v:group id="Agrupar 2" o:spid="_x0000_s1034" style="width:434.95pt;height:2.2pt;mso-position-horizontal-relative:char;mso-position-vertical-relative:line" coordorigin="25840,37660" coordsize="55238,158" o:gfxdata="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">
+                <v:group id="Agrupar 3" o:spid="_x0000_s1035" style="position:absolute;left:25840;top:37660;width:55239;height:159" coordsize="8699,25" o:gfxdata="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">
+                  <v:rect id="Retângulo 4" o:spid="_x0000_s1036" style="position:absolute;width:8675;height:25;visibility:visible;mso-wrap-style:square;v-text-anchor:middle" o:gfxdata="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" filled="f" stroked="f">
                     <v:textbox inset="2.53958mm,2.53958mm,2.53958mm,2.53958mm">
                       <w:txbxContent>
                         <w:p>
@@ -4842,7 +4892,7 @@
                       </w:txbxContent>
                     </v:textbox>
                   </v:rect>
-                  <v:shape id="Conector de Seta Reta 28" o:spid="_x0000_s1037" type="#_x0000_t32" style="position:absolute;top:22;width:8699;height:0;visibility:visible;mso-wrap-style:square" o:connectortype="straight" o:gfxdata="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" strokecolor="#1f487c" strokeweight=".76181mm"/>
+                  <v:shape id="Conector de Seta Reta 5" o:spid="_x0000_s1037" type="#_x0000_t32" style="position:absolute;top:22;width:8699;height:0;visibility:visible;mso-wrap-style:square" o:connectortype="straight" o:gfxdata="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" strokecolor="#1f487c" strokeweight=".76181mm"/>
                 </v:group>
                 <w10:anchorlock/>
               </v:group>
@@ -6430,7 +6480,7 @@
                 <w:sz w:val="20"/>
                 <w:szCs w:val="20"/>
               </w:rPr>
-              <w:t>Aluno – Notificações(Vagas,Candidaturas Atuais, etc)</w:t>
+              <w:t>Aluno - Atribuir Linkedin ao currículo</w:t>
             </w:r>
           </w:p>
         </w:tc>
@@ -6531,10 +6581,8 @@
                 <w:sz w:val="20"/>
                 <w:szCs w:val="20"/>
               </w:rPr>
-              <w:t>Adm - Visualizar/Permitir/Negar candidatura à vaga</w:t>
-            </w:r>
-            <w:bookmarkStart w:id="11" w:name="_GoBack"/>
-            <w:bookmarkEnd w:id="11"/>
+              <w:t>Aluno – Notificações(Vagas,Candidaturas Atuais, etc)</w:t>
+            </w:r>
           </w:p>
         </w:tc>
         <w:tc>
@@ -6628,6 +6676,14 @@
                 <w:szCs w:val="20"/>
               </w:rPr>
             </w:pPr>
+            <w:r>
+              <w:rPr>
+                <w:color w:val="000000"/>
+                <w:sz w:val="20"/>
+                <w:szCs w:val="20"/>
+              </w:rPr>
+              <w:t>Adm - Visualizar/Permitir/Negar candidatura à vaga</w:t>
+            </w:r>
           </w:p>
         </w:tc>
         <w:tc>
@@ -6721,6 +6777,8 @@
                 <w:szCs w:val="20"/>
               </w:rPr>
             </w:pPr>
+            <w:bookmarkStart w:id="11" w:name="_GoBack"/>
+            <w:bookmarkEnd w:id="11"/>
           </w:p>
         </w:tc>
         <w:tc>
@@ -10254,10 +10312,6 @@
 </w:endnotes>
 </file>
 
-<file path=word/footer1.xml><?xml version="1.0" encoding="utf-8"?>
-<w:ftr xmlns:wpc="http://schemas.microsoft.com/office/word/2010/wordprocessingCanvas" xmlns:cx="http://schemas.microsoft.com/office/drawing/2014/chartex" xmlns:cx1="http://schemas.microsoft.com/office/drawing/2015/9/8/chartex" xmlns:cx2="http://schemas.microsoft.com/office/drawing/2015/10/21/chartex" xmlns:cx3="http://schemas.microsoft.com/office/drawing/2016/5/9/chartex" xmlns:cx4="http://schemas.microsoft.com/office/drawing/2016/5/10/chartex" xmlns:cx5="http://schemas.microsoft.com/office/drawing/2016/5/11/chartex" xmlns:cx6="http://schemas.microsoft.com/office/drawing/2016/5/12/chartex" xmlns:cx7="http://schemas.microsoft.com/office/drawing/2016/5/13/chartex" xmlns:cx8="http://schemas.microsoft.com/office/drawing/2016/5/14/chartex" xmlns:mc="http://schemas.openxmlformats.org/markup-compatibility/2006" xmlns:aink="http://schemas.microsoft.com/office/drawing/2016/ink" xmlns:am3d="http://schemas.microsoft.com/office/drawing/2017/model3d" xmlns:o="urn:schemas-microsoft-com:office:office" xmlns:r="http://schemas.openxmlformats.org/officeDocument/2006/relationships" xmlns:m="http://schemas.openxmlformats.org/officeDocument/2006/math" xmlns:v="urn:schemas-microsoft-com:vml" xmlns:wp14="http://schemas.microsoft.com/office/word/2010/wordprocessingDrawing" xmlns:wp="http://schemas.openxmlformats.org/drawingml/2006/wordprocessingDrawing" xmlns:w10="urn:schemas-microsoft-com:office:word" xmlns:w="http://schemas.openxmlformats.org/wordprocessingml/2006/main" xmlns:w14="http://schemas.microsoft.com/office/word/2010/wordml" xmlns:w15="http://schemas.microsoft.com/office/word/2012/wordml" xmlns:w16cid="http://schemas.microsoft.com/office/word/2016/wordml/cid" xmlns:w16se="http://schemas.microsoft.com/office/word/2015/wordml/symex" xmlns:wpg="http://schemas.microsoft.com/office/word/2010/wordprocessingGroup" xmlns:wpi="http://schemas.microsoft.com/office/word/2010/wordprocessingInk" xmlns:wne="http://schemas.microsoft.com/office/word/2006/wordml" xmlns:wps="http://schemas.microsoft.com/office/word/2010/wordprocessingShape" mc:Ignorable="w14 w15 w16se w16cid wp14"/>
-</file>
-
 <file path=word/footnotes.xml><?xml version="1.0" encoding="utf-8"?>
 <w:footnotes xmlns:wpc="http://schemas.microsoft.com/office/word/2010/wordprocessingCanvas" xmlns:cx="http://schemas.microsoft.com/office/drawing/2014/chartex" xmlns:cx1="http://schemas.microsoft.com/office/drawing/2015/9/8/chartex" xmlns:cx2="http://schemas.microsoft.com/office/drawing/2015/10/21/chartex" xmlns:cx3="http://schemas.microsoft.com/office/drawing/2016/5/9/chartex" xmlns:cx4="http://schemas.microsoft.com/office/drawing/2016/5/10/chartex" xmlns:cx5="http://schemas.microsoft.com/office/drawing/2016/5/11/chartex" xmlns:cx6="http://schemas.microsoft.com/office/drawing/2016/5/12/chartex" xmlns:cx7="http://schemas.microsoft.com/office/drawing/2016/5/13/chartex" xmlns:cx8="http://schemas.microsoft.com/office/drawing/2016/5/14/chartex" xmlns:mc="http://schemas.openxmlformats.org/markup-compatibility/2006" xmlns:aink="http://schemas.microsoft.com/office/drawing/2016/ink" xmlns:am3d="http://schemas.microsoft.com/office/drawing/2017/model3d" xmlns:o="urn:schemas-microsoft-com:office:office" xmlns:r="http://schemas.openxmlformats.org/officeDocument/2006/relationships" xmlns:m="http://schemas.openxmlformats.org/officeDocument/2006/math" xmlns:v="urn:schemas-microsoft-com:vml" xmlns:wp14="http://schemas.microsoft.com/office/word/2010/wordprocessingDrawing" xmlns:wp="http://schemas.openxmlformats.org/drawingml/2006/wordprocessingDrawing" xmlns:w10="urn:schemas-microsoft-com:office:word" xmlns:w="http://schemas.openxmlformats.org/wordprocessingml/2006/main" xmlns:w14="http://schemas.microsoft.com/office/word/2010/wordml" xmlns:w15="http://schemas.microsoft.com/office/word/2012/wordml" xmlns:w16cid="http://schemas.microsoft.com/office/word/2016/wordml/cid" xmlns:w16se="http://schemas.microsoft.com/office/word/2015/wordml/symex" xmlns:wpg="http://schemas.microsoft.com/office/word/2010/wordprocessingGroup" xmlns:wpi="http://schemas.microsoft.com/office/word/2010/wordprocessingInk" xmlns:wne="http://schemas.microsoft.com/office/word/2006/wordml" xmlns:wps="http://schemas.microsoft.com/office/word/2010/wordprocessingShape" mc:Ignorable="w14 w15 w16se w16cid wp14">
   <w:footnote w:type="separator" w:id="-1">
@@ -10275,96 +10329,6 @@
     </w:p>
   </w:footnote>
 </w:footnotes>
-</file>
-
-<file path=word/header1.xml><?xml version="1.0" encoding="utf-8"?>
-<w:hdr xmlns:wpc="http://schemas.microsoft.com/office/word/2010/wordprocessingCanvas" xmlns:cx="http://schemas.microsoft.com/office/drawing/2014/chartex" xmlns:cx1="http://schemas.microsoft.com/office/drawing/2015/9/8/chartex" xmlns:cx2="http://schemas.microsoft.com/office/drawing/2015/10/21/chartex" xmlns:cx3="http://schemas.microsoft.com/office/drawing/2016/5/9/chartex" xmlns:cx4="http://schemas.microsoft.com/office/drawing/2016/5/10/chartex" xmlns:cx5="http://schemas.microsoft.com/office/drawing/2016/5/11/chartex" xmlns:cx6="http://schemas.microsoft.com/office/drawing/2016/5/12/chartex" xmlns:cx7="http://schemas.microsoft.com/office/drawing/2016/5/13/chartex" xmlns:cx8="http://schemas.microsoft.com/office/drawing/2016/5/14/chartex" xmlns:mc="http://schemas.openxmlformats.org/markup-compatibility/2006" xmlns:aink="http://schemas.microsoft.com/office/drawing/2016/ink" xmlns:am3d="http://schemas.microsoft.com/office/drawing/2017/model3d" xmlns:o="urn:schemas-microsoft-com:office:office" xmlns:r="http://schemas.openxmlformats.org/officeDocument/2006/relationships" xmlns:m="http://schemas.openxmlformats.org/officeDocument/2006/math" xmlns:v="urn:schemas-microsoft-com:vml" xmlns:wp14="http://schemas.microsoft.com/office/word/2010/wordprocessingDrawing" xmlns:wp="http://schemas.openxmlformats.org/drawingml/2006/wordprocessingDrawing" xmlns:w10="urn:schemas-microsoft-com:office:word" xmlns:w="http://schemas.openxmlformats.org/wordprocessingml/2006/main" xmlns:w14="http://schemas.microsoft.com/office/word/2010/wordml" xmlns:w15="http://schemas.microsoft.com/office/word/2012/wordml" xmlns:w16cid="http://schemas.microsoft.com/office/word/2016/wordml/cid" xmlns:w16se="http://schemas.microsoft.com/office/word/2015/wordml/symex" xmlns:wpg="http://schemas.microsoft.com/office/word/2010/wordprocessingGroup" xmlns:wpi="http://schemas.microsoft.com/office/word/2010/wordprocessingInk" xmlns:wne="http://schemas.microsoft.com/office/word/2006/wordml" xmlns:wps="http://schemas.microsoft.com/office/word/2010/wordprocessingShape" mc:Ignorable="w14 w15 w16se w16cid wp14">
-  <w:p>
-    <w:pPr>
-      <w:pBdr>
-        <w:top w:val="nil"/>
-        <w:left w:val="nil"/>
-        <w:bottom w:val="nil"/>
-        <w:right w:val="nil"/>
-        <w:between w:val="nil"/>
-      </w:pBdr>
-      <w:spacing w:line="14" w:lineRule="auto"/>
-      <w:rPr>
-        <w:color w:val="000000"/>
-        <w:sz w:val="20"/>
-        <w:szCs w:val="20"/>
-      </w:rPr>
-    </w:pPr>
-    <w:r>
-      <w:rPr>
-        <w:noProof/>
-        <w:color w:val="000000"/>
-        <w:sz w:val="20"/>
-        <w:szCs w:val="20"/>
-      </w:rPr>
-    </w:r>
-  </w:p>
-</w:hdr>
-</file>
-
-<file path=word/header2.xml><?xml version="1.0" encoding="utf-8"?>
-<w:hdr xmlns:wpc="http://schemas.microsoft.com/office/word/2010/wordprocessingCanvas" xmlns:cx="http://schemas.microsoft.com/office/drawing/2014/chartex" xmlns:cx1="http://schemas.microsoft.com/office/drawing/2015/9/8/chartex" xmlns:cx2="http://schemas.microsoft.com/office/drawing/2015/10/21/chartex" xmlns:cx3="http://schemas.microsoft.com/office/drawing/2016/5/9/chartex" xmlns:cx4="http://schemas.microsoft.com/office/drawing/2016/5/10/chartex" xmlns:cx5="http://schemas.microsoft.com/office/drawing/2016/5/11/chartex" xmlns:cx6="http://schemas.microsoft.com/office/drawing/2016/5/12/chartex" xmlns:cx7="http://schemas.microsoft.com/office/drawing/2016/5/13/chartex" xmlns:cx8="http://schemas.microsoft.com/office/drawing/2016/5/14/chartex" xmlns:mc="http://schemas.openxmlformats.org/markup-compatibility/2006" xmlns:aink="http://schemas.microsoft.com/office/drawing/2016/ink" xmlns:am3d="http://schemas.microsoft.com/office/drawing/2017/model3d" xmlns:o="urn:schemas-microsoft-com:office:office" xmlns:r="http://schemas.openxmlformats.org/officeDocument/2006/relationships" xmlns:m="http://schemas.openxmlformats.org/officeDocument/2006/math" xmlns:v="urn:schemas-microsoft-com:vml" xmlns:wp14="http://schemas.microsoft.com/office/word/2010/wordprocessingDrawing" xmlns:wp="http://schemas.openxmlformats.org/drawingml/2006/wordprocessingDrawing" xmlns:w10="urn:schemas-microsoft-com:office:word" xmlns:w="http://schemas.openxmlformats.org/wordprocessingml/2006/main" xmlns:w14="http://schemas.microsoft.com/office/word/2010/wordml" xmlns:w15="http://schemas.microsoft.com/office/word/2012/wordml" xmlns:w16cid="http://schemas.microsoft.com/office/word/2016/wordml/cid" xmlns:w16se="http://schemas.microsoft.com/office/word/2015/wordml/symex" xmlns:wpg="http://schemas.microsoft.com/office/word/2010/wordprocessingGroup" xmlns:wpi="http://schemas.microsoft.com/office/word/2010/wordprocessingInk" xmlns:wne="http://schemas.microsoft.com/office/word/2006/wordml" xmlns:wps="http://schemas.microsoft.com/office/word/2010/wordprocessingShape" mc:Ignorable="w14 w15 w16se w16cid wp14">
-  <w:p>
-    <w:pPr>
-      <w:pBdr>
-        <w:top w:val="nil"/>
-        <w:left w:val="nil"/>
-        <w:bottom w:val="nil"/>
-        <w:right w:val="nil"/>
-        <w:between w:val="nil"/>
-      </w:pBdr>
-      <w:spacing w:line="14" w:lineRule="auto"/>
-      <w:rPr>
-        <w:color w:val="000000"/>
-        <w:sz w:val="20"/>
-        <w:szCs w:val="20"/>
-      </w:rPr>
-    </w:pPr>
-    <w:r>
-      <w:rPr>
-        <w:noProof/>
-        <w:color w:val="000000"/>
-        <w:sz w:val="20"/>
-        <w:szCs w:val="20"/>
-      </w:rPr>
-    </w:r>
-  </w:p>
-</w:hdr>
-</file>
-
-<file path=word/header3.xml><?xml version="1.0" encoding="utf-8"?>
-<w:hdr xmlns:wpc="http://schemas.microsoft.com/office/word/2010/wordprocessingCanvas" xmlns:cx="http://schemas.microsoft.com/office/drawing/2014/chartex" xmlns:cx1="http://schemas.microsoft.com/office/drawing/2015/9/8/chartex" xmlns:cx2="http://schemas.microsoft.com/office/drawing/2015/10/21/chartex" xmlns:cx3="http://schemas.microsoft.com/office/drawing/2016/5/9/chartex" xmlns:cx4="http://schemas.microsoft.com/office/drawing/2016/5/10/chartex" xmlns:cx5="http://schemas.microsoft.com/office/drawing/2016/5/11/chartex" xmlns:cx6="http://schemas.microsoft.com/office/drawing/2016/5/12/chartex" xmlns:cx7="http://schemas.microsoft.com/office/drawing/2016/5/13/chartex" xmlns:cx8="http://schemas.microsoft.com/office/drawing/2016/5/14/chartex" xmlns:mc="http://schemas.openxmlformats.org/markup-compatibility/2006" xmlns:aink="http://schemas.microsoft.com/office/drawing/2016/ink" xmlns:am3d="http://schemas.microsoft.com/office/drawing/2017/model3d" xmlns:o="urn:schemas-microsoft-com:office:office" xmlns:r="http://schemas.openxmlformats.org/officeDocument/2006/relationships" xmlns:m="http://schemas.openxmlformats.org/officeDocument/2006/math" xmlns:v="urn:schemas-microsoft-com:vml" xmlns:wp14="http://schemas.microsoft.com/office/word/2010/wordprocessingDrawing" xmlns:wp="http://schemas.openxmlformats.org/drawingml/2006/wordprocessingDrawing" xmlns:w10="urn:schemas-microsoft-com:office:word" xmlns:w="http://schemas.openxmlformats.org/wordprocessingml/2006/main" xmlns:w14="http://schemas.microsoft.com/office/word/2010/wordml" xmlns:w15="http://schemas.microsoft.com/office/word/2012/wordml" xmlns:w16cid="http://schemas.microsoft.com/office/word/2016/wordml/cid" xmlns:w16se="http://schemas.microsoft.com/office/word/2015/wordml/symex" xmlns:wpg="http://schemas.microsoft.com/office/word/2010/wordprocessingGroup" xmlns:wpi="http://schemas.microsoft.com/office/word/2010/wordprocessingInk" xmlns:wne="http://schemas.microsoft.com/office/word/2006/wordml" xmlns:wps="http://schemas.microsoft.com/office/word/2010/wordprocessingShape" mc:Ignorable="w14 w15 w16se w16cid wp14">
-  <w:p>
-    <w:pPr>
-      <w:pBdr>
-        <w:top w:val="nil"/>
-        <w:left w:val="nil"/>
-        <w:bottom w:val="nil"/>
-        <w:right w:val="nil"/>
-        <w:between w:val="nil"/>
-      </w:pBdr>
-      <w:spacing w:line="14" w:lineRule="auto"/>
-      <w:rPr>
-        <w:color w:val="000000"/>
-        <w:sz w:val="20"/>
-        <w:szCs w:val="20"/>
-      </w:rPr>
-    </w:pPr>
-    <w:r>
-      <w:rPr>
-        <w:noProof/>
-        <w:color w:val="000000"/>
-        <w:sz w:val="20"/>
-        <w:szCs w:val="20"/>
-      </w:rPr>
-    </w:r>
-  </w:p>
-</w:hdr>
 </file>
 
 <file path=word/numbering.xml><?xml version="1.0" encoding="utf-8"?>

</xml_diff>

<commit_message>
Adição de RNF & RN (10/08/2020)
</commit_message>
<xml_diff>
--- a/Documento_Requisitos_FWC.docx
+++ b/Documento_Requisitos_FWC.docx
@@ -860,8 +860,6 @@
               </w:rPr>
               <w:t>/Adição de cores MVP e Extra</w:t>
             </w:r>
-            <w:bookmarkStart w:id="1" w:name="_GoBack"/>
-            <w:bookmarkEnd w:id="1"/>
           </w:p>
         </w:tc>
       </w:tr>
@@ -2599,8 +2597,8 @@
         <w:spacing w:before="321" w:after="19"/>
         <w:ind w:hanging="433"/>
       </w:pPr>
-      <w:bookmarkStart w:id="2" w:name="_gjdgxs" w:colFirst="0" w:colLast="0"/>
-      <w:bookmarkEnd w:id="2"/>
+      <w:bookmarkStart w:id="1" w:name="_gjdgxs" w:colFirst="0" w:colLast="0"/>
+      <w:bookmarkEnd w:id="1"/>
       <w:r>
         <w:rPr>
           <w:color w:val="1F487C"/>
@@ -2765,8 +2763,8 @@
         </w:tabs>
         <w:spacing w:before="237"/>
       </w:pPr>
-      <w:bookmarkStart w:id="3" w:name="_30j0zll" w:colFirst="0" w:colLast="0"/>
-      <w:bookmarkEnd w:id="3"/>
+      <w:bookmarkStart w:id="2" w:name="_30j0zll" w:colFirst="0" w:colLast="0"/>
+      <w:bookmarkEnd w:id="2"/>
       <w:r>
         <w:rPr>
           <w:color w:val="003366"/>
@@ -2862,8 +2860,8 @@
           <w:tab w:val="left" w:pos="1000"/>
         </w:tabs>
       </w:pPr>
-      <w:bookmarkStart w:id="4" w:name="_1fob9te" w:colFirst="0" w:colLast="0"/>
-      <w:bookmarkEnd w:id="4"/>
+      <w:bookmarkStart w:id="3" w:name="_1fob9te" w:colFirst="0" w:colLast="0"/>
+      <w:bookmarkEnd w:id="3"/>
       <w:r>
         <w:rPr>
           <w:color w:val="003366"/>
@@ -2938,8 +2936,8 @@
         <w:spacing w:before="100" w:after="19"/>
         <w:ind w:hanging="433"/>
       </w:pPr>
-      <w:bookmarkStart w:id="5" w:name="_3znysh7" w:colFirst="0" w:colLast="0"/>
-      <w:bookmarkEnd w:id="5"/>
+      <w:bookmarkStart w:id="4" w:name="_3znysh7" w:colFirst="0" w:colLast="0"/>
+      <w:bookmarkEnd w:id="4"/>
       <w:r>
         <w:rPr>
           <w:color w:val="1F487C"/>
@@ -3314,8 +3312,8 @@
           <w:tab w:val="left" w:pos="1000"/>
         </w:tabs>
       </w:pPr>
-      <w:bookmarkStart w:id="6" w:name="_2et92p0" w:colFirst="0" w:colLast="0"/>
-      <w:bookmarkEnd w:id="6"/>
+      <w:bookmarkStart w:id="5" w:name="_2et92p0" w:colFirst="0" w:colLast="0"/>
+      <w:bookmarkEnd w:id="5"/>
       <w:r>
         <w:rPr>
           <w:color w:val="003366"/>
@@ -3401,8 +3399,8 @@
           <w:tab w:val="left" w:pos="1000"/>
         </w:tabs>
       </w:pPr>
-      <w:bookmarkStart w:id="7" w:name="_tyjcwt" w:colFirst="0" w:colLast="0"/>
-      <w:bookmarkEnd w:id="7"/>
+      <w:bookmarkStart w:id="6" w:name="_tyjcwt" w:colFirst="0" w:colLast="0"/>
+      <w:bookmarkEnd w:id="6"/>
       <w:r>
         <w:rPr>
           <w:color w:val="003366"/>
@@ -3936,8 +3934,8 @@
         </w:tabs>
         <w:spacing w:before="100"/>
       </w:pPr>
-      <w:bookmarkStart w:id="8" w:name="_3dy6vkm" w:colFirst="0" w:colLast="0"/>
-      <w:bookmarkEnd w:id="8"/>
+      <w:bookmarkStart w:id="7" w:name="_3dy6vkm" w:colFirst="0" w:colLast="0"/>
+      <w:bookmarkEnd w:id="7"/>
       <w:r>
         <w:rPr>
           <w:color w:val="003366"/>
@@ -4591,8 +4589,8 @@
           <w:tab w:val="left" w:pos="1000"/>
         </w:tabs>
       </w:pPr>
-      <w:bookmarkStart w:id="9" w:name="_1t3h5sf" w:colFirst="0" w:colLast="0"/>
-      <w:bookmarkEnd w:id="9"/>
+      <w:bookmarkStart w:id="8" w:name="_1t3h5sf" w:colFirst="0" w:colLast="0"/>
+      <w:bookmarkEnd w:id="8"/>
       <w:r>
         <w:rPr>
           <w:color w:val="003366"/>
@@ -4764,8 +4762,8 @@
         <w:spacing w:before="100" w:after="19"/>
         <w:ind w:hanging="433"/>
       </w:pPr>
-      <w:bookmarkStart w:id="10" w:name="_4d34og8" w:colFirst="0" w:colLast="0"/>
-      <w:bookmarkEnd w:id="10"/>
+      <w:bookmarkStart w:id="9" w:name="_4d34og8" w:colFirst="0" w:colLast="0"/>
+      <w:bookmarkEnd w:id="9"/>
       <w:r>
         <w:rPr>
           <w:color w:val="1F487C"/>
@@ -4930,6 +4928,8 @@
         </w:rPr>
       </w:pPr>
     </w:p>
+    <w:bookmarkStart w:id="10" w:name="_2s8eyo1" w:colFirst="0" w:colLast="0"/>
+    <w:bookmarkEnd w:id="10"/>
     <w:p>
       <w:pPr>
         <w:pStyle w:val="Ttulo2"/>
@@ -4944,8 +4944,6 @@
         <w:spacing w:before="100"/>
         <w:ind w:left="858" w:hanging="718"/>
       </w:pPr>
-      <w:bookmarkStart w:id="11" w:name="_2s8eyo1" w:colFirst="0" w:colLast="0"/>
-      <w:bookmarkEnd w:id="11"/>
       <w:r>
         <w:rPr>
           <w:noProof/>
@@ -5080,12 +5078,18 @@
                     </wps:wsp>
                   </a:graphicData>
                 </a:graphic>
+                <wp14:sizeRelH relativeFrom="margin">
+                  <wp14:pctWidth>0</wp14:pctWidth>
+                </wp14:sizeRelH>
+                <wp14:sizeRelV relativeFrom="margin">
+                  <wp14:pctHeight>0</wp14:pctHeight>
+                </wp14:sizeRelV>
               </wp:anchor>
             </w:drawing>
           </mc:Choice>
           <mc:Fallback>
             <w:pict>
-              <v:rect w14:anchorId="75D93B2B" id="Retângulo 8" o:spid="_x0000_s1026" style="position:absolute;margin-left:396.25pt;margin-top:5.35pt;width:11.25pt;height:12.75pt;z-index:251661312;visibility:visible;mso-wrap-style:square;mso-wrap-distance-left:9pt;mso-wrap-distance-top:0;mso-wrap-distance-right:9pt;mso-wrap-distance-bottom:0;mso-position-horizontal:absolute;mso-position-horizontal-relative:text;mso-position-vertical:absolute;mso-position-vertical-relative:text;v-text-anchor:middle" o:gfxdata="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" fillcolor="#4f81bd [3204]" strokecolor="#4579b8 [3044]">
+              <v:rect w14:anchorId="03FF032F" id="Retângulo 8" o:spid="_x0000_s1026" style="position:absolute;margin-left:396.25pt;margin-top:5.35pt;width:11.25pt;height:12.75pt;z-index:251661312;visibility:visible;mso-wrap-style:square;mso-width-percent:0;mso-height-percent:0;mso-wrap-distance-left:9pt;mso-wrap-distance-top:0;mso-wrap-distance-right:9pt;mso-wrap-distance-bottom:0;mso-position-horizontal:absolute;mso-position-horizontal-relative:text;mso-position-vertical:absolute;mso-position-vertical-relative:text;mso-width-percent:0;mso-height-percent:0;mso-width-relative:margin;mso-height-relative:margin;v-text-anchor:middle" o:gfxdata="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" fillcolor="#4f81bd [3204]" strokecolor="#4579b8 [3044]">
                 <v:fill color2="#a7bfde [1620]" rotate="t" angle="180" focus="100%" type="gradient">
                   <o:fill v:ext="view" type="gradientUnscaled"/>
                 </v:fill>
@@ -5356,14 +5360,14 @@
               <w:spacing w:before="5" w:line="224" w:lineRule="auto"/>
               <w:ind w:left="107"/>
               <w:rPr>
-                <w:color w:val="000000"/>
-                <w:sz w:val="20"/>
-                <w:szCs w:val="20"/>
-              </w:rPr>
-            </w:pPr>
-            <w:r>
-              <w:rPr>
-                <w:color w:val="000000"/>
+                <w:color w:val="000000" w:themeColor="text1"/>
+                <w:sz w:val="20"/>
+                <w:szCs w:val="20"/>
+              </w:rPr>
+            </w:pPr>
+            <w:r>
+              <w:rPr>
+                <w:color w:val="000000" w:themeColor="text1"/>
                 <w:sz w:val="20"/>
                 <w:szCs w:val="20"/>
               </w:rPr>
@@ -5371,7 +5375,7 @@
             </w:r>
             <w:r>
               <w:rPr>
-                <w:color w:val="000000"/>
+                <w:color w:val="000000" w:themeColor="text1"/>
                 <w:sz w:val="20"/>
                 <w:szCs w:val="20"/>
               </w:rPr>
@@ -5408,6 +5412,14 @@
                 <w:szCs w:val="20"/>
               </w:rPr>
               <w:t>Cadastrar Usuário(Adm,Aluno,Empresa)</w:t>
+            </w:r>
+            <w:r>
+              <w:rPr>
+                <w:color w:val="000000"/>
+                <w:sz w:val="20"/>
+                <w:szCs w:val="20"/>
+              </w:rPr>
+              <w:t>.</w:t>
             </w:r>
           </w:p>
         </w:tc>
@@ -5465,14 +5477,14 @@
               <w:spacing w:line="222" w:lineRule="auto"/>
               <w:ind w:left="107"/>
               <w:rPr>
-                <w:color w:val="000000"/>
-                <w:sz w:val="20"/>
-                <w:szCs w:val="20"/>
-              </w:rPr>
-            </w:pPr>
-            <w:r>
-              <w:rPr>
-                <w:color w:val="000000"/>
+                <w:color w:val="000000" w:themeColor="text1"/>
+                <w:sz w:val="20"/>
+                <w:szCs w:val="20"/>
+              </w:rPr>
+            </w:pPr>
+            <w:r>
+              <w:rPr>
+                <w:color w:val="000000" w:themeColor="text1"/>
                 <w:sz w:val="20"/>
                 <w:szCs w:val="20"/>
               </w:rPr>
@@ -5480,7 +5492,7 @@
             </w:r>
             <w:r>
               <w:rPr>
-                <w:color w:val="000000"/>
+                <w:color w:val="000000" w:themeColor="text1"/>
                 <w:sz w:val="20"/>
                 <w:szCs w:val="20"/>
               </w:rPr>
@@ -5525,6 +5537,14 @@
                 <w:szCs w:val="20"/>
               </w:rPr>
               <w:t>Editar/Excluir dados(Vaga,Perfil Aluno, Perfil Empresa)</w:t>
+            </w:r>
+            <w:r>
+              <w:rPr>
+                <w:color w:val="000000"/>
+                <w:sz w:val="20"/>
+                <w:szCs w:val="20"/>
+              </w:rPr>
+              <w:t>.</w:t>
             </w:r>
           </w:p>
         </w:tc>
@@ -5582,14 +5602,14 @@
               <w:spacing w:line="222" w:lineRule="auto"/>
               <w:ind w:left="107"/>
               <w:rPr>
-                <w:color w:val="000000"/>
-                <w:sz w:val="20"/>
-                <w:szCs w:val="20"/>
-              </w:rPr>
-            </w:pPr>
-            <w:r>
-              <w:rPr>
-                <w:color w:val="000000"/>
+                <w:color w:val="000000" w:themeColor="text1"/>
+                <w:sz w:val="20"/>
+                <w:szCs w:val="20"/>
+              </w:rPr>
+            </w:pPr>
+            <w:r>
+              <w:rPr>
+                <w:color w:val="000000" w:themeColor="text1"/>
                 <w:sz w:val="20"/>
                 <w:szCs w:val="20"/>
               </w:rPr>
@@ -5597,7 +5617,7 @@
             </w:r>
             <w:r>
               <w:rPr>
-                <w:color w:val="000000"/>
+                <w:color w:val="000000" w:themeColor="text1"/>
                 <w:sz w:val="20"/>
                 <w:szCs w:val="20"/>
               </w:rPr>
@@ -5634,6 +5654,14 @@
                 <w:szCs w:val="20"/>
               </w:rPr>
               <w:t>Empresa - Publicar Vaga</w:t>
+            </w:r>
+            <w:r>
+              <w:rPr>
+                <w:color w:val="000000"/>
+                <w:sz w:val="20"/>
+                <w:szCs w:val="20"/>
+              </w:rPr>
+              <w:t>.</w:t>
             </w:r>
           </w:p>
         </w:tc>
@@ -5691,14 +5719,14 @@
               <w:spacing w:line="222" w:lineRule="auto"/>
               <w:ind w:left="107"/>
               <w:rPr>
-                <w:color w:val="000000"/>
-                <w:sz w:val="20"/>
-                <w:szCs w:val="20"/>
-              </w:rPr>
-            </w:pPr>
-            <w:r>
-              <w:rPr>
-                <w:color w:val="000000"/>
+                <w:color w:val="000000" w:themeColor="text1"/>
+                <w:sz w:val="20"/>
+                <w:szCs w:val="20"/>
+              </w:rPr>
+            </w:pPr>
+            <w:r>
+              <w:rPr>
+                <w:color w:val="000000" w:themeColor="text1"/>
                 <w:sz w:val="20"/>
                 <w:szCs w:val="20"/>
               </w:rPr>
@@ -5706,7 +5734,7 @@
             </w:r>
             <w:r>
               <w:rPr>
-                <w:color w:val="000000"/>
+                <w:color w:val="000000" w:themeColor="text1"/>
                 <w:sz w:val="20"/>
                 <w:szCs w:val="20"/>
               </w:rPr>
@@ -5743,6 +5771,14 @@
                 <w:szCs w:val="20"/>
               </w:rPr>
               <w:t>Empresa – Dashboard da vaga(Visualizar Candidaturas, Aceitar, Negar)</w:t>
+            </w:r>
+            <w:r>
+              <w:rPr>
+                <w:color w:val="000000"/>
+                <w:sz w:val="20"/>
+                <w:szCs w:val="20"/>
+              </w:rPr>
+              <w:t>.</w:t>
             </w:r>
           </w:p>
         </w:tc>
@@ -5800,14 +5836,14 @@
               <w:spacing w:line="222" w:lineRule="auto"/>
               <w:ind w:left="107"/>
               <w:rPr>
-                <w:color w:val="000000"/>
-                <w:sz w:val="20"/>
-                <w:szCs w:val="20"/>
-              </w:rPr>
-            </w:pPr>
-            <w:r>
-              <w:rPr>
-                <w:color w:val="000000"/>
+                <w:color w:val="1F497D" w:themeColor="text2"/>
+                <w:sz w:val="20"/>
+                <w:szCs w:val="20"/>
+              </w:rPr>
+            </w:pPr>
+            <w:r>
+              <w:rPr>
+                <w:color w:val="1F497D" w:themeColor="text2"/>
                 <w:sz w:val="20"/>
                 <w:szCs w:val="20"/>
               </w:rPr>
@@ -5815,7 +5851,7 @@
             </w:r>
             <w:r>
               <w:rPr>
-                <w:color w:val="000000"/>
+                <w:color w:val="1F497D" w:themeColor="text2"/>
                 <w:sz w:val="20"/>
                 <w:szCs w:val="20"/>
               </w:rPr>
@@ -5852,6 +5888,14 @@
                 <w:szCs w:val="20"/>
               </w:rPr>
               <w:t>Aluno - Teste Perfil de Personalidade</w:t>
+            </w:r>
+            <w:r>
+              <w:rPr>
+                <w:color w:val="000000"/>
+                <w:sz w:val="20"/>
+                <w:szCs w:val="20"/>
+              </w:rPr>
+              <w:t>.</w:t>
             </w:r>
           </w:p>
         </w:tc>
@@ -5962,6 +6006,14 @@
               </w:rPr>
               <w:t>Aluno – Listar/Editar Soft e Hard Skills</w:t>
             </w:r>
+            <w:r>
+              <w:rPr>
+                <w:color w:val="000000"/>
+                <w:sz w:val="20"/>
+                <w:szCs w:val="20"/>
+              </w:rPr>
+              <w:t>.</w:t>
+            </w:r>
           </w:p>
         </w:tc>
         <w:tc>
@@ -6063,6 +6115,14 @@
               </w:rPr>
               <w:t>Aluno - Listar Vagas</w:t>
             </w:r>
+            <w:r>
+              <w:rPr>
+                <w:color w:val="000000"/>
+                <w:sz w:val="20"/>
+                <w:szCs w:val="20"/>
+              </w:rPr>
+              <w:t>.</w:t>
+            </w:r>
           </w:p>
         </w:tc>
         <w:tc>
@@ -6119,14 +6179,14 @@
               <w:spacing w:line="222" w:lineRule="auto"/>
               <w:ind w:left="107"/>
               <w:rPr>
-                <w:color w:val="000000"/>
-                <w:sz w:val="20"/>
-                <w:szCs w:val="20"/>
-              </w:rPr>
-            </w:pPr>
-            <w:r>
-              <w:rPr>
-                <w:color w:val="000000"/>
+                <w:color w:val="1F497D" w:themeColor="text2"/>
+                <w:sz w:val="20"/>
+                <w:szCs w:val="20"/>
+              </w:rPr>
+            </w:pPr>
+            <w:r>
+              <w:rPr>
+                <w:color w:val="1F497D" w:themeColor="text2"/>
                 <w:sz w:val="20"/>
                 <w:szCs w:val="20"/>
               </w:rPr>
@@ -6151,7 +6211,7 @@
               <w:spacing w:line="222" w:lineRule="auto"/>
               <w:ind w:left="107"/>
               <w:rPr>
-                <w:color w:val="000000"/>
+                <w:color w:val="FF0000"/>
                 <w:sz w:val="20"/>
                 <w:szCs w:val="20"/>
               </w:rPr>
@@ -6163,6 +6223,14 @@
                 <w:szCs w:val="20"/>
               </w:rPr>
               <w:t>Aluno – Filtrar Vagas</w:t>
+            </w:r>
+            <w:r>
+              <w:rPr>
+                <w:color w:val="000000"/>
+                <w:sz w:val="20"/>
+                <w:szCs w:val="20"/>
+              </w:rPr>
+              <w:t>.</w:t>
             </w:r>
           </w:p>
         </w:tc>
@@ -6265,6 +6333,14 @@
               </w:rPr>
               <w:t>Aluno - Candidatar à vaga</w:t>
             </w:r>
+            <w:r>
+              <w:rPr>
+                <w:color w:val="000000"/>
+                <w:sz w:val="20"/>
+                <w:szCs w:val="20"/>
+              </w:rPr>
+              <w:t>.</w:t>
+            </w:r>
           </w:p>
         </w:tc>
         <w:tc>
@@ -6366,6 +6442,14 @@
               </w:rPr>
               <w:t>Aluno – Dashboard da vaga(Situação atual, informações)</w:t>
             </w:r>
+            <w:r>
+              <w:rPr>
+                <w:color w:val="000000"/>
+                <w:sz w:val="20"/>
+                <w:szCs w:val="20"/>
+              </w:rPr>
+              <w:t>.</w:t>
+            </w:r>
           </w:p>
         </w:tc>
         <w:tc>
@@ -6467,6 +6551,14 @@
               </w:rPr>
               <w:t>Aluno – Comunicar com a empresa</w:t>
             </w:r>
+            <w:r>
+              <w:rPr>
+                <w:color w:val="000000"/>
+                <w:sz w:val="20"/>
+                <w:szCs w:val="20"/>
+              </w:rPr>
+              <w:t>.</w:t>
+            </w:r>
           </w:p>
         </w:tc>
         <w:tc>
@@ -6568,6 +6660,14 @@
               </w:rPr>
               <w:t>Aluno – Comunicar com professores SENAI</w:t>
             </w:r>
+            <w:r>
+              <w:rPr>
+                <w:color w:val="000000"/>
+                <w:sz w:val="20"/>
+                <w:szCs w:val="20"/>
+              </w:rPr>
+              <w:t>.</w:t>
+            </w:r>
           </w:p>
         </w:tc>
         <w:tc>
@@ -6669,6 +6769,14 @@
               </w:rPr>
               <w:t>Aluno - Atribuir Linkedin ao currículo</w:t>
             </w:r>
+            <w:r>
+              <w:rPr>
+                <w:color w:val="000000"/>
+                <w:sz w:val="20"/>
+                <w:szCs w:val="20"/>
+              </w:rPr>
+              <w:t>.</w:t>
+            </w:r>
           </w:p>
         </w:tc>
         <w:tc>
@@ -6725,14 +6833,14 @@
               <w:spacing w:line="222" w:lineRule="auto"/>
               <w:ind w:left="107"/>
               <w:rPr>
-                <w:color w:val="000000"/>
-                <w:sz w:val="20"/>
-                <w:szCs w:val="20"/>
-              </w:rPr>
-            </w:pPr>
-            <w:r>
-              <w:rPr>
-                <w:color w:val="000000"/>
+                <w:color w:val="1F497D" w:themeColor="text2"/>
+                <w:sz w:val="20"/>
+                <w:szCs w:val="20"/>
+              </w:rPr>
+            </w:pPr>
+            <w:r>
+              <w:rPr>
+                <w:color w:val="1F497D" w:themeColor="text2"/>
                 <w:sz w:val="20"/>
                 <w:szCs w:val="20"/>
               </w:rPr>
@@ -6769,6 +6877,14 @@
                 <w:szCs w:val="20"/>
               </w:rPr>
               <w:t>Aluno – Notificações(Vagas,Candidaturas Atuais, etc)</w:t>
+            </w:r>
+            <w:r>
+              <w:rPr>
+                <w:color w:val="000000"/>
+                <w:sz w:val="20"/>
+                <w:szCs w:val="20"/>
+              </w:rPr>
+              <w:t>.</w:t>
             </w:r>
           </w:p>
         </w:tc>
@@ -6871,6 +6987,14 @@
               </w:rPr>
               <w:t>Adm - Visualizar/Permitir/Negar candidatura à vaga</w:t>
             </w:r>
+            <w:r>
+              <w:rPr>
+                <w:color w:val="000000"/>
+                <w:sz w:val="20"/>
+                <w:szCs w:val="20"/>
+              </w:rPr>
+              <w:t>.</w:t>
+            </w:r>
           </w:p>
         </w:tc>
         <w:tc>
@@ -6934,7 +7058,7 @@
             </w:pPr>
             <w:r>
               <w:rPr>
-                <w:color w:val="000000"/>
+                <w:color w:val="1F497D" w:themeColor="text2"/>
                 <w:sz w:val="20"/>
                 <w:szCs w:val="20"/>
               </w:rPr>
@@ -6964,6 +7088,14 @@
                 <w:szCs w:val="20"/>
               </w:rPr>
             </w:pPr>
+            <w:r>
+              <w:rPr>
+                <w:color w:val="000000"/>
+                <w:sz w:val="20"/>
+                <w:szCs w:val="20"/>
+              </w:rPr>
+              <w:t>Compatibiliadade de % de vagas.</w:t>
+            </w:r>
           </w:p>
         </w:tc>
         <w:tc>
@@ -7027,7 +7159,7 @@
             </w:pPr>
             <w:r>
               <w:rPr>
-                <w:color w:val="000000"/>
+                <w:color w:val="1F497D" w:themeColor="text2"/>
                 <w:sz w:val="20"/>
                 <w:szCs w:val="20"/>
               </w:rPr>
@@ -7058,6 +7190,22 @@
                 <w:szCs w:val="20"/>
               </w:rPr>
             </w:pPr>
+            <w:r>
+              <w:rPr>
+                <w:color w:val="000000"/>
+                <w:sz w:val="20"/>
+                <w:szCs w:val="20"/>
+              </w:rPr>
+              <w:t>Barras de navegação responsiva na versão mobile</w:t>
+            </w:r>
+            <w:r>
+              <w:rPr>
+                <w:color w:val="000000"/>
+                <w:sz w:val="20"/>
+                <w:szCs w:val="20"/>
+              </w:rPr>
+              <w:t>, localizada na parte inferior da interface.</w:t>
+            </w:r>
           </w:p>
         </w:tc>
         <w:tc>
@@ -7089,7 +7237,7 @@
                 <w:sz w:val="20"/>
                 <w:szCs w:val="20"/>
               </w:rPr>
-              <w:t>Web/Mobile</w:t>
+              <w:t>Mobile</w:t>
             </w:r>
           </w:p>
         </w:tc>
@@ -7387,8 +7535,8 @@
         </w:tabs>
         <w:spacing w:before="237"/>
       </w:pPr>
-      <w:bookmarkStart w:id="12" w:name="_17dp8vu" w:colFirst="0" w:colLast="0"/>
-      <w:bookmarkEnd w:id="12"/>
+      <w:bookmarkStart w:id="11" w:name="_17dp8vu" w:colFirst="0" w:colLast="0"/>
+      <w:bookmarkEnd w:id="11"/>
       <w:r>
         <w:rPr>
           <w:color w:val="003366"/>
@@ -7586,6 +7734,14 @@
                 <w:szCs w:val="20"/>
               </w:rPr>
             </w:pPr>
+            <w:r>
+              <w:rPr>
+                <w:color w:val="000000"/>
+                <w:sz w:val="20"/>
+                <w:szCs w:val="20"/>
+              </w:rPr>
+              <w:t>RNF 01</w:t>
+            </w:r>
           </w:p>
         </w:tc>
         <w:tc>
@@ -7609,6 +7765,14 @@
                 <w:szCs w:val="20"/>
               </w:rPr>
             </w:pPr>
+            <w:r>
+              <w:rPr>
+                <w:color w:val="000000"/>
+                <w:sz w:val="20"/>
+                <w:szCs w:val="20"/>
+              </w:rPr>
+              <w:t xml:space="preserve">O sistemas deverá ser implementado em C# ultilizando o SQLServer  </w:t>
+            </w:r>
           </w:p>
         </w:tc>
         <w:tc>
@@ -7660,6 +7824,14 @@
                 <w:szCs w:val="20"/>
               </w:rPr>
             </w:pPr>
+            <w:r>
+              <w:rPr>
+                <w:color w:val="000000"/>
+                <w:sz w:val="20"/>
+                <w:szCs w:val="20"/>
+              </w:rPr>
+              <w:t>RNF 02</w:t>
+            </w:r>
           </w:p>
         </w:tc>
         <w:tc>
@@ -7682,6 +7854,14 @@
                 <w:szCs w:val="20"/>
               </w:rPr>
             </w:pPr>
+            <w:r>
+              <w:rPr>
+                <w:color w:val="000000"/>
+                <w:sz w:val="20"/>
+                <w:szCs w:val="20"/>
+              </w:rPr>
+              <w:t>O sistema deverá rodar em Windows e Linux.</w:t>
+            </w:r>
           </w:p>
         </w:tc>
         <w:tc>
@@ -7726,13 +7906,20 @@
                 <w:between w:val="nil"/>
               </w:pBdr>
               <w:spacing w:before="60"/>
-              <w:ind w:left="107"/>
-              <w:rPr>
-                <w:color w:val="000000"/>
-                <w:sz w:val="20"/>
-                <w:szCs w:val="20"/>
-              </w:rPr>
-            </w:pPr>
+              <w:rPr>
+                <w:color w:val="000000"/>
+                <w:sz w:val="20"/>
+                <w:szCs w:val="20"/>
+              </w:rPr>
+            </w:pPr>
+            <w:r>
+              <w:rPr>
+                <w:color w:val="000000"/>
+                <w:sz w:val="20"/>
+                <w:szCs w:val="20"/>
+              </w:rPr>
+              <w:t xml:space="preserve"> RNF 03</w:t>
+            </w:r>
           </w:p>
         </w:tc>
         <w:tc>
@@ -7756,6 +7943,14 @@
                 <w:szCs w:val="20"/>
               </w:rPr>
             </w:pPr>
+            <w:r>
+              <w:rPr>
+                <w:color w:val="000000"/>
+                <w:sz w:val="20"/>
+                <w:szCs w:val="20"/>
+              </w:rPr>
+              <w:t>É necessário autenticar o usuário por meio de login e senha.</w:t>
+            </w:r>
           </w:p>
         </w:tc>
         <w:tc>
@@ -7807,6 +8002,14 @@
                 <w:szCs w:val="20"/>
               </w:rPr>
             </w:pPr>
+            <w:r>
+              <w:rPr>
+                <w:color w:val="000000"/>
+                <w:sz w:val="20"/>
+                <w:szCs w:val="20"/>
+              </w:rPr>
+              <w:t>RNF 04</w:t>
+            </w:r>
           </w:p>
         </w:tc>
         <w:tc>
@@ -7830,6 +8033,14 @@
                 <w:szCs w:val="20"/>
               </w:rPr>
             </w:pPr>
+            <w:r>
+              <w:rPr>
+                <w:color w:val="000000"/>
+                <w:sz w:val="20"/>
+                <w:szCs w:val="20"/>
+              </w:rPr>
+              <w:t>O Adm tem acesso a todas as funcionalidades da criação da vaga Empresa.</w:t>
+            </w:r>
           </w:p>
         </w:tc>
         <w:tc>
@@ -7853,6 +8064,790 @@
                 <w:szCs w:val="20"/>
               </w:rPr>
             </w:pPr>
+            <w:bookmarkStart w:id="12" w:name="_GoBack"/>
+            <w:bookmarkEnd w:id="12"/>
+          </w:p>
+        </w:tc>
+      </w:tr>
+      <w:tr>
+        <w:trPr>
+          <w:trHeight w:val="281"/>
+        </w:trPr>
+        <w:tc>
+          <w:tcPr>
+            <w:tcW w:w="997" w:type="dxa"/>
+          </w:tcPr>
+          <w:p>
+            <w:pPr>
+              <w:pBdr>
+                <w:top w:val="nil"/>
+                <w:left w:val="nil"/>
+                <w:bottom w:val="nil"/>
+                <w:right w:val="nil"/>
+                <w:between w:val="nil"/>
+              </w:pBdr>
+              <w:spacing w:before="60"/>
+              <w:ind w:left="107"/>
+              <w:rPr>
+                <w:color w:val="000000"/>
+                <w:sz w:val="20"/>
+                <w:szCs w:val="20"/>
+              </w:rPr>
+            </w:pPr>
+            <w:r>
+              <w:rPr>
+                <w:color w:val="000000"/>
+                <w:sz w:val="20"/>
+                <w:szCs w:val="20"/>
+              </w:rPr>
+              <w:t>RNF 05</w:t>
+            </w:r>
+          </w:p>
+        </w:tc>
+        <w:tc>
+          <w:tcPr>
+            <w:tcW w:w="5675" w:type="dxa"/>
+          </w:tcPr>
+          <w:p>
+            <w:pPr>
+              <w:pBdr>
+                <w:top w:val="nil"/>
+                <w:left w:val="nil"/>
+                <w:bottom w:val="nil"/>
+                <w:right w:val="nil"/>
+                <w:between w:val="nil"/>
+              </w:pBdr>
+              <w:spacing w:before="1"/>
+              <w:ind w:left="108" w:right="90"/>
+              <w:rPr>
+                <w:color w:val="000000"/>
+                <w:sz w:val="20"/>
+                <w:szCs w:val="20"/>
+              </w:rPr>
+            </w:pPr>
+            <w:r>
+              <w:rPr>
+                <w:color w:val="000000"/>
+                <w:sz w:val="20"/>
+                <w:szCs w:val="20"/>
+              </w:rPr>
+              <w:t>A interface gráfica do sistema deverá ser intuitiva, de forma que não seja necessário um treinar o usuário.</w:t>
+            </w:r>
+          </w:p>
+        </w:tc>
+        <w:tc>
+          <w:tcPr>
+            <w:tcW w:w="1958" w:type="dxa"/>
+          </w:tcPr>
+          <w:p>
+            <w:pPr>
+              <w:pBdr>
+                <w:top w:val="nil"/>
+                <w:left w:val="nil"/>
+                <w:bottom w:val="nil"/>
+                <w:right w:val="nil"/>
+                <w:between w:val="nil"/>
+              </w:pBdr>
+              <w:spacing w:before="60"/>
+              <w:ind w:left="108"/>
+              <w:rPr>
+                <w:color w:val="000000"/>
+                <w:sz w:val="20"/>
+                <w:szCs w:val="20"/>
+              </w:rPr>
+            </w:pPr>
+          </w:p>
+        </w:tc>
+      </w:tr>
+      <w:tr>
+        <w:trPr>
+          <w:trHeight w:val="281"/>
+        </w:trPr>
+        <w:tc>
+          <w:tcPr>
+            <w:tcW w:w="997" w:type="dxa"/>
+          </w:tcPr>
+          <w:p>
+            <w:pPr>
+              <w:pBdr>
+                <w:top w:val="nil"/>
+                <w:left w:val="nil"/>
+                <w:bottom w:val="nil"/>
+                <w:right w:val="nil"/>
+                <w:between w:val="nil"/>
+              </w:pBdr>
+              <w:spacing w:before="60"/>
+              <w:ind w:left="107"/>
+              <w:rPr>
+                <w:color w:val="000000"/>
+                <w:sz w:val="20"/>
+                <w:szCs w:val="20"/>
+              </w:rPr>
+            </w:pPr>
+            <w:r>
+              <w:rPr>
+                <w:color w:val="000000"/>
+                <w:sz w:val="20"/>
+                <w:szCs w:val="20"/>
+              </w:rPr>
+              <w:t>RNF 06</w:t>
+            </w:r>
+          </w:p>
+        </w:tc>
+        <w:tc>
+          <w:tcPr>
+            <w:tcW w:w="5675" w:type="dxa"/>
+          </w:tcPr>
+          <w:p>
+            <w:pPr>
+              <w:pBdr>
+                <w:top w:val="nil"/>
+                <w:left w:val="nil"/>
+                <w:bottom w:val="nil"/>
+                <w:right w:val="nil"/>
+                <w:between w:val="nil"/>
+              </w:pBdr>
+              <w:spacing w:before="1"/>
+              <w:ind w:left="108" w:right="90"/>
+              <w:rPr>
+                <w:color w:val="000000"/>
+                <w:sz w:val="20"/>
+                <w:szCs w:val="20"/>
+              </w:rPr>
+            </w:pPr>
+            <w:r>
+              <w:rPr>
+                <w:color w:val="000000"/>
+                <w:sz w:val="20"/>
+                <w:szCs w:val="20"/>
+              </w:rPr>
+              <w:t>A interface do sistema deve ser adaptável ao tipo de usuário logado, de acordo com as atividades do mesmo. ex:usuario, adm</w:t>
+            </w:r>
+          </w:p>
+        </w:tc>
+        <w:tc>
+          <w:tcPr>
+            <w:tcW w:w="1958" w:type="dxa"/>
+          </w:tcPr>
+          <w:p>
+            <w:pPr>
+              <w:pBdr>
+                <w:top w:val="nil"/>
+                <w:left w:val="nil"/>
+                <w:bottom w:val="nil"/>
+                <w:right w:val="nil"/>
+                <w:between w:val="nil"/>
+              </w:pBdr>
+              <w:spacing w:before="60"/>
+              <w:ind w:left="108"/>
+              <w:rPr>
+                <w:color w:val="000000"/>
+                <w:sz w:val="20"/>
+                <w:szCs w:val="20"/>
+              </w:rPr>
+            </w:pPr>
+          </w:p>
+        </w:tc>
+      </w:tr>
+      <w:tr>
+        <w:trPr>
+          <w:trHeight w:val="281"/>
+        </w:trPr>
+        <w:tc>
+          <w:tcPr>
+            <w:tcW w:w="997" w:type="dxa"/>
+          </w:tcPr>
+          <w:p>
+            <w:pPr>
+              <w:pBdr>
+                <w:top w:val="nil"/>
+                <w:left w:val="nil"/>
+                <w:bottom w:val="nil"/>
+                <w:right w:val="nil"/>
+                <w:between w:val="nil"/>
+              </w:pBdr>
+              <w:spacing w:before="60"/>
+              <w:ind w:left="107"/>
+              <w:rPr>
+                <w:color w:val="000000"/>
+                <w:sz w:val="20"/>
+                <w:szCs w:val="20"/>
+              </w:rPr>
+            </w:pPr>
+            <w:r>
+              <w:rPr>
+                <w:color w:val="000000"/>
+                <w:sz w:val="20"/>
+                <w:szCs w:val="20"/>
+              </w:rPr>
+              <w:t>RNF 07</w:t>
+            </w:r>
+          </w:p>
+        </w:tc>
+        <w:tc>
+          <w:tcPr>
+            <w:tcW w:w="5675" w:type="dxa"/>
+          </w:tcPr>
+          <w:p>
+            <w:pPr>
+              <w:pBdr>
+                <w:top w:val="nil"/>
+                <w:left w:val="nil"/>
+                <w:bottom w:val="nil"/>
+                <w:right w:val="nil"/>
+                <w:between w:val="nil"/>
+              </w:pBdr>
+              <w:spacing w:before="1"/>
+              <w:ind w:left="108" w:right="90"/>
+              <w:rPr>
+                <w:color w:val="000000"/>
+                <w:sz w:val="20"/>
+                <w:szCs w:val="20"/>
+              </w:rPr>
+            </w:pPr>
+            <w:r>
+              <w:rPr>
+                <w:color w:val="000000"/>
+                <w:sz w:val="20"/>
+                <w:szCs w:val="20"/>
+              </w:rPr>
+              <w:t>O sistema deverá rodar em Windows e Linux.</w:t>
+            </w:r>
+          </w:p>
+        </w:tc>
+        <w:tc>
+          <w:tcPr>
+            <w:tcW w:w="1958" w:type="dxa"/>
+          </w:tcPr>
+          <w:p>
+            <w:pPr>
+              <w:pBdr>
+                <w:top w:val="nil"/>
+                <w:left w:val="nil"/>
+                <w:bottom w:val="nil"/>
+                <w:right w:val="nil"/>
+                <w:between w:val="nil"/>
+              </w:pBdr>
+              <w:spacing w:before="60"/>
+              <w:ind w:left="108"/>
+              <w:rPr>
+                <w:color w:val="000000"/>
+                <w:sz w:val="20"/>
+                <w:szCs w:val="20"/>
+              </w:rPr>
+            </w:pPr>
+          </w:p>
+        </w:tc>
+      </w:tr>
+      <w:tr>
+        <w:trPr>
+          <w:trHeight w:val="281"/>
+        </w:trPr>
+        <w:tc>
+          <w:tcPr>
+            <w:tcW w:w="997" w:type="dxa"/>
+          </w:tcPr>
+          <w:p>
+            <w:pPr>
+              <w:pBdr>
+                <w:top w:val="nil"/>
+                <w:left w:val="nil"/>
+                <w:bottom w:val="nil"/>
+                <w:right w:val="nil"/>
+                <w:between w:val="nil"/>
+              </w:pBdr>
+              <w:spacing w:before="60"/>
+              <w:ind w:left="107"/>
+              <w:rPr>
+                <w:color w:val="000000"/>
+                <w:sz w:val="20"/>
+                <w:szCs w:val="20"/>
+              </w:rPr>
+            </w:pPr>
+            <w:r>
+              <w:rPr>
+                <w:color w:val="000000"/>
+                <w:sz w:val="20"/>
+                <w:szCs w:val="20"/>
+              </w:rPr>
+              <w:t>RNF 08</w:t>
+            </w:r>
+          </w:p>
+        </w:tc>
+        <w:tc>
+          <w:tcPr>
+            <w:tcW w:w="5675" w:type="dxa"/>
+          </w:tcPr>
+          <w:p>
+            <w:pPr>
+              <w:pBdr>
+                <w:top w:val="nil"/>
+                <w:left w:val="nil"/>
+                <w:bottom w:val="nil"/>
+                <w:right w:val="nil"/>
+                <w:between w:val="nil"/>
+              </w:pBdr>
+              <w:spacing w:before="1"/>
+              <w:ind w:left="108" w:right="90"/>
+              <w:rPr>
+                <w:color w:val="000000"/>
+                <w:sz w:val="20"/>
+                <w:szCs w:val="20"/>
+              </w:rPr>
+            </w:pPr>
+            <w:r>
+              <w:rPr>
+                <w:color w:val="000000"/>
+                <w:sz w:val="20"/>
+                <w:szCs w:val="20"/>
+              </w:rPr>
+              <w:t>Ao termino do cadastro do candidato e teste de personalidade,</w:t>
+            </w:r>
+          </w:p>
+          <w:p>
+            <w:pPr>
+              <w:pBdr>
+                <w:top w:val="nil"/>
+                <w:left w:val="nil"/>
+                <w:bottom w:val="nil"/>
+                <w:right w:val="nil"/>
+                <w:between w:val="nil"/>
+              </w:pBdr>
+              <w:spacing w:before="1"/>
+              <w:ind w:left="108" w:right="90"/>
+              <w:rPr>
+                <w:color w:val="000000"/>
+                <w:sz w:val="20"/>
+                <w:szCs w:val="20"/>
+              </w:rPr>
+            </w:pPr>
+            <w:r>
+              <w:rPr>
+                <w:color w:val="000000"/>
+                <w:sz w:val="20"/>
+                <w:szCs w:val="20"/>
+              </w:rPr>
+              <w:t>,o seu resultado de perfil de personalidade tem que aparecer no minimo, 5 segundos</w:t>
+            </w:r>
+          </w:p>
+        </w:tc>
+        <w:tc>
+          <w:tcPr>
+            <w:tcW w:w="1958" w:type="dxa"/>
+          </w:tcPr>
+          <w:p>
+            <w:pPr>
+              <w:pBdr>
+                <w:top w:val="nil"/>
+                <w:left w:val="nil"/>
+                <w:bottom w:val="nil"/>
+                <w:right w:val="nil"/>
+                <w:between w:val="nil"/>
+              </w:pBdr>
+              <w:spacing w:before="60"/>
+              <w:ind w:left="108"/>
+              <w:rPr>
+                <w:b/>
+                <w:bCs/>
+                <w:color w:val="000000"/>
+                <w:sz w:val="20"/>
+                <w:szCs w:val="20"/>
+              </w:rPr>
+            </w:pPr>
+            <w:r>
+              <w:rPr>
+                <w:b/>
+                <w:bCs/>
+                <w:color w:val="000000"/>
+                <w:sz w:val="20"/>
+                <w:szCs w:val="20"/>
+              </w:rPr>
+              <w:t>Desempenho</w:t>
+            </w:r>
+          </w:p>
+        </w:tc>
+      </w:tr>
+      <w:tr>
+        <w:trPr>
+          <w:trHeight w:val="281"/>
+        </w:trPr>
+        <w:tc>
+          <w:tcPr>
+            <w:tcW w:w="997" w:type="dxa"/>
+          </w:tcPr>
+          <w:p>
+            <w:pPr>
+              <w:pBdr>
+                <w:top w:val="nil"/>
+                <w:left w:val="nil"/>
+                <w:bottom w:val="nil"/>
+                <w:right w:val="nil"/>
+                <w:between w:val="nil"/>
+              </w:pBdr>
+              <w:spacing w:before="60"/>
+              <w:ind w:left="107"/>
+              <w:rPr>
+                <w:color w:val="000000"/>
+                <w:sz w:val="20"/>
+                <w:szCs w:val="20"/>
+              </w:rPr>
+            </w:pPr>
+            <w:r>
+              <w:rPr>
+                <w:color w:val="000000"/>
+                <w:sz w:val="20"/>
+                <w:szCs w:val="20"/>
+              </w:rPr>
+              <w:t>RNF 09</w:t>
+            </w:r>
+          </w:p>
+        </w:tc>
+        <w:tc>
+          <w:tcPr>
+            <w:tcW w:w="5675" w:type="dxa"/>
+          </w:tcPr>
+          <w:p>
+            <w:pPr>
+              <w:pBdr>
+                <w:top w:val="nil"/>
+                <w:left w:val="nil"/>
+                <w:bottom w:val="nil"/>
+                <w:right w:val="nil"/>
+                <w:between w:val="nil"/>
+              </w:pBdr>
+              <w:spacing w:before="1"/>
+              <w:ind w:left="108" w:right="90"/>
+              <w:rPr>
+                <w:color w:val="000000"/>
+                <w:sz w:val="20"/>
+                <w:szCs w:val="20"/>
+              </w:rPr>
+            </w:pPr>
+            <w:r>
+              <w:rPr>
+                <w:color w:val="000000"/>
+                <w:sz w:val="20"/>
+                <w:szCs w:val="20"/>
+              </w:rPr>
+              <w:t>O sistema estará disponível em todos os dias da semana para o uso das empresas e candidatos e administradores</w:t>
+            </w:r>
+          </w:p>
+        </w:tc>
+        <w:tc>
+          <w:tcPr>
+            <w:tcW w:w="1958" w:type="dxa"/>
+          </w:tcPr>
+          <w:p>
+            <w:pPr>
+              <w:pBdr>
+                <w:top w:val="nil"/>
+                <w:left w:val="nil"/>
+                <w:bottom w:val="nil"/>
+                <w:right w:val="nil"/>
+                <w:between w:val="nil"/>
+              </w:pBdr>
+              <w:spacing w:before="60"/>
+              <w:ind w:left="108"/>
+              <w:rPr>
+                <w:b/>
+                <w:bCs/>
+                <w:color w:val="000000"/>
+                <w:sz w:val="20"/>
+                <w:szCs w:val="20"/>
+              </w:rPr>
+            </w:pPr>
+            <w:r>
+              <w:rPr>
+                <w:b/>
+                <w:bCs/>
+                <w:color w:val="000000"/>
+                <w:sz w:val="20"/>
+                <w:szCs w:val="20"/>
+              </w:rPr>
+              <w:t>Disponibilidade</w:t>
+            </w:r>
+          </w:p>
+        </w:tc>
+      </w:tr>
+      <w:tr>
+        <w:trPr>
+          <w:trHeight w:val="281"/>
+        </w:trPr>
+        <w:tc>
+          <w:tcPr>
+            <w:tcW w:w="997" w:type="dxa"/>
+          </w:tcPr>
+          <w:p>
+            <w:pPr>
+              <w:pBdr>
+                <w:top w:val="nil"/>
+                <w:left w:val="nil"/>
+                <w:bottom w:val="nil"/>
+                <w:right w:val="nil"/>
+                <w:between w:val="nil"/>
+              </w:pBdr>
+              <w:spacing w:before="60"/>
+              <w:ind w:left="107"/>
+              <w:rPr>
+                <w:color w:val="000000"/>
+                <w:sz w:val="20"/>
+                <w:szCs w:val="20"/>
+              </w:rPr>
+            </w:pPr>
+            <w:r>
+              <w:rPr>
+                <w:color w:val="000000"/>
+                <w:sz w:val="20"/>
+                <w:szCs w:val="20"/>
+              </w:rPr>
+              <w:t>RNF 10</w:t>
+            </w:r>
+          </w:p>
+        </w:tc>
+        <w:tc>
+          <w:tcPr>
+            <w:tcW w:w="5675" w:type="dxa"/>
+          </w:tcPr>
+          <w:p>
+            <w:pPr>
+              <w:pBdr>
+                <w:top w:val="nil"/>
+                <w:left w:val="nil"/>
+                <w:bottom w:val="nil"/>
+                <w:right w:val="nil"/>
+                <w:between w:val="nil"/>
+              </w:pBdr>
+              <w:spacing w:before="1"/>
+              <w:ind w:left="108" w:right="90"/>
+              <w:rPr>
+                <w:color w:val="000000"/>
+                <w:sz w:val="20"/>
+                <w:szCs w:val="20"/>
+              </w:rPr>
+            </w:pPr>
+            <w:r>
+              <w:rPr>
+                <w:color w:val="000000"/>
+                <w:sz w:val="20"/>
+                <w:szCs w:val="20"/>
+              </w:rPr>
+              <w:t xml:space="preserve">Um programador de manutenção com pelo menos 6 meses de experiência </w:t>
+            </w:r>
+          </w:p>
+          <w:p>
+            <w:pPr>
+              <w:pBdr>
+                <w:top w:val="nil"/>
+                <w:left w:val="nil"/>
+                <w:bottom w:val="nil"/>
+                <w:right w:val="nil"/>
+                <w:between w:val="nil"/>
+              </w:pBdr>
+              <w:spacing w:before="1"/>
+              <w:ind w:left="108" w:right="90"/>
+              <w:rPr>
+                <w:color w:val="000000"/>
+                <w:sz w:val="20"/>
+                <w:szCs w:val="20"/>
+              </w:rPr>
+            </w:pPr>
+            <w:r>
+              <w:rPr>
+                <w:color w:val="000000"/>
+                <w:sz w:val="20"/>
+                <w:szCs w:val="20"/>
+              </w:rPr>
+              <w:t xml:space="preserve">no suporte ao produto deverá ser capaz de dar suporte a um outro dispositivo de </w:t>
+            </w:r>
+          </w:p>
+          <w:p>
+            <w:pPr>
+              <w:pBdr>
+                <w:top w:val="nil"/>
+                <w:left w:val="nil"/>
+                <w:bottom w:val="nil"/>
+                <w:right w:val="nil"/>
+                <w:between w:val="nil"/>
+              </w:pBdr>
+              <w:spacing w:before="1"/>
+              <w:ind w:left="108" w:right="90"/>
+              <w:rPr>
+                <w:color w:val="000000"/>
+                <w:sz w:val="20"/>
+                <w:szCs w:val="20"/>
+              </w:rPr>
+            </w:pPr>
+            <w:r>
+              <w:rPr>
+                <w:color w:val="000000"/>
+                <w:sz w:val="20"/>
+                <w:szCs w:val="20"/>
+              </w:rPr>
+              <w:t>interconexão em não mais do que 1 hora de trabalho</w:t>
+            </w:r>
+          </w:p>
+        </w:tc>
+        <w:tc>
+          <w:tcPr>
+            <w:tcW w:w="1958" w:type="dxa"/>
+          </w:tcPr>
+          <w:p>
+            <w:pPr>
+              <w:pBdr>
+                <w:top w:val="nil"/>
+                <w:left w:val="nil"/>
+                <w:bottom w:val="nil"/>
+                <w:right w:val="nil"/>
+                <w:between w:val="nil"/>
+              </w:pBdr>
+              <w:spacing w:before="60"/>
+              <w:ind w:left="108"/>
+              <w:rPr>
+                <w:b/>
+                <w:bCs/>
+                <w:color w:val="000000"/>
+                <w:sz w:val="20"/>
+                <w:szCs w:val="20"/>
+              </w:rPr>
+            </w:pPr>
+            <w:r>
+              <w:rPr>
+                <w:b/>
+                <w:bCs/>
+                <w:color w:val="000000"/>
+                <w:sz w:val="20"/>
+                <w:szCs w:val="20"/>
+              </w:rPr>
+              <w:t>Flexibilidade</w:t>
+            </w:r>
+          </w:p>
+        </w:tc>
+      </w:tr>
+      <w:tr>
+        <w:trPr>
+          <w:trHeight w:val="281"/>
+        </w:trPr>
+        <w:tc>
+          <w:tcPr>
+            <w:tcW w:w="997" w:type="dxa"/>
+          </w:tcPr>
+          <w:p>
+            <w:pPr>
+              <w:pBdr>
+                <w:top w:val="nil"/>
+                <w:left w:val="nil"/>
+                <w:bottom w:val="nil"/>
+                <w:right w:val="nil"/>
+                <w:between w:val="nil"/>
+              </w:pBdr>
+              <w:spacing w:before="60"/>
+              <w:ind w:left="107"/>
+              <w:rPr>
+                <w:color w:val="000000"/>
+                <w:sz w:val="20"/>
+                <w:szCs w:val="20"/>
+              </w:rPr>
+            </w:pPr>
+            <w:r>
+              <w:rPr>
+                <w:color w:val="000000"/>
+                <w:sz w:val="20"/>
+                <w:szCs w:val="20"/>
+              </w:rPr>
+              <w:t>RNF 11</w:t>
+            </w:r>
+          </w:p>
+        </w:tc>
+        <w:tc>
+          <w:tcPr>
+            <w:tcW w:w="5675" w:type="dxa"/>
+          </w:tcPr>
+          <w:p>
+            <w:pPr>
+              <w:pBdr>
+                <w:top w:val="nil"/>
+                <w:left w:val="nil"/>
+                <w:bottom w:val="nil"/>
+                <w:right w:val="nil"/>
+                <w:between w:val="nil"/>
+              </w:pBdr>
+              <w:spacing w:before="1"/>
+              <w:ind w:left="108" w:right="90"/>
+              <w:rPr>
+                <w:color w:val="000000"/>
+                <w:sz w:val="20"/>
+                <w:szCs w:val="20"/>
+              </w:rPr>
+            </w:pPr>
+            <w:r>
+              <w:rPr>
+                <w:color w:val="000000"/>
+                <w:sz w:val="20"/>
+                <w:szCs w:val="20"/>
+              </w:rPr>
+              <w:t>Apenas o candidato especifico,empresa contribuinte e administrador poderá ter acesso aos</w:t>
+            </w:r>
+          </w:p>
+          <w:p>
+            <w:pPr>
+              <w:pBdr>
+                <w:top w:val="nil"/>
+                <w:left w:val="nil"/>
+                <w:bottom w:val="nil"/>
+                <w:right w:val="nil"/>
+                <w:between w:val="nil"/>
+              </w:pBdr>
+              <w:spacing w:before="1"/>
+              <w:ind w:left="108" w:right="90"/>
+              <w:rPr>
+                <w:color w:val="000000"/>
+                <w:sz w:val="20"/>
+                <w:szCs w:val="20"/>
+              </w:rPr>
+            </w:pPr>
+            <w:r>
+              <w:rPr>
+                <w:color w:val="000000"/>
+                <w:sz w:val="20"/>
+                <w:szCs w:val="20"/>
+              </w:rPr>
+              <w:t>relatorios gerados pela a empresa sobre o candidato</w:t>
+            </w:r>
+          </w:p>
+        </w:tc>
+        <w:tc>
+          <w:tcPr>
+            <w:tcW w:w="1958" w:type="dxa"/>
+          </w:tcPr>
+          <w:p>
+            <w:pPr>
+              <w:pBdr>
+                <w:top w:val="nil"/>
+                <w:left w:val="nil"/>
+                <w:bottom w:val="nil"/>
+                <w:right w:val="nil"/>
+                <w:between w:val="nil"/>
+              </w:pBdr>
+              <w:spacing w:before="60"/>
+              <w:ind w:left="108"/>
+              <w:rPr>
+                <w:b/>
+                <w:bCs/>
+                <w:color w:val="000000"/>
+                <w:sz w:val="20"/>
+                <w:szCs w:val="20"/>
+              </w:rPr>
+            </w:pPr>
+            <w:r>
+              <w:rPr>
+                <w:b/>
+                <w:bCs/>
+                <w:color w:val="000000"/>
+                <w:sz w:val="20"/>
+                <w:szCs w:val="20"/>
+              </w:rPr>
+              <w:t>Integridade</w:t>
+            </w:r>
           </w:p>
         </w:tc>
       </w:tr>
@@ -8231,6 +9226,15 @@
                 <w:szCs w:val="20"/>
               </w:rPr>
             </w:pPr>
+            <w:r>
+              <w:rPr>
+                <w:i/>
+                <w:color w:val="000000"/>
+                <w:sz w:val="20"/>
+                <w:szCs w:val="20"/>
+              </w:rPr>
+              <w:t>RN 01</w:t>
+            </w:r>
           </w:p>
         </w:tc>
         <w:tc>
@@ -8255,12 +9259,42 @@
               <w:spacing w:before="5"/>
               <w:ind w:left="108"/>
               <w:rPr>
+                <w:rFonts w:asciiTheme="majorHAnsi" w:hAnsiTheme="majorHAnsi" w:cstheme="majorHAnsi"/>
+                <w:b/>
+                <w:bCs/>
                 <w:i/>
-                <w:color w:val="000000"/>
-                <w:sz w:val="20"/>
-                <w:szCs w:val="20"/>
-              </w:rPr>
-            </w:pPr>
+                <w:iCs/>
+                <w:color w:val="000000" w:themeColor="text1"/>
+                <w:sz w:val="20"/>
+                <w:szCs w:val="20"/>
+              </w:rPr>
+            </w:pPr>
+            <w:r>
+              <w:rPr>
+                <w:rFonts w:asciiTheme="majorHAnsi" w:hAnsiTheme="majorHAnsi" w:cstheme="majorHAnsi"/>
+                <w:b/>
+                <w:bCs/>
+                <w:i/>
+                <w:iCs/>
+                <w:color w:val="000000" w:themeColor="text1"/>
+                <w:sz w:val="20"/>
+                <w:szCs w:val="20"/>
+              </w:rPr>
+              <w:t>Preenchimento obrigatório</w:t>
+            </w:r>
+            <w:r>
+              <w:rPr>
+                <w:rFonts w:asciiTheme="majorHAnsi" w:hAnsiTheme="majorHAnsi" w:cstheme="majorHAnsi"/>
+                <w:b/>
+                <w:bCs/>
+                <w:i/>
+                <w:iCs/>
+                <w:color w:val="000000" w:themeColor="text1"/>
+                <w:sz w:val="20"/>
+                <w:szCs w:val="20"/>
+              </w:rPr>
+              <w:t>.</w:t>
+            </w:r>
           </w:p>
         </w:tc>
         <w:tc>
@@ -8291,12 +9325,33 @@
               <w:spacing w:before="65"/>
               <w:ind w:left="108" w:right="97"/>
               <w:rPr>
+                <w:rFonts w:asciiTheme="majorHAnsi" w:hAnsiTheme="majorHAnsi" w:cstheme="majorHAnsi"/>
                 <w:i/>
                 <w:color w:val="000000"/>
                 <w:sz w:val="20"/>
                 <w:szCs w:val="20"/>
               </w:rPr>
             </w:pPr>
+            <w:r>
+              <w:rPr>
+                <w:rFonts w:asciiTheme="majorHAnsi" w:hAnsiTheme="majorHAnsi" w:cstheme="majorHAnsi"/>
+                <w:i/>
+                <w:color w:val="000000"/>
+                <w:sz w:val="20"/>
+                <w:szCs w:val="20"/>
+              </w:rPr>
+              <w:t>Todos os campos de cadastros são obrigatórios</w:t>
+            </w:r>
+            <w:r>
+              <w:rPr>
+                <w:rFonts w:asciiTheme="majorHAnsi" w:hAnsiTheme="majorHAnsi" w:cstheme="majorHAnsi"/>
+                <w:i/>
+                <w:color w:val="000000"/>
+                <w:sz w:val="20"/>
+                <w:szCs w:val="20"/>
+              </w:rPr>
+              <w:t>.</w:t>
+            </w:r>
           </w:p>
         </w:tc>
       </w:tr>
@@ -8332,6 +9387,15 @@
                 <w:szCs w:val="20"/>
               </w:rPr>
             </w:pPr>
+            <w:r>
+              <w:rPr>
+                <w:i/>
+                <w:color w:val="000000"/>
+                <w:sz w:val="20"/>
+                <w:szCs w:val="20"/>
+              </w:rPr>
+              <w:t>RN 02</w:t>
+            </w:r>
           </w:p>
         </w:tc>
         <w:tc>
@@ -8356,12 +9420,27 @@
               <w:spacing w:before="5"/>
               <w:ind w:left="108"/>
               <w:rPr>
+                <w:rFonts w:asciiTheme="majorHAnsi" w:hAnsiTheme="majorHAnsi" w:cstheme="majorHAnsi"/>
+                <w:b/>
+                <w:bCs/>
                 <w:i/>
                 <w:color w:val="000000"/>
                 <w:sz w:val="20"/>
                 <w:szCs w:val="20"/>
               </w:rPr>
             </w:pPr>
+            <w:r>
+              <w:rPr>
+                <w:rFonts w:asciiTheme="majorHAnsi" w:hAnsiTheme="majorHAnsi" w:cstheme="majorHAnsi"/>
+                <w:b/>
+                <w:bCs/>
+                <w:i/>
+                <w:color w:val="000000"/>
+                <w:sz w:val="20"/>
+                <w:szCs w:val="20"/>
+              </w:rPr>
+              <w:t>Validação</w:t>
+            </w:r>
           </w:p>
         </w:tc>
         <w:tc>
@@ -8390,14 +9469,307 @@
                 <w:tab w:val="left" w:pos="4073"/>
               </w:tabs>
               <w:spacing w:before="65"/>
-              <w:ind w:left="108" w:right="97"/>
-              <w:rPr>
+              <w:ind w:right="97"/>
+              <w:rPr>
+                <w:rFonts w:asciiTheme="majorHAnsi" w:hAnsiTheme="majorHAnsi" w:cstheme="majorHAnsi"/>
                 <w:i/>
                 <w:color w:val="000000"/>
                 <w:sz w:val="20"/>
                 <w:szCs w:val="20"/>
               </w:rPr>
             </w:pPr>
+            <w:r>
+              <w:rPr>
+                <w:rFonts w:asciiTheme="majorHAnsi" w:hAnsiTheme="majorHAnsi" w:cstheme="majorHAnsi"/>
+                <w:i/>
+                <w:color w:val="000000"/>
+                <w:sz w:val="20"/>
+                <w:szCs w:val="20"/>
+              </w:rPr>
+              <w:t xml:space="preserve">Os dados informados nos campos </w:t>
+            </w:r>
+            <w:r>
+              <w:rPr>
+                <w:rFonts w:asciiTheme="majorHAnsi" w:hAnsiTheme="majorHAnsi" w:cstheme="majorHAnsi"/>
+                <w:i/>
+                <w:color w:val="000000"/>
+                <w:sz w:val="20"/>
+                <w:szCs w:val="20"/>
+              </w:rPr>
+              <w:t>usuário e senha deverão ser validados junto ao cadastro de usuários no banco de dados.</w:t>
+            </w:r>
+          </w:p>
+        </w:tc>
+      </w:tr>
+      <w:tr>
+        <w:trPr>
+          <w:trHeight w:val="156"/>
+        </w:trPr>
+        <w:tc>
+          <w:tcPr>
+            <w:tcW w:w="806" w:type="dxa"/>
+            <w:tcBorders>
+              <w:top w:val="single" w:sz="4" w:space="0" w:color="003366"/>
+              <w:left w:val="single" w:sz="4" w:space="0" w:color="003366"/>
+              <w:bottom w:val="single" w:sz="4" w:space="0" w:color="003366"/>
+              <w:right w:val="single" w:sz="4" w:space="0" w:color="003366"/>
+            </w:tcBorders>
+          </w:tcPr>
+          <w:p>
+            <w:pPr>
+              <w:pBdr>
+                <w:top w:val="nil"/>
+                <w:left w:val="nil"/>
+                <w:bottom w:val="nil"/>
+                <w:right w:val="nil"/>
+                <w:between w:val="nil"/>
+              </w:pBdr>
+              <w:spacing w:before="65"/>
+              <w:ind w:left="107"/>
+              <w:rPr>
+                <w:i/>
+                <w:color w:val="000000"/>
+                <w:sz w:val="20"/>
+                <w:szCs w:val="20"/>
+              </w:rPr>
+            </w:pPr>
+            <w:r>
+              <w:rPr>
+                <w:i/>
+                <w:color w:val="000000"/>
+                <w:sz w:val="20"/>
+                <w:szCs w:val="20"/>
+              </w:rPr>
+              <w:t>RN 03</w:t>
+            </w:r>
+          </w:p>
+        </w:tc>
+        <w:tc>
+          <w:tcPr>
+            <w:tcW w:w="3334" w:type="dxa"/>
+            <w:tcBorders>
+              <w:top w:val="single" w:sz="4" w:space="0" w:color="003366"/>
+              <w:left w:val="single" w:sz="4" w:space="0" w:color="003366"/>
+              <w:bottom w:val="single" w:sz="4" w:space="0" w:color="003366"/>
+              <w:right w:val="single" w:sz="4" w:space="0" w:color="003366"/>
+            </w:tcBorders>
+          </w:tcPr>
+          <w:p>
+            <w:pPr>
+              <w:pBdr>
+                <w:top w:val="nil"/>
+                <w:left w:val="nil"/>
+                <w:bottom w:val="nil"/>
+                <w:right w:val="nil"/>
+                <w:between w:val="nil"/>
+              </w:pBdr>
+              <w:spacing w:before="5"/>
+              <w:ind w:left="108"/>
+              <w:rPr>
+                <w:rFonts w:asciiTheme="majorHAnsi" w:hAnsiTheme="majorHAnsi" w:cstheme="majorHAnsi"/>
+                <w:b/>
+                <w:bCs/>
+                <w:i/>
+                <w:color w:val="000000"/>
+                <w:sz w:val="20"/>
+                <w:szCs w:val="20"/>
+              </w:rPr>
+            </w:pPr>
+            <w:r>
+              <w:rPr>
+                <w:rFonts w:asciiTheme="majorHAnsi" w:hAnsiTheme="majorHAnsi" w:cstheme="majorHAnsi"/>
+                <w:b/>
+                <w:bCs/>
+                <w:i/>
+                <w:color w:val="000000"/>
+                <w:sz w:val="20"/>
+                <w:szCs w:val="20"/>
+              </w:rPr>
+              <w:t>Validação do Aluno Senai</w:t>
+            </w:r>
+          </w:p>
+        </w:tc>
+        <w:tc>
+          <w:tcPr>
+            <w:tcW w:w="4491" w:type="dxa"/>
+            <w:tcBorders>
+              <w:top w:val="single" w:sz="4" w:space="0" w:color="003366"/>
+              <w:left w:val="single" w:sz="4" w:space="0" w:color="003366"/>
+              <w:bottom w:val="single" w:sz="4" w:space="0" w:color="003366"/>
+              <w:right w:val="single" w:sz="4" w:space="0" w:color="003366"/>
+            </w:tcBorders>
+          </w:tcPr>
+          <w:p>
+            <w:pPr>
+              <w:pBdr>
+                <w:top w:val="nil"/>
+                <w:left w:val="nil"/>
+                <w:bottom w:val="nil"/>
+                <w:right w:val="nil"/>
+                <w:between w:val="nil"/>
+              </w:pBdr>
+              <w:tabs>
+                <w:tab w:val="left" w:pos="1258"/>
+                <w:tab w:val="left" w:pos="2286"/>
+                <w:tab w:val="left" w:pos="3140"/>
+                <w:tab w:val="left" w:pos="4073"/>
+              </w:tabs>
+              <w:spacing w:before="65"/>
+              <w:ind w:right="97"/>
+              <w:rPr>
+                <w:rFonts w:asciiTheme="majorHAnsi" w:hAnsiTheme="majorHAnsi" w:cstheme="majorHAnsi"/>
+                <w:i/>
+                <w:color w:val="000000"/>
+                <w:sz w:val="20"/>
+                <w:szCs w:val="20"/>
+              </w:rPr>
+            </w:pPr>
+            <w:r>
+              <w:rPr>
+                <w:rFonts w:asciiTheme="majorHAnsi" w:hAnsiTheme="majorHAnsi" w:cstheme="majorHAnsi"/>
+                <w:i/>
+                <w:color w:val="000000"/>
+                <w:sz w:val="20"/>
+                <w:szCs w:val="20"/>
+              </w:rPr>
+              <w:t>Será validado se realmente um aluno ou ex-aluno so SENAI</w:t>
+            </w:r>
+          </w:p>
+        </w:tc>
+      </w:tr>
+      <w:tr>
+        <w:trPr>
+          <w:trHeight w:val="156"/>
+        </w:trPr>
+        <w:tc>
+          <w:tcPr>
+            <w:tcW w:w="806" w:type="dxa"/>
+            <w:tcBorders>
+              <w:top w:val="single" w:sz="4" w:space="0" w:color="003366"/>
+              <w:left w:val="single" w:sz="4" w:space="0" w:color="003366"/>
+              <w:bottom w:val="single" w:sz="4" w:space="0" w:color="003366"/>
+              <w:right w:val="single" w:sz="4" w:space="0" w:color="003366"/>
+            </w:tcBorders>
+          </w:tcPr>
+          <w:p>
+            <w:pPr>
+              <w:pBdr>
+                <w:top w:val="nil"/>
+                <w:left w:val="nil"/>
+                <w:bottom w:val="nil"/>
+                <w:right w:val="nil"/>
+                <w:between w:val="nil"/>
+              </w:pBdr>
+              <w:spacing w:before="65"/>
+              <w:ind w:left="107"/>
+              <w:rPr>
+                <w:i/>
+                <w:color w:val="000000"/>
+                <w:sz w:val="20"/>
+                <w:szCs w:val="20"/>
+              </w:rPr>
+            </w:pPr>
+            <w:r>
+              <w:rPr>
+                <w:i/>
+                <w:color w:val="000000"/>
+                <w:sz w:val="20"/>
+                <w:szCs w:val="20"/>
+              </w:rPr>
+              <w:t>RN 04</w:t>
+            </w:r>
+          </w:p>
+        </w:tc>
+        <w:tc>
+          <w:tcPr>
+            <w:tcW w:w="3334" w:type="dxa"/>
+            <w:tcBorders>
+              <w:top w:val="single" w:sz="4" w:space="0" w:color="003366"/>
+              <w:left w:val="single" w:sz="4" w:space="0" w:color="003366"/>
+              <w:bottom w:val="single" w:sz="4" w:space="0" w:color="003366"/>
+              <w:right w:val="single" w:sz="4" w:space="0" w:color="003366"/>
+            </w:tcBorders>
+          </w:tcPr>
+          <w:p>
+            <w:pPr>
+              <w:pBdr>
+                <w:top w:val="nil"/>
+                <w:left w:val="nil"/>
+                <w:bottom w:val="nil"/>
+                <w:right w:val="nil"/>
+                <w:between w:val="nil"/>
+              </w:pBdr>
+              <w:spacing w:before="5"/>
+              <w:ind w:left="108"/>
+              <w:rPr>
+                <w:rFonts w:asciiTheme="majorHAnsi" w:hAnsiTheme="majorHAnsi" w:cstheme="majorHAnsi"/>
+                <w:b/>
+                <w:bCs/>
+                <w:i/>
+                <w:color w:val="000000"/>
+                <w:sz w:val="20"/>
+                <w:szCs w:val="20"/>
+              </w:rPr>
+            </w:pPr>
+            <w:r>
+              <w:rPr>
+                <w:rFonts w:asciiTheme="majorHAnsi" w:hAnsiTheme="majorHAnsi" w:cstheme="majorHAnsi"/>
+                <w:b/>
+                <w:bCs/>
+                <w:i/>
+                <w:color w:val="000000"/>
+                <w:sz w:val="20"/>
+                <w:szCs w:val="20"/>
+              </w:rPr>
+              <w:t>Acesso ao sistema</w:t>
+            </w:r>
+          </w:p>
+        </w:tc>
+        <w:tc>
+          <w:tcPr>
+            <w:tcW w:w="4491" w:type="dxa"/>
+            <w:tcBorders>
+              <w:top w:val="single" w:sz="4" w:space="0" w:color="003366"/>
+              <w:left w:val="single" w:sz="4" w:space="0" w:color="003366"/>
+              <w:bottom w:val="single" w:sz="4" w:space="0" w:color="003366"/>
+              <w:right w:val="single" w:sz="4" w:space="0" w:color="003366"/>
+            </w:tcBorders>
+          </w:tcPr>
+          <w:p>
+            <w:pPr>
+              <w:pBdr>
+                <w:top w:val="nil"/>
+                <w:left w:val="nil"/>
+                <w:bottom w:val="nil"/>
+                <w:right w:val="nil"/>
+                <w:between w:val="nil"/>
+              </w:pBdr>
+              <w:tabs>
+                <w:tab w:val="left" w:pos="1258"/>
+                <w:tab w:val="left" w:pos="2286"/>
+                <w:tab w:val="left" w:pos="3140"/>
+                <w:tab w:val="left" w:pos="4073"/>
+              </w:tabs>
+              <w:spacing w:before="65"/>
+              <w:ind w:right="97"/>
+              <w:rPr>
+                <w:rFonts w:asciiTheme="majorHAnsi" w:hAnsiTheme="majorHAnsi" w:cstheme="majorHAnsi"/>
+                <w:i/>
+                <w:color w:val="000000"/>
+                <w:sz w:val="20"/>
+                <w:szCs w:val="20"/>
+              </w:rPr>
+            </w:pPr>
+            <w:r>
+              <w:rPr>
+                <w:rFonts w:asciiTheme="majorHAnsi" w:hAnsiTheme="majorHAnsi" w:cstheme="majorHAnsi"/>
+                <w:i/>
+                <w:color w:val="000000"/>
+                <w:sz w:val="20"/>
+                <w:szCs w:val="20"/>
+              </w:rPr>
+              <w:t xml:space="preserve"> Para ultilizar os modulos do sistema, o usuário devera efetuar o login.</w:t>
+            </w:r>
           </w:p>
         </w:tc>
       </w:tr>
@@ -8488,8 +9860,8 @@
         <w:tblLook w:val="0000" w:firstRow="0" w:lastRow="0" w:firstColumn="0" w:lastColumn="0" w:noHBand="0" w:noVBand="0"/>
       </w:tblPr>
       <w:tblGrid>
-        <w:gridCol w:w="506"/>
-        <w:gridCol w:w="8125"/>
+        <w:gridCol w:w="694"/>
+        <w:gridCol w:w="7937"/>
       </w:tblGrid>
       <w:tr>
         <w:trPr>
@@ -8497,7 +9869,7 @@
         </w:trPr>
         <w:tc>
           <w:tcPr>
-            <w:tcW w:w="506" w:type="dxa"/>
+            <w:tcW w:w="694" w:type="dxa"/>
             <w:tcBorders>
               <w:top w:val="nil"/>
               <w:left w:val="nil"/>
@@ -8537,7 +9909,7 @@
         </w:tc>
         <w:tc>
           <w:tcPr>
-            <w:tcW w:w="8125" w:type="dxa"/>
+            <w:tcW w:w="7937" w:type="dxa"/>
             <w:tcBorders>
               <w:top w:val="nil"/>
               <w:left w:val="nil"/>
@@ -8582,7 +9954,7 @@
         </w:trPr>
         <w:tc>
           <w:tcPr>
-            <w:tcW w:w="506" w:type="dxa"/>
+            <w:tcW w:w="694" w:type="dxa"/>
           </w:tcPr>
           <w:p>
             <w:pPr>
@@ -8594,18 +9966,17 @@
                 <w:between w:val="nil"/>
               </w:pBdr>
               <w:spacing w:before="65"/>
-              <w:ind w:left="107"/>
-              <w:rPr>
-                <w:color w:val="000000"/>
-                <w:sz w:val="20"/>
-                <w:szCs w:val="20"/>
-              </w:rPr>
-            </w:pPr>
-          </w:p>
-        </w:tc>
-        <w:tc>
-          <w:tcPr>
-            <w:tcW w:w="8125" w:type="dxa"/>
+              <w:rPr>
+                <w:color w:val="000000"/>
+                <w:sz w:val="20"/>
+                <w:szCs w:val="20"/>
+              </w:rPr>
+            </w:pPr>
+          </w:p>
+        </w:tc>
+        <w:tc>
+          <w:tcPr>
+            <w:tcW w:w="7937" w:type="dxa"/>
           </w:tcPr>
           <w:p>
             <w:pPr>
@@ -8617,7 +9988,6 @@
                 <w:between w:val="nil"/>
               </w:pBdr>
               <w:spacing w:before="65"/>
-              <w:ind w:left="105"/>
               <w:rPr>
                 <w:color w:val="000000"/>
                 <w:sz w:val="20"/>
@@ -8633,7 +10003,7 @@
         </w:trPr>
         <w:tc>
           <w:tcPr>
-            <w:tcW w:w="506" w:type="dxa"/>
+            <w:tcW w:w="694" w:type="dxa"/>
           </w:tcPr>
           <w:p>
             <w:pPr>
@@ -8656,7 +10026,7 @@
         </w:tc>
         <w:tc>
           <w:tcPr>
-            <w:tcW w:w="8125" w:type="dxa"/>
+            <w:tcW w:w="7937" w:type="dxa"/>
           </w:tcPr>
           <w:p>
             <w:pPr>
@@ -8684,7 +10054,7 @@
         </w:trPr>
         <w:tc>
           <w:tcPr>
-            <w:tcW w:w="506" w:type="dxa"/>
+            <w:tcW w:w="694" w:type="dxa"/>
           </w:tcPr>
           <w:p>
             <w:pPr>
@@ -8707,7 +10077,7 @@
         </w:tc>
         <w:tc>
           <w:tcPr>
-            <w:tcW w:w="8125" w:type="dxa"/>
+            <w:tcW w:w="7937" w:type="dxa"/>
           </w:tcPr>
           <w:p>
             <w:pPr>
@@ -11077,7 +12447,7 @@
       </w:pPr>
     </w:pPrDefault>
   </w:docDefaults>
-  <w:latentStyles w:defLockedState="0" w:defUIPriority="99" w:defSemiHidden="0" w:defUnhideWhenUsed="0" w:defQFormat="0" w:count="375">
+  <w:latentStyles w:defLockedState="0" w:defUIPriority="99" w:defSemiHidden="0" w:defUnhideWhenUsed="0" w:defQFormat="0" w:count="376">
     <w:lsdException w:name="Normal" w:uiPriority="0" w:qFormat="1"/>
     <w:lsdException w:name="heading 1" w:uiPriority="9" w:qFormat="1"/>
     <w:lsdException w:name="heading 2" w:semiHidden="1" w:uiPriority="9" w:unhideWhenUsed="1" w:qFormat="1"/>
@@ -11183,7 +12553,6 @@
     <w:lsdException w:name="HTML Sample" w:semiHidden="1" w:unhideWhenUsed="1"/>
     <w:lsdException w:name="HTML Typewriter" w:semiHidden="1" w:unhideWhenUsed="1"/>
     <w:lsdException w:name="HTML Variable" w:semiHidden="1" w:unhideWhenUsed="1"/>
-    <w:lsdException w:name="Normal Table" w:semiHidden="1" w:unhideWhenUsed="1"/>
     <w:lsdException w:name="annotation subject" w:semiHidden="1" w:unhideWhenUsed="1"/>
     <w:lsdException w:name="No List" w:semiHidden="1" w:unhideWhenUsed="1"/>
     <w:lsdException w:name="Outline List 1" w:semiHidden="1" w:unhideWhenUsed="1"/>
@@ -11230,10 +12599,8 @@
     <w:lsdException w:name="Table Subtle 2" w:semiHidden="1" w:unhideWhenUsed="1"/>
     <w:lsdException w:name="Table Web 1" w:semiHidden="1" w:unhideWhenUsed="1"/>
     <w:lsdException w:name="Table Web 2" w:semiHidden="1" w:unhideWhenUsed="1"/>
-    <w:lsdException w:name="Table Web 3" w:semiHidden="1" w:unhideWhenUsed="1"/>
     <w:lsdException w:name="Balloon Text" w:semiHidden="1" w:unhideWhenUsed="1"/>
     <w:lsdException w:name="Table Grid" w:uiPriority="39"/>
-    <w:lsdException w:name="Table Theme" w:semiHidden="1" w:unhideWhenUsed="1"/>
     <w:lsdException w:name="Placeholder Text" w:semiHidden="1"/>
     <w:lsdException w:name="No Spacing" w:uiPriority="1" w:qFormat="1"/>
     <w:lsdException w:name="Light Shading" w:uiPriority="60"/>
@@ -11453,6 +12820,7 @@
     <w:lsdException w:name="Smart Hyperlink" w:semiHidden="1" w:unhideWhenUsed="1"/>
     <w:lsdException w:name="Hashtag" w:semiHidden="1" w:unhideWhenUsed="1"/>
     <w:lsdException w:name="Unresolved Mention" w:semiHidden="1" w:unhideWhenUsed="1"/>
+    <w:lsdException w:name="Smart Link" w:semiHidden="1" w:unhideWhenUsed="1"/>
   </w:latentStyles>
   <w:style w:type="paragraph" w:default="1" w:styleId="Normal">
     <w:name w:val="Normal"/>
@@ -11574,7 +12942,6 @@
   <w:style w:type="character" w:default="1" w:styleId="Fontepargpadro">
     <w:name w:val="Default Paragraph Font"/>
     <w:uiPriority w:val="1"/>
-    <w:semiHidden/>
     <w:unhideWhenUsed/>
   </w:style>
   <w:style w:type="table" w:default="1" w:styleId="Tabelanormal">
@@ -11817,6 +13184,48 @@
       <w:ind w:left="720"/>
       <w:contextualSpacing/>
     </w:pPr>
+  </w:style>
+  <w:style w:type="paragraph" w:styleId="Cabealho">
+    <w:name w:val="header"/>
+    <w:basedOn w:val="Normal"/>
+    <w:link w:val="CabealhoChar"/>
+    <w:uiPriority w:val="99"/>
+    <w:unhideWhenUsed/>
+    <w:rsid w:val="00510680"/>
+    <w:pPr>
+      <w:tabs>
+        <w:tab w:val="center" w:pos="4252"/>
+        <w:tab w:val="right" w:pos="8504"/>
+      </w:tabs>
+    </w:pPr>
+  </w:style>
+  <w:style w:type="character" w:customStyle="1" w:styleId="CabealhoChar">
+    <w:name w:val="Cabeçalho Char"/>
+    <w:basedOn w:val="Fontepargpadro"/>
+    <w:link w:val="Cabealho"/>
+    <w:uiPriority w:val="99"/>
+    <w:rsid w:val="00510680"/>
+  </w:style>
+  <w:style w:type="paragraph" w:styleId="Rodap">
+    <w:name w:val="footer"/>
+    <w:basedOn w:val="Normal"/>
+    <w:link w:val="RodapChar"/>
+    <w:uiPriority w:val="99"/>
+    <w:unhideWhenUsed/>
+    <w:rsid w:val="00510680"/>
+    <w:pPr>
+      <w:tabs>
+        <w:tab w:val="center" w:pos="4252"/>
+        <w:tab w:val="right" w:pos="8504"/>
+      </w:tabs>
+    </w:pPr>
+  </w:style>
+  <w:style w:type="character" w:customStyle="1" w:styleId="RodapChar">
+    <w:name w:val="Rodapé Char"/>
+    <w:basedOn w:val="Fontepargpadro"/>
+    <w:link w:val="Rodap"/>
+    <w:uiPriority w:val="99"/>
+    <w:rsid w:val="00510680"/>
   </w:style>
 </w:styles>
 </file>

</xml_diff>

<commit_message>
Deletando arquivos cortesia da Gabi
</commit_message>
<xml_diff>
--- a/Documento_Requisitos_FWC.docx
+++ b/Documento_Requisitos_FWC.docx
@@ -1,6 +1,6 @@
 
 <file path=word/document.xml><?xml version="1.0" encoding="utf-8"?>
-<w:document xmlns:wpc="http://schemas.microsoft.com/office/word/2010/wordprocessingCanvas" xmlns:mc="http://schemas.openxmlformats.org/markup-compatibility/2006" xmlns:o="urn:schemas-microsoft-com:office:office" xmlns:r="http://schemas.openxmlformats.org/officeDocument/2006/relationships" xmlns:m="http://schemas.openxmlformats.org/officeDocument/2006/math" xmlns:v="urn:schemas-microsoft-com:vml" xmlns:wp14="http://schemas.microsoft.com/office/word/2010/wordprocessingDrawing" xmlns:wp="http://schemas.openxmlformats.org/drawingml/2006/wordprocessingDrawing" xmlns:w10="urn:schemas-microsoft-com:office:word" xmlns:w="http://schemas.openxmlformats.org/wordprocessingml/2006/main" xmlns:w14="http://schemas.microsoft.com/office/word/2010/wordml" xmlns:wpg="http://schemas.microsoft.com/office/word/2010/wordprocessingGroup" xmlns:wpi="http://schemas.microsoft.com/office/word/2010/wordprocessingInk" xmlns:wne="http://schemas.microsoft.com/office/word/2006/wordml" xmlns:wps="http://schemas.microsoft.com/office/word/2010/wordprocessingShape" mc:Ignorable="w14 wp14">
+<w:document xmlns:wpc="http://schemas.microsoft.com/office/word/2010/wordprocessingCanvas" xmlns:cx="http://schemas.microsoft.com/office/drawing/2014/chartex" xmlns:cx1="http://schemas.microsoft.com/office/drawing/2015/9/8/chartex" xmlns:cx2="http://schemas.microsoft.com/office/drawing/2015/10/21/chartex" xmlns:cx3="http://schemas.microsoft.com/office/drawing/2016/5/9/chartex" xmlns:cx4="http://schemas.microsoft.com/office/drawing/2016/5/10/chartex" xmlns:cx5="http://schemas.microsoft.com/office/drawing/2016/5/11/chartex" xmlns:cx6="http://schemas.microsoft.com/office/drawing/2016/5/12/chartex" xmlns:cx7="http://schemas.microsoft.com/office/drawing/2016/5/13/chartex" xmlns:cx8="http://schemas.microsoft.com/office/drawing/2016/5/14/chartex" xmlns:mc="http://schemas.openxmlformats.org/markup-compatibility/2006" xmlns:aink="http://schemas.microsoft.com/office/drawing/2016/ink" xmlns:am3d="http://schemas.microsoft.com/office/drawing/2017/model3d" xmlns:o="urn:schemas-microsoft-com:office:office" xmlns:r="http://schemas.openxmlformats.org/officeDocument/2006/relationships" xmlns:m="http://schemas.openxmlformats.org/officeDocument/2006/math" xmlns:v="urn:schemas-microsoft-com:vml" xmlns:wp14="http://schemas.microsoft.com/office/word/2010/wordprocessingDrawing" xmlns:wp="http://schemas.openxmlformats.org/drawingml/2006/wordprocessingDrawing" xmlns:w10="urn:schemas-microsoft-com:office:word" xmlns:w="http://schemas.openxmlformats.org/wordprocessingml/2006/main" xmlns:w14="http://schemas.microsoft.com/office/word/2010/wordml" xmlns:w15="http://schemas.microsoft.com/office/word/2012/wordml" xmlns:w16cid="http://schemas.microsoft.com/office/word/2016/wordml/cid" xmlns:w16se="http://schemas.microsoft.com/office/word/2015/wordml/symex" xmlns:wpg="http://schemas.microsoft.com/office/word/2010/wordprocessingGroup" xmlns:wpi="http://schemas.microsoft.com/office/word/2010/wordprocessingInk" xmlns:wne="http://schemas.microsoft.com/office/word/2006/wordml" xmlns:wps="http://schemas.microsoft.com/office/word/2010/wordprocessingShape" mc:Ignorable="w14 w15 w16se w16cid wp14">
   <w:body>
     <w:p>
       <w:pPr>
@@ -265,7 +265,6 @@
         </w:rPr>
         <w:t xml:space="preserve">        </w:t>
       </w:r>
-      <w:proofErr w:type="gramStart"/>
       <w:r>
         <w:rPr>
           <w:b/>
@@ -273,18 +272,20 @@
           <w:sz w:val="48"/>
           <w:szCs w:val="48"/>
         </w:rPr>
-        <w:t>de</w:t>
+        <w:t>de Software</w:t>
       </w:r>
-      <w:proofErr w:type="gramEnd"/>
-      <w:r>
+    </w:p>
+    <w:p>
+      <w:pPr>
+        <w:spacing w:before="100"/>
+        <w:ind w:left="3239" w:right="1297" w:hanging="2207"/>
         <w:rPr>
           <w:b/>
           <w:color w:val="17365D"/>
           <w:sz w:val="48"/>
           <w:szCs w:val="48"/>
         </w:rPr>
-        <w:t xml:space="preserve"> Software</w:t>
-      </w:r>
+      </w:pPr>
     </w:p>
     <w:p>
       <w:pPr>
@@ -297,38 +298,26 @@
           <w:szCs w:val="48"/>
         </w:rPr>
       </w:pPr>
-    </w:p>
-    <w:p>
-      <w:pPr>
-        <w:spacing w:before="100"/>
-        <w:ind w:left="3239" w:right="1297" w:hanging="2207"/>
+      <w:r>
         <w:rPr>
           <w:b/>
           <w:color w:val="17365D"/>
           <w:sz w:val="48"/>
           <w:szCs w:val="48"/>
         </w:rPr>
-      </w:pPr>
-      <w:r>
+        <w:t>Framework Of Coders</w:t>
+      </w:r>
+    </w:p>
+    <w:p>
+      <w:pPr>
+        <w:spacing w:before="100"/>
+        <w:ind w:left="3239" w:right="1297" w:hanging="2207"/>
         <w:rPr>
           <w:b/>
           <w:color w:val="17365D"/>
           <w:sz w:val="48"/>
           <w:szCs w:val="48"/>
         </w:rPr>
-        <w:t>Framework Of Coders</w:t>
-      </w:r>
-    </w:p>
-    <w:p>
-      <w:pPr>
-        <w:spacing w:before="100"/>
-        <w:ind w:left="3239" w:right="1297" w:hanging="2207"/>
-        <w:rPr>
-          <w:b/>
-          <w:color w:val="17365D"/>
-          <w:sz w:val="48"/>
-          <w:szCs w:val="48"/>
-        </w:rPr>
       </w:pPr>
     </w:p>
     <w:p>
@@ -341,12 +330,6 @@
           <w:szCs w:val="48"/>
         </w:rPr>
         <w:sectPr>
-          <w:headerReference w:type="even" r:id="rId8"/>
-          <w:headerReference w:type="default" r:id="rId9"/>
-          <w:footerReference w:type="even" r:id="rId10"/>
-          <w:footerReference w:type="default" r:id="rId11"/>
-          <w:headerReference w:type="first" r:id="rId12"/>
-          <w:footerReference w:type="first" r:id="rId13"/>
           <w:pgSz w:w="12240" w:h="15840"/>
           <w:pgMar w:top="1500" w:right="1380" w:bottom="280" w:left="1660" w:header="720" w:footer="720" w:gutter="0"/>
           <w:pgNumType w:start="1"/>
@@ -485,27 +468,7 @@
                 <w:sz w:val="20"/>
                 <w:szCs w:val="20"/>
               </w:rPr>
-              <w:t>Versão (</w:t>
-            </w:r>
-            <w:proofErr w:type="gramStart"/>
-            <w:r>
-              <w:rPr>
-                <w:b/>
-                <w:color w:val="FFFFFF"/>
-                <w:sz w:val="20"/>
-                <w:szCs w:val="20"/>
-              </w:rPr>
-              <w:t>XX.</w:t>
-            </w:r>
-            <w:proofErr w:type="gramEnd"/>
-            <w:r>
-              <w:rPr>
-                <w:b/>
-                <w:color w:val="FFFFFF"/>
-                <w:sz w:val="20"/>
-                <w:szCs w:val="20"/>
-              </w:rPr>
-              <w:t>YY)</w:t>
+              <w:t>Versão (XX.YY)</w:t>
             </w:r>
           </w:p>
         </w:tc>
@@ -886,9 +849,8 @@
                 <w:sz w:val="18"/>
                 <w:szCs w:val="18"/>
               </w:rPr>
-              <w:t xml:space="preserve">Atualização e correção </w:t>
-            </w:r>
-            <w:proofErr w:type="gramStart"/>
+              <w:t>Atualização e correção de alguns dados</w:t>
+            </w:r>
             <w:r>
               <w:rPr>
                 <w:rFonts w:ascii="Times New Roman" w:eastAsia="Times New Roman" w:hAnsi="Times New Roman" w:cs="Times New Roman"/>
@@ -896,18 +858,8 @@
                 <w:sz w:val="18"/>
                 <w:szCs w:val="18"/>
               </w:rPr>
-              <w:t>de alguns dados</w:t>
-            </w:r>
-            <w:r>
-              <w:rPr>
-                <w:rFonts w:ascii="Times New Roman" w:eastAsia="Times New Roman" w:hAnsi="Times New Roman" w:cs="Times New Roman"/>
-                <w:color w:val="000000"/>
-                <w:sz w:val="18"/>
-                <w:szCs w:val="18"/>
-              </w:rPr>
               <w:t>/Adição de cores MVP e Extra</w:t>
             </w:r>
-            <w:proofErr w:type="gramEnd"/>
           </w:p>
         </w:tc>
       </w:tr>
@@ -1213,7 +1165,6 @@
         </w:r>
       </w:hyperlink>
       <w:hyperlink w:anchor="_30j0zll">
-        <w:proofErr w:type="gramStart"/>
         <w:r>
           <w:rPr>
             <w:rFonts w:ascii="Times New Roman" w:eastAsia="Times New Roman" w:hAnsi="Times New Roman" w:cs="Times New Roman"/>
@@ -1223,7 +1174,6 @@
           </w:rPr>
           <w:t>4</w:t>
         </w:r>
-        <w:proofErr w:type="gramEnd"/>
       </w:hyperlink>
     </w:p>
     <w:p>
@@ -1309,7 +1259,6 @@
         </w:r>
       </w:hyperlink>
       <w:hyperlink w:anchor="_1fob9te">
-        <w:proofErr w:type="gramStart"/>
         <w:r>
           <w:rPr>
             <w:rFonts w:ascii="Times New Roman" w:eastAsia="Times New Roman" w:hAnsi="Times New Roman" w:cs="Times New Roman"/>
@@ -1319,7 +1268,6 @@
           </w:rPr>
           <w:t>4</w:t>
         </w:r>
-        <w:proofErr w:type="gramEnd"/>
       </w:hyperlink>
     </w:p>
     <w:p>
@@ -1449,7 +1397,6 @@
         </w:r>
       </w:hyperlink>
       <w:hyperlink w:anchor="_2et92p0">
-        <w:proofErr w:type="gramStart"/>
         <w:r>
           <w:rPr>
             <w:rFonts w:ascii="Times New Roman" w:eastAsia="Times New Roman" w:hAnsi="Times New Roman" w:cs="Times New Roman"/>
@@ -1459,7 +1406,6 @@
           </w:rPr>
           <w:t>5</w:t>
         </w:r>
-        <w:proofErr w:type="gramEnd"/>
       </w:hyperlink>
     </w:p>
     <w:p>
@@ -1521,7 +1467,6 @@
         </w:r>
       </w:hyperlink>
       <w:hyperlink w:anchor="_tyjcwt">
-        <w:proofErr w:type="gramStart"/>
         <w:r>
           <w:rPr>
             <w:rFonts w:ascii="Times New Roman" w:eastAsia="Times New Roman" w:hAnsi="Times New Roman" w:cs="Times New Roman"/>
@@ -1531,7 +1476,6 @@
           </w:rPr>
           <w:t>5</w:t>
         </w:r>
-        <w:proofErr w:type="gramEnd"/>
       </w:hyperlink>
     </w:p>
     <w:p>
@@ -1593,7 +1537,6 @@
         </w:r>
       </w:hyperlink>
       <w:hyperlink w:anchor="_3dy6vkm">
-        <w:proofErr w:type="gramStart"/>
         <w:r>
           <w:rPr>
             <w:rFonts w:ascii="Times New Roman" w:eastAsia="Times New Roman" w:hAnsi="Times New Roman" w:cs="Times New Roman"/>
@@ -1603,7 +1546,6 @@
           </w:rPr>
           <w:t>6</w:t>
         </w:r>
-        <w:proofErr w:type="gramEnd"/>
       </w:hyperlink>
     </w:p>
     <w:p>
@@ -1665,7 +1607,6 @@
         </w:r>
       </w:hyperlink>
       <w:hyperlink w:anchor="_1t3h5sf">
-        <w:proofErr w:type="gramStart"/>
         <w:r>
           <w:rPr>
             <w:rFonts w:ascii="Times New Roman" w:eastAsia="Times New Roman" w:hAnsi="Times New Roman" w:cs="Times New Roman"/>
@@ -1675,7 +1616,6 @@
           </w:rPr>
           <w:t>6</w:t>
         </w:r>
-        <w:proofErr w:type="gramEnd"/>
       </w:hyperlink>
     </w:p>
     <w:p>
@@ -1805,7 +1745,6 @@
         </w:r>
       </w:hyperlink>
       <w:hyperlink w:anchor="_2s8eyo1">
-        <w:proofErr w:type="gramStart"/>
         <w:r>
           <w:rPr>
             <w:rFonts w:ascii="Times New Roman" w:eastAsia="Times New Roman" w:hAnsi="Times New Roman" w:cs="Times New Roman"/>
@@ -1815,7 +1754,6 @@
           </w:rPr>
           <w:t>7</w:t>
         </w:r>
-        <w:proofErr w:type="gramEnd"/>
       </w:hyperlink>
     </w:p>
     <w:p>
@@ -1924,7 +1862,6 @@
         </w:r>
       </w:hyperlink>
       <w:hyperlink w:anchor="_17dp8vu">
-        <w:proofErr w:type="gramStart"/>
         <w:r>
           <w:rPr>
             <w:rFonts w:ascii="Times New Roman" w:eastAsia="Times New Roman" w:hAnsi="Times New Roman" w:cs="Times New Roman"/>
@@ -1934,7 +1871,6 @@
           </w:rPr>
           <w:t>7</w:t>
         </w:r>
-        <w:proofErr w:type="gramEnd"/>
       </w:hyperlink>
     </w:p>
     <w:p>
@@ -2020,7 +1956,6 @@
         </w:r>
       </w:hyperlink>
       <w:hyperlink w:anchor="_3rdcrjn">
-        <w:proofErr w:type="gramStart"/>
         <w:r>
           <w:rPr>
             <w:rFonts w:ascii="Times New Roman" w:eastAsia="Times New Roman" w:hAnsi="Times New Roman" w:cs="Times New Roman"/>
@@ -2030,7 +1965,6 @@
           </w:rPr>
           <w:t>8</w:t>
         </w:r>
-        <w:proofErr w:type="gramEnd"/>
       </w:hyperlink>
     </w:p>
     <w:p>
@@ -2116,7 +2050,6 @@
         </w:r>
       </w:hyperlink>
       <w:hyperlink w:anchor="_26in1rg">
-        <w:proofErr w:type="gramStart"/>
         <w:r>
           <w:rPr>
             <w:rFonts w:ascii="Times New Roman" w:eastAsia="Times New Roman" w:hAnsi="Times New Roman" w:cs="Times New Roman"/>
@@ -2126,7 +2059,6 @@
           </w:rPr>
           <w:t>8</w:t>
         </w:r>
-        <w:proofErr w:type="gramEnd"/>
       </w:hyperlink>
     </w:p>
     <w:p>
@@ -2212,7 +2144,6 @@
         </w:r>
       </w:hyperlink>
       <w:hyperlink w:anchor="_lnxbz9">
-        <w:proofErr w:type="gramStart"/>
         <w:r>
           <w:rPr>
             <w:rFonts w:ascii="Times New Roman" w:eastAsia="Times New Roman" w:hAnsi="Times New Roman" w:cs="Times New Roman"/>
@@ -2222,7 +2153,6 @@
           </w:rPr>
           <w:t>8</w:t>
         </w:r>
-        <w:proofErr w:type="gramEnd"/>
       </w:hyperlink>
     </w:p>
     <w:p>
@@ -2332,7 +2262,6 @@
         </w:r>
       </w:hyperlink>
       <w:hyperlink w:anchor="_35nkun2">
-        <w:proofErr w:type="gramStart"/>
         <w:r>
           <w:rPr>
             <w:rFonts w:ascii="Times New Roman" w:eastAsia="Times New Roman" w:hAnsi="Times New Roman" w:cs="Times New Roman"/>
@@ -2342,7 +2271,6 @@
           </w:rPr>
           <w:t>8</w:t>
         </w:r>
-        <w:proofErr w:type="gramEnd"/>
       </w:hyperlink>
     </w:p>
     <w:p>
@@ -2795,7 +2723,7 @@
               </wp:inline>
             </w:drawing>
           </mc:Choice>
-          <mc:Fallback xmlns:w16se="http://schemas.microsoft.com/office/word/2015/wordml/symex" xmlns:w16="http://schemas.microsoft.com/office/word/2018/wordml" xmlns:w16cid="http://schemas.microsoft.com/office/word/2016/wordml/cid" xmlns:w16cex="http://schemas.microsoft.com/office/word/2018/wordml/cex" xmlns:w15="http://schemas.microsoft.com/office/word/2012/wordml" xmlns:am3d="http://schemas.microsoft.com/office/drawing/2017/model3d" xmlns:aink="http://schemas.microsoft.com/office/drawing/2016/ink" xmlns:cx8="http://schemas.microsoft.com/office/drawing/2016/5/14/chartex" xmlns:cx7="http://schemas.microsoft.com/office/drawing/2016/5/13/chartex" xmlns:cx6="http://schemas.microsoft.com/office/drawing/2016/5/12/chartex" xmlns:cx5="http://schemas.microsoft.com/office/drawing/2016/5/11/chartex" xmlns:cx4="http://schemas.microsoft.com/office/drawing/2016/5/10/chartex" xmlns:cx3="http://schemas.microsoft.com/office/drawing/2016/5/9/chartex" xmlns:cx2="http://schemas.microsoft.com/office/drawing/2015/10/21/chartex" xmlns:cx1="http://schemas.microsoft.com/office/drawing/2015/9/8/chartex" xmlns:cx="http://schemas.microsoft.com/office/drawing/2014/chartex">
+          <mc:Fallback>
             <w:pict>
               <v:group w14:anchorId="04590267" id="Agrupar 12" o:spid="_x0000_s1026" style="width:434.95pt;height:2.2pt;mso-position-horizontal-relative:char;mso-position-vertical-relative:line" coordorigin="25840,37660" coordsize="55238,158" o:gfxdata="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">
                 <v:group id="Agrupar 7" o:spid="_x0000_s1027" style="position:absolute;left:25840;top:37660;width:55239;height:159" coordsize="8699,25" o:gfxdata="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">
@@ -2976,25 +2904,7 @@
           <w:sz w:val="20"/>
           <w:szCs w:val="20"/>
         </w:rPr>
-        <w:t xml:space="preserve">documento destina-se a Escola </w:t>
-      </w:r>
-      <w:proofErr w:type="gramStart"/>
-      <w:r>
-        <w:rPr>
-          <w:color w:val="000000"/>
-          <w:sz w:val="20"/>
-          <w:szCs w:val="20"/>
-        </w:rPr>
-        <w:t>Senai</w:t>
-      </w:r>
-      <w:proofErr w:type="gramEnd"/>
-      <w:r>
-        <w:rPr>
-          <w:color w:val="000000"/>
-          <w:sz w:val="20"/>
-          <w:szCs w:val="20"/>
-        </w:rPr>
-        <w:t xml:space="preserve"> de Informática e usuários classificados como usuários fornecedores.</w:t>
+        <w:t>documento destina-se a Escola Senai de Informática e usuários classificados como usuários fornecedores.</w:t>
       </w:r>
     </w:p>
     <w:p>
@@ -3152,7 +3062,7 @@
               </wp:inline>
             </w:drawing>
           </mc:Choice>
-          <mc:Fallback xmlns:w16se="http://schemas.microsoft.com/office/word/2015/wordml/symex" xmlns:w16="http://schemas.microsoft.com/office/word/2018/wordml" xmlns:w16cid="http://schemas.microsoft.com/office/word/2016/wordml/cid" xmlns:w16cex="http://schemas.microsoft.com/office/word/2018/wordml/cex" xmlns:w15="http://schemas.microsoft.com/office/word/2012/wordml" xmlns:am3d="http://schemas.microsoft.com/office/drawing/2017/model3d" xmlns:aink="http://schemas.microsoft.com/office/drawing/2016/ink" xmlns:cx8="http://schemas.microsoft.com/office/drawing/2016/5/14/chartex" xmlns:cx7="http://schemas.microsoft.com/office/drawing/2016/5/13/chartex" xmlns:cx6="http://schemas.microsoft.com/office/drawing/2016/5/12/chartex" xmlns:cx5="http://schemas.microsoft.com/office/drawing/2016/5/11/chartex" xmlns:cx4="http://schemas.microsoft.com/office/drawing/2016/5/10/chartex" xmlns:cx3="http://schemas.microsoft.com/office/drawing/2016/5/9/chartex" xmlns:cx2="http://schemas.microsoft.com/office/drawing/2015/10/21/chartex" xmlns:cx1="http://schemas.microsoft.com/office/drawing/2015/9/8/chartex" xmlns:cx="http://schemas.microsoft.com/office/drawing/2014/chartex">
+          <mc:Fallback>
             <w:pict>
               <v:group w14:anchorId="40CD037C" id="Agrupar 1" o:spid="_x0000_s1030" style="width:434.95pt;height:2.2pt;mso-position-horizontal-relative:char;mso-position-vertical-relative:line" coordorigin="25840,37660" coordsize="55238,158" o:gfxdata="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">
                 <v:group id="_x0000_s1031" style="position:absolute;left:25840;top:37660;width:55239;height:159" coordsize="8699,25" o:gfxdata="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">
@@ -3245,27 +3155,7 @@
           <w:sz w:val="19"/>
           <w:szCs w:val="19"/>
         </w:rPr>
-        <w:t xml:space="preserve">armazena dados do cadastro de alunos e ex-alunos do SENAI, para então se candidatarem </w:t>
-      </w:r>
-      <w:proofErr w:type="gramStart"/>
-      <w:r>
-        <w:rPr>
-          <w:i/>
-          <w:color w:val="000000"/>
-          <w:sz w:val="19"/>
-          <w:szCs w:val="19"/>
-        </w:rPr>
-        <w:t>à</w:t>
-      </w:r>
-      <w:proofErr w:type="gramEnd"/>
-      <w:r>
-        <w:rPr>
-          <w:i/>
-          <w:color w:val="000000"/>
-          <w:sz w:val="19"/>
-          <w:szCs w:val="19"/>
-        </w:rPr>
-        <w:t xml:space="preserve"> vagas em sua respectiva área, disponibilizadas por empresas cadastradas. </w:t>
+        <w:t xml:space="preserve">armazena dados do cadastro de alunos e ex-alunos do SENAI, para então se candidatarem à vagas em sua respectiva área, disponibilizadas por empresas cadastradas. </w:t>
       </w:r>
       <w:r>
         <w:rPr>
@@ -3479,25 +3369,7 @@
           <w:sz w:val="19"/>
           <w:szCs w:val="19"/>
         </w:rPr>
-        <w:t xml:space="preserve">passa para suas redes de contato para possível contratação de seus alunos ou </w:t>
-      </w:r>
-      <w:proofErr w:type="gramStart"/>
-      <w:r>
-        <w:rPr>
-          <w:color w:val="000000"/>
-          <w:sz w:val="19"/>
-          <w:szCs w:val="19"/>
-        </w:rPr>
-        <w:t>ex-Alunos</w:t>
-      </w:r>
-      <w:proofErr w:type="gramEnd"/>
-      <w:r>
-        <w:rPr>
-          <w:color w:val="000000"/>
-          <w:sz w:val="19"/>
-          <w:szCs w:val="19"/>
-        </w:rPr>
-        <w:t>.</w:t>
+        <w:t>passa para suas redes de contato para possível contratação de seus alunos ou ex-Alunos.</w:t>
       </w:r>
     </w:p>
     <w:p>
@@ -3727,7 +3599,6 @@
                 <w:szCs w:val="20"/>
               </w:rPr>
             </w:pPr>
-            <w:proofErr w:type="gramStart"/>
             <w:r>
               <w:rPr>
                 <w:color w:val="000000"/>
@@ -3736,7 +3607,6 @@
               </w:rPr>
               <w:t>1</w:t>
             </w:r>
-            <w:proofErr w:type="gramEnd"/>
           </w:p>
         </w:tc>
         <w:tc>
@@ -3828,7 +3698,6 @@
                 <w:szCs w:val="20"/>
               </w:rPr>
             </w:pPr>
-            <w:proofErr w:type="gramStart"/>
             <w:r>
               <w:rPr>
                 <w:color w:val="000000"/>
@@ -3837,7 +3706,6 @@
               </w:rPr>
               <w:t>2</w:t>
             </w:r>
-            <w:proofErr w:type="gramEnd"/>
           </w:p>
         </w:tc>
         <w:tc>
@@ -3899,25 +3767,7 @@
                 <w:sz w:val="20"/>
                 <w:szCs w:val="20"/>
               </w:rPr>
-              <w:t xml:space="preserve">Será </w:t>
-            </w:r>
-            <w:proofErr w:type="gramStart"/>
-            <w:r>
-              <w:rPr>
-                <w:color w:val="000000"/>
-                <w:sz w:val="20"/>
-                <w:szCs w:val="20"/>
-              </w:rPr>
-              <w:t>desenvolvido</w:t>
-            </w:r>
-            <w:proofErr w:type="gramEnd"/>
-            <w:r>
-              <w:rPr>
-                <w:color w:val="000000"/>
-                <w:sz w:val="20"/>
-                <w:szCs w:val="20"/>
-              </w:rPr>
-              <w:t xml:space="preserve"> uma API para servir como provedor de dados para o aplicativo, em formato JSON.</w:t>
+              <w:t>Será desenvolvido uma API para servir como provedor de dados para o aplicativo, em formato JSON.</w:t>
             </w:r>
           </w:p>
         </w:tc>
@@ -3947,7 +3797,6 @@
                 <w:szCs w:val="20"/>
               </w:rPr>
             </w:pPr>
-            <w:proofErr w:type="gramStart"/>
             <w:r>
               <w:rPr>
                 <w:color w:val="000000"/>
@@ -3956,7 +3805,6 @@
               </w:rPr>
               <w:t>3</w:t>
             </w:r>
-            <w:proofErr w:type="gramEnd"/>
           </w:p>
         </w:tc>
         <w:tc>
@@ -4018,25 +3866,7 @@
                 <w:sz w:val="20"/>
                 <w:szCs w:val="20"/>
               </w:rPr>
-              <w:t xml:space="preserve">Será </w:t>
-            </w:r>
-            <w:proofErr w:type="gramStart"/>
-            <w:r>
-              <w:rPr>
-                <w:color w:val="000000"/>
-                <w:sz w:val="20"/>
-                <w:szCs w:val="20"/>
-              </w:rPr>
-              <w:t>desenvolvido</w:t>
-            </w:r>
-            <w:proofErr w:type="gramEnd"/>
-            <w:r>
-              <w:rPr>
-                <w:color w:val="000000"/>
-                <w:sz w:val="20"/>
-                <w:szCs w:val="20"/>
-              </w:rPr>
-              <w:t xml:space="preserve"> uma aplicação mobile capaz de atender ao sistema operaciona</w:t>
+              <w:t>Será desenvolvido uma aplicação mobile capaz de atender ao sistema operaciona</w:t>
             </w:r>
             <w:r>
               <w:rPr>
@@ -4305,7 +4135,6 @@
                 <w:szCs w:val="20"/>
               </w:rPr>
             </w:pPr>
-            <w:proofErr w:type="gramStart"/>
             <w:r>
               <w:rPr>
                 <w:rFonts w:ascii="Tahoma" w:eastAsia="Tahoma" w:hAnsi="Tahoma" w:cs="Tahoma"/>
@@ -4315,7 +4144,6 @@
               </w:rPr>
               <w:t>1</w:t>
             </w:r>
-            <w:proofErr w:type="gramEnd"/>
           </w:p>
           <w:p>
             <w:pPr>
@@ -4425,7 +4253,6 @@
                 <w:szCs w:val="20"/>
               </w:rPr>
             </w:pPr>
-            <w:proofErr w:type="gramStart"/>
             <w:r>
               <w:rPr>
                 <w:rFonts w:ascii="Tahoma" w:eastAsia="Tahoma" w:hAnsi="Tahoma" w:cs="Tahoma"/>
@@ -4435,7 +4262,6 @@
               </w:rPr>
               <w:t>2</w:t>
             </w:r>
-            <w:proofErr w:type="gramEnd"/>
           </w:p>
         </w:tc>
         <w:tc>
@@ -4624,7 +4450,6 @@
                 <w:szCs w:val="20"/>
               </w:rPr>
             </w:pPr>
-            <w:proofErr w:type="gramStart"/>
             <w:r>
               <w:rPr>
                 <w:rFonts w:ascii="Tahoma" w:eastAsia="Tahoma" w:hAnsi="Tahoma" w:cs="Tahoma"/>
@@ -4634,7 +4459,6 @@
               </w:rPr>
               <w:t>3</w:t>
             </w:r>
-            <w:proofErr w:type="gramEnd"/>
           </w:p>
         </w:tc>
         <w:tc>
@@ -4712,29 +4536,7 @@
                 <w:sz w:val="21"/>
                 <w:szCs w:val="21"/>
               </w:rPr>
-              <w:t xml:space="preserve">Possui acesso ao cadastro e edição de seu perfil e suas informações, podendo também se candidatar </w:t>
-            </w:r>
-            <w:proofErr w:type="gramStart"/>
-            <w:r>
-              <w:rPr>
-                <w:rFonts w:ascii="Tahoma" w:eastAsia="Tahoma" w:hAnsi="Tahoma" w:cs="Tahoma"/>
-                <w:i/>
-                <w:color w:val="000000"/>
-                <w:sz w:val="21"/>
-                <w:szCs w:val="21"/>
-              </w:rPr>
-              <w:t>à</w:t>
-            </w:r>
-            <w:proofErr w:type="gramEnd"/>
-            <w:r>
-              <w:rPr>
-                <w:rFonts w:ascii="Tahoma" w:eastAsia="Tahoma" w:hAnsi="Tahoma" w:cs="Tahoma"/>
-                <w:i/>
-                <w:color w:val="000000"/>
-                <w:sz w:val="21"/>
-                <w:szCs w:val="21"/>
-              </w:rPr>
-              <w:t xml:space="preserve"> vagas.</w:t>
+              <w:t>Possui acesso ao cadastro e edição de seu perfil e suas informações, podendo também se candidatar à vagas.</w:t>
             </w:r>
           </w:p>
           <w:p>
@@ -4854,25 +4656,7 @@
           <w:sz w:val="20"/>
           <w:szCs w:val="20"/>
         </w:rPr>
-        <w:t xml:space="preserve">ter sido matriculado como aluno do SENAI para se candidatar </w:t>
-      </w:r>
-      <w:proofErr w:type="gramStart"/>
-      <w:r>
-        <w:rPr>
-          <w:color w:val="000000"/>
-          <w:sz w:val="20"/>
-          <w:szCs w:val="20"/>
-        </w:rPr>
-        <w:t>à</w:t>
-      </w:r>
-      <w:proofErr w:type="gramEnd"/>
-      <w:r>
-        <w:rPr>
-          <w:color w:val="000000"/>
-          <w:sz w:val="20"/>
-          <w:szCs w:val="20"/>
-        </w:rPr>
-        <w:t xml:space="preserve"> vagas. </w:t>
+        <w:t xml:space="preserve">ter sido matriculado como aluno do SENAI para se candidatar à vagas. </w:t>
       </w:r>
     </w:p>
     <w:p>
@@ -5105,7 +4889,7 @@
               </wp:inline>
             </w:drawing>
           </mc:Choice>
-          <mc:Fallback xmlns:w16se="http://schemas.microsoft.com/office/word/2015/wordml/symex" xmlns:w16="http://schemas.microsoft.com/office/word/2018/wordml" xmlns:w16cid="http://schemas.microsoft.com/office/word/2016/wordml/cid" xmlns:w16cex="http://schemas.microsoft.com/office/word/2018/wordml/cex" xmlns:w15="http://schemas.microsoft.com/office/word/2012/wordml" xmlns:am3d="http://schemas.microsoft.com/office/drawing/2017/model3d" xmlns:aink="http://schemas.microsoft.com/office/drawing/2016/ink" xmlns:cx8="http://schemas.microsoft.com/office/drawing/2016/5/14/chartex" xmlns:cx7="http://schemas.microsoft.com/office/drawing/2016/5/13/chartex" xmlns:cx6="http://schemas.microsoft.com/office/drawing/2016/5/12/chartex" xmlns:cx5="http://schemas.microsoft.com/office/drawing/2016/5/11/chartex" xmlns:cx4="http://schemas.microsoft.com/office/drawing/2016/5/10/chartex" xmlns:cx3="http://schemas.microsoft.com/office/drawing/2016/5/9/chartex" xmlns:cx2="http://schemas.microsoft.com/office/drawing/2015/10/21/chartex" xmlns:cx1="http://schemas.microsoft.com/office/drawing/2015/9/8/chartex" xmlns:cx="http://schemas.microsoft.com/office/drawing/2014/chartex">
+          <mc:Fallback>
             <w:pict>
               <v:group w14:anchorId="167005EB" id="Agrupar 2" o:spid="_x0000_s1034" style="width:434.95pt;height:2.2pt;mso-position-horizontal-relative:char;mso-position-vertical-relative:line" coordorigin="25840,37660" coordsize="55238,158" o:gfxdata="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">
                 <v:group id="Agrupar 3" o:spid="_x0000_s1035" style="position:absolute;left:25840;top:37660;width:55239;height:159" coordsize="8699,25" o:gfxdata="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">
@@ -5147,8 +4931,6 @@
         </w:rPr>
       </w:pPr>
     </w:p>
-    <w:bookmarkStart w:id="10" w:name="_2s8eyo1" w:colFirst="0" w:colLast="0"/>
-    <w:bookmarkEnd w:id="10"/>
     <w:p>
       <w:pPr>
         <w:pStyle w:val="Ttulo2"/>
@@ -5163,6 +4945,8 @@
         <w:spacing w:before="100"/>
         <w:ind w:left="858" w:hanging="718"/>
       </w:pPr>
+      <w:bookmarkStart w:id="10" w:name="_2s8eyo1" w:colFirst="0" w:colLast="0"/>
+      <w:bookmarkEnd w:id="10"/>
       <w:r>
         <w:rPr>
           <w:noProof/>
@@ -5232,9 +5016,9 @@
               </wp:anchor>
             </w:drawing>
           </mc:Choice>
-          <mc:Fallback xmlns:w16se="http://schemas.microsoft.com/office/word/2015/wordml/symex" xmlns:w16="http://schemas.microsoft.com/office/word/2018/wordml" xmlns:w16cid="http://schemas.microsoft.com/office/word/2016/wordml/cid" xmlns:w16cex="http://schemas.microsoft.com/office/word/2018/wordml/cex" xmlns:w15="http://schemas.microsoft.com/office/word/2012/wordml" xmlns:am3d="http://schemas.microsoft.com/office/drawing/2017/model3d" xmlns:aink="http://schemas.microsoft.com/office/drawing/2016/ink" xmlns:cx8="http://schemas.microsoft.com/office/drawing/2016/5/14/chartex" xmlns:cx7="http://schemas.microsoft.com/office/drawing/2016/5/13/chartex" xmlns:cx6="http://schemas.microsoft.com/office/drawing/2016/5/12/chartex" xmlns:cx5="http://schemas.microsoft.com/office/drawing/2016/5/11/chartex" xmlns:cx4="http://schemas.microsoft.com/office/drawing/2016/5/10/chartex" xmlns:cx3="http://schemas.microsoft.com/office/drawing/2016/5/9/chartex" xmlns:cx2="http://schemas.microsoft.com/office/drawing/2015/10/21/chartex" xmlns:cx1="http://schemas.microsoft.com/office/drawing/2015/9/8/chartex" xmlns:cx="http://schemas.microsoft.com/office/drawing/2014/chartex">
+          <mc:Fallback>
             <w:pict>
-              <v:rect w14:anchorId="59981D55" id="Retângulo 6" o:spid="_x0000_s1026" style="position:absolute;margin-left:256.75pt;margin-top:5.35pt;width:11.25pt;height:12.75pt;z-index:251659264;visibility:visible;mso-wrap-style:square;mso-wrap-distance-left:9pt;mso-wrap-distance-top:0;mso-wrap-distance-right:9pt;mso-wrap-distance-bottom:0;mso-position-horizontal:absolute;mso-position-horizontal-relative:text;mso-position-vertical:absolute;mso-position-vertical-relative:text;v-text-anchor:middle" o:gfxdata="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" fillcolor="black [3213]" strokecolor="#4f81bd [3204]">
+              <v:rect w14:anchorId="0E21459F" id="Retângulo 6" o:spid="_x0000_s1026" style="position:absolute;margin-left:256.75pt;margin-top:5.35pt;width:11.25pt;height:12.75pt;z-index:251659264;visibility:visible;mso-wrap-style:square;mso-wrap-distance-left:9pt;mso-wrap-distance-top:0;mso-wrap-distance-right:9pt;mso-wrap-distance-bottom:0;mso-position-horizontal:absolute;mso-position-horizontal-relative:text;mso-position-vertical:absolute;mso-position-vertical-relative:text;v-text-anchor:middle" o:gfxdata="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" fillcolor="black [3213]" strokecolor="#4f81bd [3204]">
                 <v:shadow on="t" color="black" opacity="22937f" origin=",.5" offset="0,.63889mm"/>
               </v:rect>
             </w:pict>
@@ -5313,7 +5097,7 @@
           </mc:Choice>
           <mc:Fallback>
             <w:pict>
-              <v:rect id="Retângulo 8" o:spid="_x0000_s1026" style="position:absolute;margin-left:396.25pt;margin-top:5.35pt;width:11.25pt;height:12.75pt;z-index:251661312;visibility:visible;mso-wrap-style:square;mso-width-percent:0;mso-height-percent:0;mso-wrap-distance-left:9pt;mso-wrap-distance-top:0;mso-wrap-distance-right:9pt;mso-wrap-distance-bottom:0;mso-position-horizontal:absolute;mso-position-horizontal-relative:text;mso-position-vertical:absolute;mso-position-vertical-relative:text;mso-width-percent:0;mso-height-percent:0;mso-width-relative:margin;mso-height-relative:margin;v-text-anchor:middle" o:gfxdata="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" fillcolor="red" strokecolor="#4579b8 [3044]">
+              <v:rect w14:anchorId="49366C3C" id="Retângulo 8" o:spid="_x0000_s1026" style="position:absolute;margin-left:396.25pt;margin-top:5.35pt;width:11.25pt;height:12.75pt;z-index:251661312;visibility:visible;mso-wrap-style:square;mso-width-percent:0;mso-height-percent:0;mso-wrap-distance-left:9pt;mso-wrap-distance-top:0;mso-wrap-distance-right:9pt;mso-wrap-distance-bottom:0;mso-position-horizontal:absolute;mso-position-horizontal-relative:text;mso-position-vertical:absolute;mso-position-vertical-relative:text;mso-width-percent:0;mso-height-percent:0;mso-width-relative:margin;mso-height-relative:margin;v-text-anchor:middle" o:gfxdata="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" fillcolor="red" strokecolor="#4579b8 [3044]">
                 <v:shadow on="t" color="black" opacity="22937f" origin=",.5" offset="0,.63889mm"/>
               </v:rect>
             </w:pict>
@@ -5658,23 +5442,13 @@
               </w:rPr>
               <w:t xml:space="preserve"> </w:t>
             </w:r>
-            <w:proofErr w:type="gramStart"/>
-            <w:r>
-              <w:rPr>
-                <w:color w:val="000000"/>
-                <w:sz w:val="20"/>
-                <w:szCs w:val="20"/>
-              </w:rPr>
-              <w:t>Aluno,</w:t>
-            </w:r>
-            <w:proofErr w:type="gramEnd"/>
-            <w:r>
-              <w:rPr>
-                <w:color w:val="000000"/>
-                <w:sz w:val="20"/>
-                <w:szCs w:val="20"/>
-              </w:rPr>
-              <w:t>Empresa)</w:t>
+            <w:r>
+              <w:rPr>
+                <w:color w:val="000000"/>
+                <w:sz w:val="20"/>
+                <w:szCs w:val="20"/>
+              </w:rPr>
+              <w:t>Aluno,Empresa)</w:t>
             </w:r>
             <w:r>
               <w:rPr>
@@ -7236,25 +7010,7 @@
                 <w:sz w:val="20"/>
                 <w:szCs w:val="20"/>
               </w:rPr>
-              <w:t>(</w:t>
-            </w:r>
-            <w:proofErr w:type="gramStart"/>
-            <w:r>
-              <w:rPr>
-                <w:color w:val="000000"/>
-                <w:sz w:val="20"/>
-                <w:szCs w:val="20"/>
-              </w:rPr>
-              <w:t>Vagas,</w:t>
-            </w:r>
-            <w:proofErr w:type="gramEnd"/>
-            <w:r>
-              <w:rPr>
-                <w:color w:val="000000"/>
-                <w:sz w:val="20"/>
-                <w:szCs w:val="20"/>
-              </w:rPr>
-              <w:t>Candidaturas Atuais, etc)</w:t>
+              <w:t>(Vagas,Candidaturas Atuais, etc)</w:t>
             </w:r>
             <w:r>
               <w:rPr>
@@ -7443,7 +7199,6 @@
                 <w:szCs w:val="20"/>
                 <w:highlight w:val="red"/>
               </w:rPr>
-              <w:lastRenderedPageBreak/>
               <w:t>RF 16</w:t>
             </w:r>
           </w:p>
@@ -7548,6 +7303,7 @@
                 <w:szCs w:val="20"/>
                 <w:highlight w:val="red"/>
               </w:rPr>
+              <w:lastRenderedPageBreak/>
               <w:t>RF 17</w:t>
             </w:r>
           </w:p>
@@ -7692,25 +7448,7 @@
                 <w:sz w:val="20"/>
                 <w:szCs w:val="20"/>
               </w:rPr>
-              <w:t xml:space="preserve">Mostrar na tela dashboard do Administrador todos os canditatos e suas informaçoes (se esta ou não trabalhando, data de inico do contranto, </w:t>
-            </w:r>
-            <w:proofErr w:type="gramStart"/>
-            <w:r>
-              <w:rPr>
-                <w:color w:val="000000"/>
-                <w:sz w:val="20"/>
-                <w:szCs w:val="20"/>
-              </w:rPr>
-              <w:t>termino,</w:t>
-            </w:r>
-            <w:proofErr w:type="gramEnd"/>
-            <w:r>
-              <w:rPr>
-                <w:color w:val="000000"/>
-                <w:sz w:val="20"/>
-                <w:szCs w:val="20"/>
-              </w:rPr>
-              <w:t xml:space="preserve"> empresa que está trabalhando, area de atuação).</w:t>
+              <w:t>Mostrar na tela dashboard do Administrador todos os canditatos e suas informaçoes (se esta ou não trabalhando, data de inico do contranto, termino, empresa que está trabalhando, area de atuação).</w:t>
             </w:r>
           </w:p>
         </w:tc>
@@ -8285,25 +8023,7 @@
                 <w:sz w:val="20"/>
                 <w:szCs w:val="20"/>
               </w:rPr>
-              <w:t xml:space="preserve"> em C# ultilizando o </w:t>
-            </w:r>
-            <w:proofErr w:type="gramStart"/>
-            <w:r>
-              <w:rPr>
-                <w:color w:val="000000"/>
-                <w:sz w:val="20"/>
-                <w:szCs w:val="20"/>
-              </w:rPr>
-              <w:t>SQLServer</w:t>
-            </w:r>
-            <w:proofErr w:type="gramEnd"/>
-            <w:r>
-              <w:rPr>
-                <w:color w:val="000000"/>
-                <w:sz w:val="20"/>
-                <w:szCs w:val="20"/>
-              </w:rPr>
-              <w:t>.</w:t>
+              <w:t xml:space="preserve"> em C# ultilizando o SQLServer.</w:t>
             </w:r>
           </w:p>
         </w:tc>
@@ -8597,8 +8317,6 @@
               </w:rPr>
               <w:t>O Adm tem acesso a todas as funcionalidades da criação da vaga Empresa.</w:t>
             </w:r>
-            <w:bookmarkStart w:id="12" w:name="_GoBack"/>
-            <w:bookmarkEnd w:id="12"/>
           </w:p>
         </w:tc>
         <w:tc>
@@ -8793,25 +8511,7 @@
                 <w:sz w:val="20"/>
                 <w:szCs w:val="20"/>
               </w:rPr>
-              <w:t xml:space="preserve">A interface do sistema deve ser adaptável ao tipo de usuário logado, de acordo com as atividades do mesmo. </w:t>
-            </w:r>
-            <w:proofErr w:type="gramStart"/>
-            <w:r>
-              <w:rPr>
-                <w:color w:val="000000"/>
-                <w:sz w:val="20"/>
-                <w:szCs w:val="20"/>
-              </w:rPr>
-              <w:t>ex</w:t>
-            </w:r>
-            <w:proofErr w:type="gramEnd"/>
-            <w:r>
-              <w:rPr>
-                <w:color w:val="000000"/>
-                <w:sz w:val="20"/>
-                <w:szCs w:val="20"/>
-              </w:rPr>
-              <w:t>:usuario, adm</w:t>
+              <w:t>A interface do sistema deve ser adaptável ao tipo de usuário logado, de acordo com as atividades do mesmo. ex:usuario, adm</w:t>
             </w:r>
           </w:p>
         </w:tc>
@@ -8937,23 +8637,13 @@
                 <w:szCs w:val="20"/>
               </w:rPr>
             </w:pPr>
-            <w:proofErr w:type="gramStart"/>
-            <w:r>
-              <w:rPr>
-                <w:color w:val="000000"/>
-                <w:sz w:val="20"/>
-                <w:szCs w:val="20"/>
-              </w:rPr>
-              <w:t>,o</w:t>
-            </w:r>
-            <w:proofErr w:type="gramEnd"/>
-            <w:r>
-              <w:rPr>
-                <w:color w:val="000000"/>
-                <w:sz w:val="20"/>
-                <w:szCs w:val="20"/>
-              </w:rPr>
-              <w:t xml:space="preserve"> seu resultado de perfil de personalidade tem que aparecer no minimo, 5 segundos</w:t>
+            <w:r>
+              <w:rPr>
+                <w:color w:val="000000"/>
+                <w:sz w:val="20"/>
+                <w:szCs w:val="20"/>
+              </w:rPr>
+              <w:t>,o seu resultado de perfil de personalidade tem que aparecer no minimo, 5 segundos</w:t>
             </w:r>
           </w:p>
         </w:tc>
@@ -9173,25 +8863,7 @@
                 <w:sz w:val="20"/>
                 <w:szCs w:val="20"/>
               </w:rPr>
-              <w:t xml:space="preserve">Um programador de manutenção com pelo menos </w:t>
-            </w:r>
-            <w:proofErr w:type="gramStart"/>
-            <w:r>
-              <w:rPr>
-                <w:color w:val="000000"/>
-                <w:sz w:val="20"/>
-                <w:szCs w:val="20"/>
-              </w:rPr>
-              <w:t>6</w:t>
-            </w:r>
-            <w:proofErr w:type="gramEnd"/>
-            <w:r>
-              <w:rPr>
-                <w:color w:val="000000"/>
-                <w:sz w:val="20"/>
-                <w:szCs w:val="20"/>
-              </w:rPr>
-              <w:t xml:space="preserve"> meses de experiência </w:t>
+              <w:t xml:space="preserve">Um programador de manutenção com pelo menos 6 meses de experiência </w:t>
             </w:r>
           </w:p>
           <w:p>
@@ -9211,23 +8883,13 @@
                 <w:szCs w:val="20"/>
               </w:rPr>
             </w:pPr>
-            <w:proofErr w:type="gramStart"/>
-            <w:r>
-              <w:rPr>
-                <w:color w:val="000000"/>
-                <w:sz w:val="20"/>
-                <w:szCs w:val="20"/>
-              </w:rPr>
-              <w:t>no</w:t>
-            </w:r>
-            <w:proofErr w:type="gramEnd"/>
-            <w:r>
-              <w:rPr>
-                <w:color w:val="000000"/>
-                <w:sz w:val="20"/>
-                <w:szCs w:val="20"/>
-              </w:rPr>
-              <w:t xml:space="preserve"> suporte ao produto deverá ser capaz de dar suporte a um outro dispositivo de </w:t>
+            <w:r>
+              <w:rPr>
+                <w:color w:val="000000"/>
+                <w:sz w:val="20"/>
+                <w:szCs w:val="20"/>
+              </w:rPr>
+              <w:t xml:space="preserve">no suporte ao produto deverá ser capaz de dar suporte a um outro dispositivo de </w:t>
             </w:r>
           </w:p>
           <w:p>
@@ -9247,23 +8909,13 @@
                 <w:szCs w:val="20"/>
               </w:rPr>
             </w:pPr>
-            <w:proofErr w:type="gramStart"/>
-            <w:r>
-              <w:rPr>
-                <w:color w:val="000000"/>
-                <w:sz w:val="20"/>
-                <w:szCs w:val="20"/>
-              </w:rPr>
-              <w:t>interconexão</w:t>
-            </w:r>
-            <w:proofErr w:type="gramEnd"/>
-            <w:r>
-              <w:rPr>
-                <w:color w:val="000000"/>
-                <w:sz w:val="20"/>
-                <w:szCs w:val="20"/>
-              </w:rPr>
-              <w:t xml:space="preserve"> em não mais do que 1 hora de trabalho</w:t>
+            <w:r>
+              <w:rPr>
+                <w:color w:val="000000"/>
+                <w:sz w:val="20"/>
+                <w:szCs w:val="20"/>
+              </w:rPr>
+              <w:t>interconexão em não mais do que 1 hora de trabalho</w:t>
             </w:r>
           </w:p>
         </w:tc>
@@ -9373,25 +9025,7 @@
                 <w:sz w:val="20"/>
                 <w:szCs w:val="20"/>
               </w:rPr>
-              <w:t xml:space="preserve">Apenas o candidato </w:t>
-            </w:r>
-            <w:proofErr w:type="gramStart"/>
-            <w:r>
-              <w:rPr>
-                <w:color w:val="000000"/>
-                <w:sz w:val="20"/>
-                <w:szCs w:val="20"/>
-              </w:rPr>
-              <w:t>especifico,</w:t>
-            </w:r>
-            <w:proofErr w:type="gramEnd"/>
-            <w:r>
-              <w:rPr>
-                <w:color w:val="000000"/>
-                <w:sz w:val="20"/>
-                <w:szCs w:val="20"/>
-              </w:rPr>
-              <w:t>empresa contribuinte e administrador poderá ter acesso aos</w:t>
+              <w:t>Apenas o candidato especifico,empresa contribuinte e administrador poderá ter acesso aos</w:t>
             </w:r>
           </w:p>
           <w:p>
@@ -9411,23 +9045,13 @@
                 <w:szCs w:val="20"/>
               </w:rPr>
             </w:pPr>
-            <w:proofErr w:type="gramStart"/>
-            <w:r>
-              <w:rPr>
-                <w:color w:val="000000"/>
-                <w:sz w:val="20"/>
-                <w:szCs w:val="20"/>
-              </w:rPr>
-              <w:t>relatorios</w:t>
-            </w:r>
-            <w:proofErr w:type="gramEnd"/>
-            <w:r>
-              <w:rPr>
-                <w:color w:val="000000"/>
-                <w:sz w:val="20"/>
-                <w:szCs w:val="20"/>
-              </w:rPr>
-              <w:t xml:space="preserve"> gerados pela a empresa sobre o candidato</w:t>
+            <w:r>
+              <w:rPr>
+                <w:color w:val="000000"/>
+                <w:sz w:val="20"/>
+                <w:szCs w:val="20"/>
+              </w:rPr>
+              <w:t>relatorios gerados pela a empresa sobre o candidato</w:t>
             </w:r>
           </w:p>
         </w:tc>
@@ -9521,8 +9145,8 @@
         <w:spacing w:before="99" w:after="19"/>
         <w:ind w:hanging="433"/>
       </w:pPr>
-      <w:bookmarkStart w:id="13" w:name="_3rdcrjn" w:colFirst="0" w:colLast="0"/>
-      <w:bookmarkEnd w:id="13"/>
+      <w:bookmarkStart w:id="12" w:name="_3rdcrjn" w:colFirst="0" w:colLast="0"/>
+      <w:bookmarkEnd w:id="12"/>
       <w:r>
         <w:rPr>
           <w:b/>
@@ -9649,7 +9273,7 @@
               </wp:inline>
             </w:drawing>
           </mc:Choice>
-          <mc:Fallback xmlns:w16se="http://schemas.microsoft.com/office/word/2015/wordml/symex" xmlns:w16="http://schemas.microsoft.com/office/word/2018/wordml" xmlns:w16cid="http://schemas.microsoft.com/office/word/2016/wordml/cid" xmlns:w16cex="http://schemas.microsoft.com/office/word/2018/wordml/cex" xmlns:w15="http://schemas.microsoft.com/office/word/2012/wordml" xmlns:am3d="http://schemas.microsoft.com/office/drawing/2017/model3d" xmlns:aink="http://schemas.microsoft.com/office/drawing/2016/ink" xmlns:cx8="http://schemas.microsoft.com/office/drawing/2016/5/14/chartex" xmlns:cx7="http://schemas.microsoft.com/office/drawing/2016/5/13/chartex" xmlns:cx6="http://schemas.microsoft.com/office/drawing/2016/5/12/chartex" xmlns:cx5="http://schemas.microsoft.com/office/drawing/2016/5/11/chartex" xmlns:cx4="http://schemas.microsoft.com/office/drawing/2016/5/10/chartex" xmlns:cx3="http://schemas.microsoft.com/office/drawing/2016/5/9/chartex" xmlns:cx2="http://schemas.microsoft.com/office/drawing/2015/10/21/chartex" xmlns:cx1="http://schemas.microsoft.com/office/drawing/2015/9/8/chartex" xmlns:cx="http://schemas.microsoft.com/office/drawing/2014/chartex">
+          <mc:Fallback>
             <w:pict>
               <v:group w14:anchorId="11207255" id="Agrupar 13" o:spid="_x0000_s1038" style="width:434.95pt;height:2.2pt;mso-position-horizontal-relative:char;mso-position-vertical-relative:line" coordorigin="25840,37660" coordsize="55238,158" o:gfxdata="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">
                 <v:group id="Agrupar 30" o:spid="_x0000_s1039" style="position:absolute;left:25840;top:37660;width:55239;height:159" coordsize="8699,25" o:gfxdata="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">
@@ -10179,22 +9803,8 @@
                 <w:sz w:val="20"/>
                 <w:szCs w:val="20"/>
               </w:rPr>
-              <w:t xml:space="preserve">Validação do Aluno </w:t>
-            </w:r>
-            <w:proofErr w:type="gramStart"/>
-            <w:r>
-              <w:rPr>
-                <w:rFonts w:asciiTheme="majorHAnsi" w:hAnsiTheme="majorHAnsi" w:cstheme="majorHAnsi"/>
-                <w:b/>
-                <w:bCs/>
-                <w:i/>
-                <w:color w:val="000000"/>
-                <w:sz w:val="20"/>
-                <w:szCs w:val="20"/>
-              </w:rPr>
-              <w:t>Senai</w:t>
-            </w:r>
-            <w:proofErr w:type="gramEnd"/>
+              <w:t>Validação do Aluno Senai</w:t>
+            </w:r>
           </w:p>
         </w:tc>
         <w:tc>
@@ -10661,8 +10271,8 @@
         </w:tabs>
         <w:spacing w:before="237"/>
       </w:pPr>
-      <w:bookmarkStart w:id="14" w:name="_26in1rg" w:colFirst="0" w:colLast="0"/>
-      <w:bookmarkEnd w:id="14"/>
+      <w:bookmarkStart w:id="13" w:name="_26in1rg" w:colFirst="0" w:colLast="0"/>
+      <w:bookmarkEnd w:id="13"/>
       <w:r>
         <w:rPr>
           <w:rFonts w:ascii="Tahoma" w:eastAsia="Tahoma" w:hAnsi="Tahoma" w:cs="Tahoma"/>
@@ -11006,8 +10616,8 @@
         </w:tabs>
         <w:spacing w:before="100"/>
       </w:pPr>
-      <w:bookmarkStart w:id="15" w:name="_lnxbz9" w:colFirst="0" w:colLast="0"/>
-      <w:bookmarkEnd w:id="15"/>
+      <w:bookmarkStart w:id="14" w:name="_lnxbz9" w:colFirst="0" w:colLast="0"/>
+      <w:bookmarkEnd w:id="14"/>
       <w:r>
         <w:rPr>
           <w:rFonts w:ascii="Tahoma" w:eastAsia="Tahoma" w:hAnsi="Tahoma" w:cs="Tahoma"/>
@@ -11242,8 +10852,8 @@
         </w:tabs>
         <w:spacing w:before="238"/>
       </w:pPr>
-      <w:bookmarkStart w:id="16" w:name="_35nkun2" w:colFirst="0" w:colLast="0"/>
-      <w:bookmarkEnd w:id="16"/>
+      <w:bookmarkStart w:id="15" w:name="_35nkun2" w:colFirst="0" w:colLast="0"/>
+      <w:bookmarkEnd w:id="15"/>
       <w:r>
         <w:rPr>
           <w:rFonts w:ascii="Tahoma" w:eastAsia="Tahoma" w:hAnsi="Tahoma" w:cs="Tahoma"/>
@@ -11915,13 +11525,16 @@
           <w:sz w:val="20"/>
           <w:szCs w:val="20"/>
         </w:rPr>
-        <w:sectPr>
-          <w:pgSz w:w="12240" w:h="15840"/>
-          <w:pgMar w:top="1120" w:right="1380" w:bottom="1020" w:left="1660" w:header="914" w:footer="836" w:gutter="0"/>
-          <w:cols w:space="720" w:equalWidth="0">
-            <w:col w:w="8838"/>
-          </w:cols>
-        </w:sectPr>
+      </w:pPr>
+      <w:bookmarkStart w:id="16" w:name="_GoBack"/>
+      <w:bookmarkEnd w:id="16"/>
+    </w:p>
+    <w:p>
+      <w:pPr>
+        <w:rPr>
+          <w:sz w:val="20"/>
+          <w:szCs w:val="20"/>
+        </w:rPr>
       </w:pPr>
     </w:p>
     <w:p>
@@ -12276,7 +11889,7 @@
               </wp:inline>
             </w:drawing>
           </mc:Choice>
-          <mc:Fallback xmlns:w16se="http://schemas.microsoft.com/office/word/2015/wordml/symex" xmlns:w16="http://schemas.microsoft.com/office/word/2018/wordml" xmlns:w16cid="http://schemas.microsoft.com/office/word/2016/wordml/cid" xmlns:w16cex="http://schemas.microsoft.com/office/word/2018/wordml/cex" xmlns:w15="http://schemas.microsoft.com/office/word/2012/wordml" xmlns:am3d="http://schemas.microsoft.com/office/drawing/2017/model3d" xmlns:aink="http://schemas.microsoft.com/office/drawing/2016/ink" xmlns:cx8="http://schemas.microsoft.com/office/drawing/2016/5/14/chartex" xmlns:cx7="http://schemas.microsoft.com/office/drawing/2016/5/13/chartex" xmlns:cx6="http://schemas.microsoft.com/office/drawing/2016/5/12/chartex" xmlns:cx5="http://schemas.microsoft.com/office/drawing/2016/5/11/chartex" xmlns:cx4="http://schemas.microsoft.com/office/drawing/2016/5/10/chartex" xmlns:cx3="http://schemas.microsoft.com/office/drawing/2016/5/9/chartex" xmlns:cx2="http://schemas.microsoft.com/office/drawing/2015/10/21/chartex" xmlns:cx1="http://schemas.microsoft.com/office/drawing/2015/9/8/chartex" xmlns:cx="http://schemas.microsoft.com/office/drawing/2014/chartex">
+          <mc:Fallback>
             <w:pict>
               <v:group w14:anchorId="2EE6635F" id="Agrupar 17" o:spid="_x0000_s1042" style="width:434.95pt;height:2.2pt;mso-position-horizontal-relative:char;mso-position-vertical-relative:line" coordorigin="25840,37660" coordsize="55238,158" o:gfxdata="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">
                 <v:group id="Agrupar 42" o:spid="_x0000_s1043" style="position:absolute;left:25840;top:37660;width:55239;height:159" coordsize="8699,25" o:gfxdata="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">
@@ -12591,18 +12204,8 @@
                 <w:sz w:val="20"/>
                 <w:szCs w:val="20"/>
               </w:rPr>
-              <w:t xml:space="preserve">Nome </w:t>
-            </w:r>
-            <w:proofErr w:type="gramStart"/>
-            <w:r>
-              <w:rPr>
-                <w:color w:val="000000"/>
-                <w:sz w:val="20"/>
-                <w:szCs w:val="20"/>
-              </w:rPr>
-              <w:t>1</w:t>
-            </w:r>
-            <w:proofErr w:type="gramEnd"/>
+              <w:t>Nome 1</w:t>
+            </w:r>
           </w:p>
         </w:tc>
         <w:tc>
@@ -12675,18 +12278,8 @@
                 <w:sz w:val="20"/>
                 <w:szCs w:val="20"/>
               </w:rPr>
-              <w:t xml:space="preserve">Nome </w:t>
-            </w:r>
-            <w:proofErr w:type="gramStart"/>
-            <w:r>
-              <w:rPr>
-                <w:color w:val="000000"/>
-                <w:sz w:val="20"/>
-                <w:szCs w:val="20"/>
-              </w:rPr>
-              <w:t>2</w:t>
-            </w:r>
-            <w:proofErr w:type="gramEnd"/>
+              <w:t>Nome 2</w:t>
+            </w:r>
           </w:p>
         </w:tc>
         <w:tc>
@@ -12738,7 +12331,7 @@
 </file>
 
 <file path=word/endnotes.xml><?xml version="1.0" encoding="utf-8"?>
-<w:endnotes xmlns:wpc="http://schemas.microsoft.com/office/word/2010/wordprocessingCanvas" xmlns:mc="http://schemas.openxmlformats.org/markup-compatibility/2006" xmlns:o="urn:schemas-microsoft-com:office:office" xmlns:r="http://schemas.openxmlformats.org/officeDocument/2006/relationships" xmlns:m="http://schemas.openxmlformats.org/officeDocument/2006/math" xmlns:v="urn:schemas-microsoft-com:vml" xmlns:wp14="http://schemas.microsoft.com/office/word/2010/wordprocessingDrawing" xmlns:wp="http://schemas.openxmlformats.org/drawingml/2006/wordprocessingDrawing" xmlns:w10="urn:schemas-microsoft-com:office:word" xmlns:w="http://schemas.openxmlformats.org/wordprocessingml/2006/main" xmlns:w14="http://schemas.microsoft.com/office/word/2010/wordml" xmlns:wpg="http://schemas.microsoft.com/office/word/2010/wordprocessingGroup" xmlns:wpi="http://schemas.microsoft.com/office/word/2010/wordprocessingInk" xmlns:wne="http://schemas.microsoft.com/office/word/2006/wordml" xmlns:wps="http://schemas.microsoft.com/office/word/2010/wordprocessingShape" mc:Ignorable="w14 wp14">
+<w:endnotes xmlns:wpc="http://schemas.microsoft.com/office/word/2010/wordprocessingCanvas" xmlns:cx="http://schemas.microsoft.com/office/drawing/2014/chartex" xmlns:cx1="http://schemas.microsoft.com/office/drawing/2015/9/8/chartex" xmlns:cx2="http://schemas.microsoft.com/office/drawing/2015/10/21/chartex" xmlns:cx3="http://schemas.microsoft.com/office/drawing/2016/5/9/chartex" xmlns:cx4="http://schemas.microsoft.com/office/drawing/2016/5/10/chartex" xmlns:cx5="http://schemas.microsoft.com/office/drawing/2016/5/11/chartex" xmlns:cx6="http://schemas.microsoft.com/office/drawing/2016/5/12/chartex" xmlns:cx7="http://schemas.microsoft.com/office/drawing/2016/5/13/chartex" xmlns:cx8="http://schemas.microsoft.com/office/drawing/2016/5/14/chartex" xmlns:mc="http://schemas.openxmlformats.org/markup-compatibility/2006" xmlns:aink="http://schemas.microsoft.com/office/drawing/2016/ink" xmlns:am3d="http://schemas.microsoft.com/office/drawing/2017/model3d" xmlns:o="urn:schemas-microsoft-com:office:office" xmlns:r="http://schemas.openxmlformats.org/officeDocument/2006/relationships" xmlns:m="http://schemas.openxmlformats.org/officeDocument/2006/math" xmlns:v="urn:schemas-microsoft-com:vml" xmlns:wp14="http://schemas.microsoft.com/office/word/2010/wordprocessingDrawing" xmlns:wp="http://schemas.openxmlformats.org/drawingml/2006/wordprocessingDrawing" xmlns:w10="urn:schemas-microsoft-com:office:word" xmlns:w="http://schemas.openxmlformats.org/wordprocessingml/2006/main" xmlns:w14="http://schemas.microsoft.com/office/word/2010/wordml" xmlns:w15="http://schemas.microsoft.com/office/word/2012/wordml" xmlns:w16cid="http://schemas.microsoft.com/office/word/2016/wordml/cid" xmlns:w16se="http://schemas.microsoft.com/office/word/2015/wordml/symex" xmlns:wpg="http://schemas.microsoft.com/office/word/2010/wordprocessingGroup" xmlns:wpi="http://schemas.microsoft.com/office/word/2010/wordprocessingInk" xmlns:wne="http://schemas.microsoft.com/office/word/2006/wordml" xmlns:wps="http://schemas.microsoft.com/office/word/2010/wordprocessingShape" mc:Ignorable="w14 w15 w16se w16cid wp14">
   <w:endnote w:type="separator" w:id="-1">
     <w:p>
       <w:r>
@@ -12756,38 +12349,8 @@
 </w:endnotes>
 </file>
 
-<file path=word/footer1.xml><?xml version="1.0" encoding="utf-8"?>
-<w:ftr xmlns:wpc="http://schemas.microsoft.com/office/word/2010/wordprocessingCanvas" xmlns:mc="http://schemas.openxmlformats.org/markup-compatibility/2006" xmlns:o="urn:schemas-microsoft-com:office:office" xmlns:r="http://schemas.openxmlformats.org/officeDocument/2006/relationships" xmlns:m="http://schemas.openxmlformats.org/officeDocument/2006/math" xmlns:v="urn:schemas-microsoft-com:vml" xmlns:wp14="http://schemas.microsoft.com/office/word/2010/wordprocessingDrawing" xmlns:wp="http://schemas.openxmlformats.org/drawingml/2006/wordprocessingDrawing" xmlns:w10="urn:schemas-microsoft-com:office:word" xmlns:w="http://schemas.openxmlformats.org/wordprocessingml/2006/main" xmlns:w14="http://schemas.microsoft.com/office/word/2010/wordml" xmlns:wpg="http://schemas.microsoft.com/office/word/2010/wordprocessingGroup" xmlns:wpi="http://schemas.microsoft.com/office/word/2010/wordprocessingInk" xmlns:wne="http://schemas.microsoft.com/office/word/2006/wordml" xmlns:wps="http://schemas.microsoft.com/office/word/2010/wordprocessingShape" mc:Ignorable="w14 wp14">
-  <w:p>
-    <w:pPr>
-      <w:pStyle w:val="Rodap"/>
-    </w:pPr>
-  </w:p>
-</w:ftr>
-</file>
-
-<file path=word/footer2.xml><?xml version="1.0" encoding="utf-8"?>
-<w:ftr xmlns:wpc="http://schemas.microsoft.com/office/word/2010/wordprocessingCanvas" xmlns:mc="http://schemas.openxmlformats.org/markup-compatibility/2006" xmlns:o="urn:schemas-microsoft-com:office:office" xmlns:r="http://schemas.openxmlformats.org/officeDocument/2006/relationships" xmlns:m="http://schemas.openxmlformats.org/officeDocument/2006/math" xmlns:v="urn:schemas-microsoft-com:vml" xmlns:wp14="http://schemas.microsoft.com/office/word/2010/wordprocessingDrawing" xmlns:wp="http://schemas.openxmlformats.org/drawingml/2006/wordprocessingDrawing" xmlns:w10="urn:schemas-microsoft-com:office:word" xmlns:w="http://schemas.openxmlformats.org/wordprocessingml/2006/main" xmlns:w14="http://schemas.microsoft.com/office/word/2010/wordml" xmlns:wpg="http://schemas.microsoft.com/office/word/2010/wordprocessingGroup" xmlns:wpi="http://schemas.microsoft.com/office/word/2010/wordprocessingInk" xmlns:wne="http://schemas.microsoft.com/office/word/2006/wordml" xmlns:wps="http://schemas.microsoft.com/office/word/2010/wordprocessingShape" mc:Ignorable="w14 wp14">
-  <w:p>
-    <w:pPr>
-      <w:pStyle w:val="Rodap"/>
-    </w:pPr>
-  </w:p>
-</w:ftr>
-</file>
-
-<file path=word/footer3.xml><?xml version="1.0" encoding="utf-8"?>
-<w:ftr xmlns:wpc="http://schemas.microsoft.com/office/word/2010/wordprocessingCanvas" xmlns:mc="http://schemas.openxmlformats.org/markup-compatibility/2006" xmlns:o="urn:schemas-microsoft-com:office:office" xmlns:r="http://schemas.openxmlformats.org/officeDocument/2006/relationships" xmlns:m="http://schemas.openxmlformats.org/officeDocument/2006/math" xmlns:v="urn:schemas-microsoft-com:vml" xmlns:wp14="http://schemas.microsoft.com/office/word/2010/wordprocessingDrawing" xmlns:wp="http://schemas.openxmlformats.org/drawingml/2006/wordprocessingDrawing" xmlns:w10="urn:schemas-microsoft-com:office:word" xmlns:w="http://schemas.openxmlformats.org/wordprocessingml/2006/main" xmlns:w14="http://schemas.microsoft.com/office/word/2010/wordml" xmlns:wpg="http://schemas.microsoft.com/office/word/2010/wordprocessingGroup" xmlns:wpi="http://schemas.microsoft.com/office/word/2010/wordprocessingInk" xmlns:wne="http://schemas.microsoft.com/office/word/2006/wordml" xmlns:wps="http://schemas.microsoft.com/office/word/2010/wordprocessingShape" mc:Ignorable="w14 wp14">
-  <w:p>
-    <w:pPr>
-      <w:pStyle w:val="Rodap"/>
-    </w:pPr>
-  </w:p>
-</w:ftr>
-</file>
-
 <file path=word/footnotes.xml><?xml version="1.0" encoding="utf-8"?>
-<w:footnotes xmlns:wpc="http://schemas.microsoft.com/office/word/2010/wordprocessingCanvas" xmlns:mc="http://schemas.openxmlformats.org/markup-compatibility/2006" xmlns:o="urn:schemas-microsoft-com:office:office" xmlns:r="http://schemas.openxmlformats.org/officeDocument/2006/relationships" xmlns:m="http://schemas.openxmlformats.org/officeDocument/2006/math" xmlns:v="urn:schemas-microsoft-com:vml" xmlns:wp14="http://schemas.microsoft.com/office/word/2010/wordprocessingDrawing" xmlns:wp="http://schemas.openxmlformats.org/drawingml/2006/wordprocessingDrawing" xmlns:w10="urn:schemas-microsoft-com:office:word" xmlns:w="http://schemas.openxmlformats.org/wordprocessingml/2006/main" xmlns:w14="http://schemas.microsoft.com/office/word/2010/wordml" xmlns:wpg="http://schemas.microsoft.com/office/word/2010/wordprocessingGroup" xmlns:wpi="http://schemas.microsoft.com/office/word/2010/wordprocessingInk" xmlns:wne="http://schemas.microsoft.com/office/word/2006/wordml" xmlns:wps="http://schemas.microsoft.com/office/word/2010/wordprocessingShape" mc:Ignorable="w14 wp14">
+<w:footnotes xmlns:wpc="http://schemas.microsoft.com/office/word/2010/wordprocessingCanvas" xmlns:cx="http://schemas.microsoft.com/office/drawing/2014/chartex" xmlns:cx1="http://schemas.microsoft.com/office/drawing/2015/9/8/chartex" xmlns:cx2="http://schemas.microsoft.com/office/drawing/2015/10/21/chartex" xmlns:cx3="http://schemas.microsoft.com/office/drawing/2016/5/9/chartex" xmlns:cx4="http://schemas.microsoft.com/office/drawing/2016/5/10/chartex" xmlns:cx5="http://schemas.microsoft.com/office/drawing/2016/5/11/chartex" xmlns:cx6="http://schemas.microsoft.com/office/drawing/2016/5/12/chartex" xmlns:cx7="http://schemas.microsoft.com/office/drawing/2016/5/13/chartex" xmlns:cx8="http://schemas.microsoft.com/office/drawing/2016/5/14/chartex" xmlns:mc="http://schemas.openxmlformats.org/markup-compatibility/2006" xmlns:aink="http://schemas.microsoft.com/office/drawing/2016/ink" xmlns:am3d="http://schemas.microsoft.com/office/drawing/2017/model3d" xmlns:o="urn:schemas-microsoft-com:office:office" xmlns:r="http://schemas.openxmlformats.org/officeDocument/2006/relationships" xmlns:m="http://schemas.openxmlformats.org/officeDocument/2006/math" xmlns:v="urn:schemas-microsoft-com:vml" xmlns:wp14="http://schemas.microsoft.com/office/word/2010/wordprocessingDrawing" xmlns:wp="http://schemas.openxmlformats.org/drawingml/2006/wordprocessingDrawing" xmlns:w10="urn:schemas-microsoft-com:office:word" xmlns:w="http://schemas.openxmlformats.org/wordprocessingml/2006/main" xmlns:w14="http://schemas.microsoft.com/office/word/2010/wordml" xmlns:w15="http://schemas.microsoft.com/office/word/2012/wordml" xmlns:w16cid="http://schemas.microsoft.com/office/word/2016/wordml/cid" xmlns:w16se="http://schemas.microsoft.com/office/word/2015/wordml/symex" xmlns:wpg="http://schemas.microsoft.com/office/word/2010/wordprocessingGroup" xmlns:wpi="http://schemas.microsoft.com/office/word/2010/wordprocessingInk" xmlns:wne="http://schemas.microsoft.com/office/word/2006/wordml" xmlns:wps="http://schemas.microsoft.com/office/word/2010/wordprocessingShape" mc:Ignorable="w14 w15 w16se w16cid wp14">
   <w:footnote w:type="separator" w:id="-1">
     <w:p>
       <w:r>
@@ -12805,39 +12368,9 @@
 </w:footnotes>
 </file>
 
-<file path=word/header1.xml><?xml version="1.0" encoding="utf-8"?>
-<w:hdr xmlns:wpc="http://schemas.microsoft.com/office/word/2010/wordprocessingCanvas" xmlns:mc="http://schemas.openxmlformats.org/markup-compatibility/2006" xmlns:o="urn:schemas-microsoft-com:office:office" xmlns:r="http://schemas.openxmlformats.org/officeDocument/2006/relationships" xmlns:m="http://schemas.openxmlformats.org/officeDocument/2006/math" xmlns:v="urn:schemas-microsoft-com:vml" xmlns:wp14="http://schemas.microsoft.com/office/word/2010/wordprocessingDrawing" xmlns:wp="http://schemas.openxmlformats.org/drawingml/2006/wordprocessingDrawing" xmlns:w10="urn:schemas-microsoft-com:office:word" xmlns:w="http://schemas.openxmlformats.org/wordprocessingml/2006/main" xmlns:w14="http://schemas.microsoft.com/office/word/2010/wordml" xmlns:wpg="http://schemas.microsoft.com/office/word/2010/wordprocessingGroup" xmlns:wpi="http://schemas.microsoft.com/office/word/2010/wordprocessingInk" xmlns:wne="http://schemas.microsoft.com/office/word/2006/wordml" xmlns:wps="http://schemas.microsoft.com/office/word/2010/wordprocessingShape" mc:Ignorable="w14 wp14">
-  <w:p>
-    <w:pPr>
-      <w:pStyle w:val="Cabealho"/>
-    </w:pPr>
-  </w:p>
-</w:hdr>
-</file>
-
-<file path=word/header2.xml><?xml version="1.0" encoding="utf-8"?>
-<w:hdr xmlns:wpc="http://schemas.microsoft.com/office/word/2010/wordprocessingCanvas" xmlns:mc="http://schemas.openxmlformats.org/markup-compatibility/2006" xmlns:o="urn:schemas-microsoft-com:office:office" xmlns:r="http://schemas.openxmlformats.org/officeDocument/2006/relationships" xmlns:m="http://schemas.openxmlformats.org/officeDocument/2006/math" xmlns:v="urn:schemas-microsoft-com:vml" xmlns:wp14="http://schemas.microsoft.com/office/word/2010/wordprocessingDrawing" xmlns:wp="http://schemas.openxmlformats.org/drawingml/2006/wordprocessingDrawing" xmlns:w10="urn:schemas-microsoft-com:office:word" xmlns:w="http://schemas.openxmlformats.org/wordprocessingml/2006/main" xmlns:w14="http://schemas.microsoft.com/office/word/2010/wordml" xmlns:wpg="http://schemas.microsoft.com/office/word/2010/wordprocessingGroup" xmlns:wpi="http://schemas.microsoft.com/office/word/2010/wordprocessingInk" xmlns:wne="http://schemas.microsoft.com/office/word/2006/wordml" xmlns:wps="http://schemas.microsoft.com/office/word/2010/wordprocessingShape" mc:Ignorable="w14 wp14">
-  <w:p>
-    <w:pPr>
-      <w:pStyle w:val="Cabealho"/>
-    </w:pPr>
-  </w:p>
-</w:hdr>
-</file>
-
-<file path=word/header3.xml><?xml version="1.0" encoding="utf-8"?>
-<w:hdr xmlns:wpc="http://schemas.microsoft.com/office/word/2010/wordprocessingCanvas" xmlns:mc="http://schemas.openxmlformats.org/markup-compatibility/2006" xmlns:o="urn:schemas-microsoft-com:office:office" xmlns:r="http://schemas.openxmlformats.org/officeDocument/2006/relationships" xmlns:m="http://schemas.openxmlformats.org/officeDocument/2006/math" xmlns:v="urn:schemas-microsoft-com:vml" xmlns:wp14="http://schemas.microsoft.com/office/word/2010/wordprocessingDrawing" xmlns:wp="http://schemas.openxmlformats.org/drawingml/2006/wordprocessingDrawing" xmlns:w10="urn:schemas-microsoft-com:office:word" xmlns:w="http://schemas.openxmlformats.org/wordprocessingml/2006/main" xmlns:w14="http://schemas.microsoft.com/office/word/2010/wordml" xmlns:wpg="http://schemas.microsoft.com/office/word/2010/wordprocessingGroup" xmlns:wpi="http://schemas.microsoft.com/office/word/2010/wordprocessingInk" xmlns:wne="http://schemas.microsoft.com/office/word/2006/wordml" xmlns:wps="http://schemas.microsoft.com/office/word/2010/wordprocessingShape" mc:Ignorable="w14 wp14">
-  <w:p>
-    <w:pPr>
-      <w:pStyle w:val="Cabealho"/>
-    </w:pPr>
-  </w:p>
-</w:hdr>
-</file>
-
 <file path=word/numbering.xml><?xml version="1.0" encoding="utf-8"?>
-<w:numbering xmlns:wpc="http://schemas.microsoft.com/office/word/2010/wordprocessingCanvas" xmlns:mc="http://schemas.openxmlformats.org/markup-compatibility/2006" xmlns:o="urn:schemas-microsoft-com:office:office" xmlns:r="http://schemas.openxmlformats.org/officeDocument/2006/relationships" xmlns:m="http://schemas.openxmlformats.org/officeDocument/2006/math" xmlns:v="urn:schemas-microsoft-com:vml" xmlns:wp14="http://schemas.microsoft.com/office/word/2010/wordprocessingDrawing" xmlns:wp="http://schemas.openxmlformats.org/drawingml/2006/wordprocessingDrawing" xmlns:w10="urn:schemas-microsoft-com:office:word" xmlns:w="http://schemas.openxmlformats.org/wordprocessingml/2006/main" xmlns:w14="http://schemas.microsoft.com/office/word/2010/wordml" xmlns:wpg="http://schemas.microsoft.com/office/word/2010/wordprocessingGroup" xmlns:wpi="http://schemas.microsoft.com/office/word/2010/wordprocessingInk" xmlns:wne="http://schemas.microsoft.com/office/word/2006/wordml" xmlns:wps="http://schemas.microsoft.com/office/word/2010/wordprocessingShape" mc:Ignorable="w14 wp14">
-  <w:abstractNum w:abstractNumId="0">
+<w:numbering xmlns:wpc="http://schemas.microsoft.com/office/word/2010/wordprocessingCanvas" xmlns:cx="http://schemas.microsoft.com/office/drawing/2014/chartex" xmlns:cx1="http://schemas.microsoft.com/office/drawing/2015/9/8/chartex" xmlns:cx2="http://schemas.microsoft.com/office/drawing/2015/10/21/chartex" xmlns:cx3="http://schemas.microsoft.com/office/drawing/2016/5/9/chartex" xmlns:cx4="http://schemas.microsoft.com/office/drawing/2016/5/10/chartex" xmlns:cx5="http://schemas.microsoft.com/office/drawing/2016/5/11/chartex" xmlns:cx6="http://schemas.microsoft.com/office/drawing/2016/5/12/chartex" xmlns:cx7="http://schemas.microsoft.com/office/drawing/2016/5/13/chartex" xmlns:cx8="http://schemas.microsoft.com/office/drawing/2016/5/14/chartex" xmlns:mc="http://schemas.openxmlformats.org/markup-compatibility/2006" xmlns:aink="http://schemas.microsoft.com/office/drawing/2016/ink" xmlns:am3d="http://schemas.microsoft.com/office/drawing/2017/model3d" xmlns:o="urn:schemas-microsoft-com:office:office" xmlns:r="http://schemas.openxmlformats.org/officeDocument/2006/relationships" xmlns:m="http://schemas.openxmlformats.org/officeDocument/2006/math" xmlns:v="urn:schemas-microsoft-com:vml" xmlns:wp14="http://schemas.microsoft.com/office/word/2010/wordprocessingDrawing" xmlns:wp="http://schemas.openxmlformats.org/drawingml/2006/wordprocessingDrawing" xmlns:w10="urn:schemas-microsoft-com:office:word" xmlns:w="http://schemas.openxmlformats.org/wordprocessingml/2006/main" xmlns:w14="http://schemas.microsoft.com/office/word/2010/wordml" xmlns:w15="http://schemas.microsoft.com/office/word/2012/wordml" xmlns:w16cid="http://schemas.microsoft.com/office/word/2016/wordml/cid" xmlns:w16se="http://schemas.microsoft.com/office/word/2015/wordml/symex" xmlns:wpg="http://schemas.microsoft.com/office/word/2010/wordprocessingGroup" xmlns:wpi="http://schemas.microsoft.com/office/word/2010/wordprocessingInk" xmlns:wne="http://schemas.microsoft.com/office/word/2006/wordml" xmlns:wps="http://schemas.microsoft.com/office/word/2010/wordprocessingShape" mc:Ignorable="w14 w15 w16se w16cid wp14">
+  <w:abstractNum w:abstractNumId="0" w15:restartNumberingAfterBreak="0">
     <w:nsid w:val="45E2362A"/>
     <w:multiLevelType w:val="hybridMultilevel"/>
     <w:tmpl w:val="6A607AD4"/>
@@ -12950,7 +12483,7 @@
       </w:rPr>
     </w:lvl>
   </w:abstractNum>
-  <w:abstractNum w:abstractNumId="1">
+  <w:abstractNum w:abstractNumId="1" w15:restartNumberingAfterBreak="0">
     <w:nsid w:val="48C01F22"/>
     <w:multiLevelType w:val="multilevel"/>
     <w:tmpl w:val="37CCD91E"/>
@@ -13050,7 +12583,7 @@
       </w:pPr>
     </w:lvl>
   </w:abstractNum>
-  <w:abstractNum w:abstractNumId="2">
+  <w:abstractNum w:abstractNumId="2" w15:restartNumberingAfterBreak="0">
     <w:nsid w:val="58225189"/>
     <w:multiLevelType w:val="multilevel"/>
     <w:tmpl w:val="80F0175E"/>
@@ -13150,7 +12683,7 @@
       </w:pPr>
     </w:lvl>
   </w:abstractNum>
-  <w:abstractNum w:abstractNumId="3">
+  <w:abstractNum w:abstractNumId="3" w15:restartNumberingAfterBreak="0">
     <w:nsid w:val="66121A12"/>
     <w:multiLevelType w:val="hybridMultilevel"/>
     <w:tmpl w:val="B590F28A"/>
@@ -13263,7 +12796,7 @@
       </w:rPr>
     </w:lvl>
   </w:abstractNum>
-  <w:abstractNum w:abstractNumId="4">
+  <w:abstractNum w:abstractNumId="4" w15:restartNumberingAfterBreak="0">
     <w:nsid w:val="77541F16"/>
     <w:multiLevelType w:val="multilevel"/>
     <w:tmpl w:val="8D10077E"/>
@@ -13380,7 +12913,7 @@
 </file>
 
 <file path=word/styles.xml><?xml version="1.0" encoding="utf-8"?>
-<w:styles xmlns:mc="http://schemas.openxmlformats.org/markup-compatibility/2006" xmlns:r="http://schemas.openxmlformats.org/officeDocument/2006/relationships" xmlns:w="http://schemas.openxmlformats.org/wordprocessingml/2006/main" xmlns:w14="http://schemas.microsoft.com/office/word/2010/wordml" mc:Ignorable="w14">
+<w:styles xmlns:mc="http://schemas.openxmlformats.org/markup-compatibility/2006" xmlns:r="http://schemas.openxmlformats.org/officeDocument/2006/relationships" xmlns:w="http://schemas.openxmlformats.org/wordprocessingml/2006/main" xmlns:w14="http://schemas.microsoft.com/office/word/2010/wordml" xmlns:w15="http://schemas.microsoft.com/office/word/2012/wordml" xmlns:w16cid="http://schemas.microsoft.com/office/word/2016/wordml/cid" xmlns:w16se="http://schemas.microsoft.com/office/word/2015/wordml/symex" mc:Ignorable="w14 w15 w16se w16cid">
   <w:docDefaults>
     <w:rPrDefault>
       <w:rPr>
@@ -13396,144 +12929,382 @@
       </w:pPr>
     </w:pPrDefault>
   </w:docDefaults>
-  <w:latentStyles w:defLockedState="0" w:defUIPriority="99" w:defSemiHidden="1" w:defUnhideWhenUsed="1" w:defQFormat="0" w:count="267">
-    <w:lsdException w:name="Normal" w:semiHidden="0" w:uiPriority="0" w:unhideWhenUsed="0" w:qFormat="1"/>
-    <w:lsdException w:name="heading 1" w:semiHidden="0" w:uiPriority="9" w:unhideWhenUsed="0" w:qFormat="1"/>
-    <w:lsdException w:name="heading 2" w:uiPriority="9" w:qFormat="1"/>
-    <w:lsdException w:name="heading 3" w:uiPriority="9" w:qFormat="1"/>
-    <w:lsdException w:name="heading 4" w:uiPriority="9" w:qFormat="1"/>
-    <w:lsdException w:name="heading 5" w:uiPriority="9" w:qFormat="1"/>
-    <w:lsdException w:name="heading 6" w:uiPriority="9" w:qFormat="1"/>
-    <w:lsdException w:name="heading 7" w:uiPriority="9" w:qFormat="1"/>
-    <w:lsdException w:name="heading 8" w:uiPriority="9" w:qFormat="1"/>
-    <w:lsdException w:name="heading 9" w:uiPriority="9" w:qFormat="1"/>
-    <w:lsdException w:name="toc 1" w:uiPriority="39"/>
-    <w:lsdException w:name="toc 2" w:uiPriority="39"/>
-    <w:lsdException w:name="toc 3" w:uiPriority="39"/>
-    <w:lsdException w:name="toc 4" w:uiPriority="39"/>
-    <w:lsdException w:name="toc 5" w:uiPriority="39"/>
-    <w:lsdException w:name="toc 6" w:uiPriority="39"/>
-    <w:lsdException w:name="toc 7" w:uiPriority="39"/>
-    <w:lsdException w:name="toc 8" w:uiPriority="39"/>
-    <w:lsdException w:name="toc 9" w:uiPriority="39"/>
-    <w:lsdException w:name="caption" w:uiPriority="35" w:qFormat="1"/>
-    <w:lsdException w:name="Title" w:semiHidden="0" w:uiPriority="10" w:unhideWhenUsed="0" w:qFormat="1"/>
-    <w:lsdException w:name="Default Paragraph Font" w:uiPriority="1"/>
-    <w:lsdException w:name="Subtitle" w:semiHidden="0" w:uiPriority="11" w:unhideWhenUsed="0" w:qFormat="1"/>
-    <w:lsdException w:name="Strong" w:semiHidden="0" w:uiPriority="22" w:unhideWhenUsed="0" w:qFormat="1"/>
-    <w:lsdException w:name="Emphasis" w:semiHidden="0" w:uiPriority="20" w:unhideWhenUsed="0" w:qFormat="1"/>
-    <w:lsdException w:name="Table Grid" w:semiHidden="0" w:uiPriority="39" w:unhideWhenUsed="0"/>
-    <w:lsdException w:name="Placeholder Text" w:unhideWhenUsed="0"/>
-    <w:lsdException w:name="No Spacing" w:semiHidden="0" w:uiPriority="1" w:unhideWhenUsed="0" w:qFormat="1"/>
-    <w:lsdException w:name="Light Shading" w:semiHidden="0" w:uiPriority="60" w:unhideWhenUsed="0"/>
-    <w:lsdException w:name="Light List" w:semiHidden="0" w:uiPriority="61" w:unhideWhenUsed="0"/>
-    <w:lsdException w:name="Light Grid" w:semiHidden="0" w:uiPriority="62" w:unhideWhenUsed="0"/>
-    <w:lsdException w:name="Medium Shading 1" w:semiHidden="0" w:uiPriority="63" w:unhideWhenUsed="0"/>
-    <w:lsdException w:name="Medium Shading 2" w:semiHidden="0" w:uiPriority="64" w:unhideWhenUsed="0"/>
-    <w:lsdException w:name="Medium List 1" w:semiHidden="0" w:uiPriority="65" w:unhideWhenUsed="0"/>
-    <w:lsdException w:name="Medium List 2" w:semiHidden="0" w:uiPriority="66" w:unhideWhenUsed="0"/>
-    <w:lsdException w:name="Medium Grid 1" w:semiHidden="0" w:uiPriority="67" w:unhideWhenUsed="0"/>
-    <w:lsdException w:name="Medium Grid 2" w:semiHidden="0" w:uiPriority="68" w:unhideWhenUsed="0"/>
-    <w:lsdException w:name="Medium Grid 3" w:semiHidden="0" w:uiPriority="69" w:unhideWhenUsed="0"/>
-    <w:lsdException w:name="Dark List" w:semiHidden="0" w:uiPriority="70" w:unhideWhenUsed="0"/>
-    <w:lsdException w:name="Colorful Shading" w:semiHidden="0" w:uiPriority="71" w:unhideWhenUsed="0"/>
-    <w:lsdException w:name="Colorful List" w:semiHidden="0" w:uiPriority="72" w:unhideWhenUsed="0"/>
-    <w:lsdException w:name="Colorful Grid" w:semiHidden="0" w:uiPriority="73" w:unhideWhenUsed="0"/>
-    <w:lsdException w:name="Light Shading Accent 1" w:semiHidden="0" w:uiPriority="60" w:unhideWhenUsed="0"/>
-    <w:lsdException w:name="Light List Accent 1" w:semiHidden="0" w:uiPriority="61" w:unhideWhenUsed="0"/>
-    <w:lsdException w:name="Light Grid Accent 1" w:semiHidden="0" w:uiPriority="62" w:unhideWhenUsed="0"/>
-    <w:lsdException w:name="Medium Shading 1 Accent 1" w:semiHidden="0" w:uiPriority="63" w:unhideWhenUsed="0"/>
-    <w:lsdException w:name="Medium Shading 2 Accent 1" w:semiHidden="0" w:uiPriority="64" w:unhideWhenUsed="0"/>
-    <w:lsdException w:name="Medium List 1 Accent 1" w:semiHidden="0" w:uiPriority="65" w:unhideWhenUsed="0"/>
-    <w:lsdException w:name="Revision" w:unhideWhenUsed="0"/>
-    <w:lsdException w:name="List Paragraph" w:semiHidden="0" w:uiPriority="34" w:unhideWhenUsed="0" w:qFormat="1"/>
-    <w:lsdException w:name="Quote" w:semiHidden="0" w:uiPriority="29" w:unhideWhenUsed="0" w:qFormat="1"/>
-    <w:lsdException w:name="Intense Quote" w:semiHidden="0" w:uiPriority="30" w:unhideWhenUsed="0" w:qFormat="1"/>
-    <w:lsdException w:name="Medium List 2 Accent 1" w:semiHidden="0" w:uiPriority="66" w:unhideWhenUsed="0"/>
-    <w:lsdException w:name="Medium Grid 1 Accent 1" w:semiHidden="0" w:uiPriority="67" w:unhideWhenUsed="0"/>
-    <w:lsdException w:name="Medium Grid 2 Accent 1" w:semiHidden="0" w:uiPriority="68" w:unhideWhenUsed="0"/>
-    <w:lsdException w:name="Medium Grid 3 Accent 1" w:semiHidden="0" w:uiPriority="69" w:unhideWhenUsed="0"/>
-    <w:lsdException w:name="Dark List Accent 1" w:semiHidden="0" w:uiPriority="70" w:unhideWhenUsed="0"/>
-    <w:lsdException w:name="Colorful Shading Accent 1" w:semiHidden="0" w:uiPriority="71" w:unhideWhenUsed="0"/>
-    <w:lsdException w:name="Colorful List Accent 1" w:semiHidden="0" w:uiPriority="72" w:unhideWhenUsed="0"/>
-    <w:lsdException w:name="Colorful Grid Accent 1" w:semiHidden="0" w:uiPriority="73" w:unhideWhenUsed="0"/>
-    <w:lsdException w:name="Light Shading Accent 2" w:semiHidden="0" w:uiPriority="60" w:unhideWhenUsed="0"/>
-    <w:lsdException w:name="Light List Accent 2" w:semiHidden="0" w:uiPriority="61" w:unhideWhenUsed="0"/>
-    <w:lsdException w:name="Light Grid Accent 2" w:semiHidden="0" w:uiPriority="62" w:unhideWhenUsed="0"/>
-    <w:lsdException w:name="Medium Shading 1 Accent 2" w:semiHidden="0" w:uiPriority="63" w:unhideWhenUsed="0"/>
-    <w:lsdException w:name="Medium Shading 2 Accent 2" w:semiHidden="0" w:uiPriority="64" w:unhideWhenUsed="0"/>
-    <w:lsdException w:name="Medium List 1 Accent 2" w:semiHidden="0" w:uiPriority="65" w:unhideWhenUsed="0"/>
-    <w:lsdException w:name="Medium List 2 Accent 2" w:semiHidden="0" w:uiPriority="66" w:unhideWhenUsed="0"/>
-    <w:lsdException w:name="Medium Grid 1 Accent 2" w:semiHidden="0" w:uiPriority="67" w:unhideWhenUsed="0"/>
-    <w:lsdException w:name="Medium Grid 2 Accent 2" w:semiHidden="0" w:uiPriority="68" w:unhideWhenUsed="0"/>
-    <w:lsdException w:name="Medium Grid 3 Accent 2" w:semiHidden="0" w:uiPriority="69" w:unhideWhenUsed="0"/>
-    <w:lsdException w:name="Dark List Accent 2" w:semiHidden="0" w:uiPriority="70" w:unhideWhenUsed="0"/>
-    <w:lsdException w:name="Colorful Shading Accent 2" w:semiHidden="0" w:uiPriority="71" w:unhideWhenUsed="0"/>
-    <w:lsdException w:name="Colorful List Accent 2" w:semiHidden="0" w:uiPriority="72" w:unhideWhenUsed="0"/>
-    <w:lsdException w:name="Colorful Grid Accent 2" w:semiHidden="0" w:uiPriority="73" w:unhideWhenUsed="0"/>
-    <w:lsdException w:name="Light Shading Accent 3" w:semiHidden="0" w:uiPriority="60" w:unhideWhenUsed="0"/>
-    <w:lsdException w:name="Light List Accent 3" w:semiHidden="0" w:uiPriority="61" w:unhideWhenUsed="0"/>
-    <w:lsdException w:name="Light Grid Accent 3" w:semiHidden="0" w:uiPriority="62" w:unhideWhenUsed="0"/>
-    <w:lsdException w:name="Medium Shading 1 Accent 3" w:semiHidden="0" w:uiPriority="63" w:unhideWhenUsed="0"/>
-    <w:lsdException w:name="Medium Shading 2 Accent 3" w:semiHidden="0" w:uiPriority="64" w:unhideWhenUsed="0"/>
-    <w:lsdException w:name="Medium List 1 Accent 3" w:semiHidden="0" w:uiPriority="65" w:unhideWhenUsed="0"/>
-    <w:lsdException w:name="Medium List 2 Accent 3" w:semiHidden="0" w:uiPriority="66" w:unhideWhenUsed="0"/>
-    <w:lsdException w:name="Medium Grid 1 Accent 3" w:semiHidden="0" w:uiPriority="67" w:unhideWhenUsed="0"/>
-    <w:lsdException w:name="Medium Grid 2 Accent 3" w:semiHidden="0" w:uiPriority="68" w:unhideWhenUsed="0"/>
-    <w:lsdException w:name="Medium Grid 3 Accent 3" w:semiHidden="0" w:uiPriority="69" w:unhideWhenUsed="0"/>
-    <w:lsdException w:name="Dark List Accent 3" w:semiHidden="0" w:uiPriority="70" w:unhideWhenUsed="0"/>
-    <w:lsdException w:name="Colorful Shading Accent 3" w:semiHidden="0" w:uiPriority="71" w:unhideWhenUsed="0"/>
-    <w:lsdException w:name="Colorful List Accent 3" w:semiHidden="0" w:uiPriority="72" w:unhideWhenUsed="0"/>
-    <w:lsdException w:name="Colorful Grid Accent 3" w:semiHidden="0" w:uiPriority="73" w:unhideWhenUsed="0"/>
-    <w:lsdException w:name="Light Shading Accent 4" w:semiHidden="0" w:uiPriority="60" w:unhideWhenUsed="0"/>
-    <w:lsdException w:name="Light List Accent 4" w:semiHidden="0" w:uiPriority="61" w:unhideWhenUsed="0"/>
-    <w:lsdException w:name="Light Grid Accent 4" w:semiHidden="0" w:uiPriority="62" w:unhideWhenUsed="0"/>
-    <w:lsdException w:name="Medium Shading 1 Accent 4" w:semiHidden="0" w:uiPriority="63" w:unhideWhenUsed="0"/>
-    <w:lsdException w:name="Medium Shading 2 Accent 4" w:semiHidden="0" w:uiPriority="64" w:unhideWhenUsed="0"/>
-    <w:lsdException w:name="Medium List 1 Accent 4" w:semiHidden="0" w:uiPriority="65" w:unhideWhenUsed="0"/>
-    <w:lsdException w:name="Medium List 2 Accent 4" w:semiHidden="0" w:uiPriority="66" w:unhideWhenUsed="0"/>
-    <w:lsdException w:name="Medium Grid 1 Accent 4" w:semiHidden="0" w:uiPriority="67" w:unhideWhenUsed="0"/>
-    <w:lsdException w:name="Medium Grid 2 Accent 4" w:semiHidden="0" w:uiPriority="68" w:unhideWhenUsed="0"/>
-    <w:lsdException w:name="Medium Grid 3 Accent 4" w:semiHidden="0" w:uiPriority="69" w:unhideWhenUsed="0"/>
-    <w:lsdException w:name="Dark List Accent 4" w:semiHidden="0" w:uiPriority="70" w:unhideWhenUsed="0"/>
-    <w:lsdException w:name="Colorful Shading Accent 4" w:semiHidden="0" w:uiPriority="71" w:unhideWhenUsed="0"/>
-    <w:lsdException w:name="Colorful List Accent 4" w:semiHidden="0" w:uiPriority="72" w:unhideWhenUsed="0"/>
-    <w:lsdException w:name="Colorful Grid Accent 4" w:semiHidden="0" w:uiPriority="73" w:unhideWhenUsed="0"/>
-    <w:lsdException w:name="Light Shading Accent 5" w:semiHidden="0" w:uiPriority="60" w:unhideWhenUsed="0"/>
-    <w:lsdException w:name="Light List Accent 5" w:semiHidden="0" w:uiPriority="61" w:unhideWhenUsed="0"/>
-    <w:lsdException w:name="Light Grid Accent 5" w:semiHidden="0" w:uiPriority="62" w:unhideWhenUsed="0"/>
-    <w:lsdException w:name="Medium Shading 1 Accent 5" w:semiHidden="0" w:uiPriority="63" w:unhideWhenUsed="0"/>
-    <w:lsdException w:name="Medium Shading 2 Accent 5" w:semiHidden="0" w:uiPriority="64" w:unhideWhenUsed="0"/>
-    <w:lsdException w:name="Medium List 1 Accent 5" w:semiHidden="0" w:uiPriority="65" w:unhideWhenUsed="0"/>
-    <w:lsdException w:name="Medium List 2 Accent 5" w:semiHidden="0" w:uiPriority="66" w:unhideWhenUsed="0"/>
-    <w:lsdException w:name="Medium Grid 1 Accent 5" w:semiHidden="0" w:uiPriority="67" w:unhideWhenUsed="0"/>
-    <w:lsdException w:name="Medium Grid 2 Accent 5" w:semiHidden="0" w:uiPriority="68" w:unhideWhenUsed="0"/>
-    <w:lsdException w:name="Medium Grid 3 Accent 5" w:semiHidden="0" w:uiPriority="69" w:unhideWhenUsed="0"/>
-    <w:lsdException w:name="Dark List Accent 5" w:semiHidden="0" w:uiPriority="70" w:unhideWhenUsed="0"/>
-    <w:lsdException w:name="Colorful Shading Accent 5" w:semiHidden="0" w:uiPriority="71" w:unhideWhenUsed="0"/>
-    <w:lsdException w:name="Colorful List Accent 5" w:semiHidden="0" w:uiPriority="72" w:unhideWhenUsed="0"/>
-    <w:lsdException w:name="Colorful Grid Accent 5" w:semiHidden="0" w:uiPriority="73" w:unhideWhenUsed="0"/>
-    <w:lsdException w:name="Light Shading Accent 6" w:semiHidden="0" w:uiPriority="60" w:unhideWhenUsed="0"/>
-    <w:lsdException w:name="Light List Accent 6" w:semiHidden="0" w:uiPriority="61" w:unhideWhenUsed="0"/>
-    <w:lsdException w:name="Light Grid Accent 6" w:semiHidden="0" w:uiPriority="62" w:unhideWhenUsed="0"/>
-    <w:lsdException w:name="Medium Shading 1 Accent 6" w:semiHidden="0" w:uiPriority="63" w:unhideWhenUsed="0"/>
-    <w:lsdException w:name="Medium Shading 2 Accent 6" w:semiHidden="0" w:uiPriority="64" w:unhideWhenUsed="0"/>
-    <w:lsdException w:name="Medium List 1 Accent 6" w:semiHidden="0" w:uiPriority="65" w:unhideWhenUsed="0"/>
-    <w:lsdException w:name="Medium List 2 Accent 6" w:semiHidden="0" w:uiPriority="66" w:unhideWhenUsed="0"/>
-    <w:lsdException w:name="Medium Grid 1 Accent 6" w:semiHidden="0" w:uiPriority="67" w:unhideWhenUsed="0"/>
-    <w:lsdException w:name="Medium Grid 2 Accent 6" w:semiHidden="0" w:uiPriority="68" w:unhideWhenUsed="0"/>
-    <w:lsdException w:name="Medium Grid 3 Accent 6" w:semiHidden="0" w:uiPriority="69" w:unhideWhenUsed="0"/>
-    <w:lsdException w:name="Dark List Accent 6" w:semiHidden="0" w:uiPriority="70" w:unhideWhenUsed="0"/>
-    <w:lsdException w:name="Colorful Shading Accent 6" w:semiHidden="0" w:uiPriority="71" w:unhideWhenUsed="0"/>
-    <w:lsdException w:name="Colorful List Accent 6" w:semiHidden="0" w:uiPriority="72" w:unhideWhenUsed="0"/>
-    <w:lsdException w:name="Colorful Grid Accent 6" w:semiHidden="0" w:uiPriority="73" w:unhideWhenUsed="0"/>
-    <w:lsdException w:name="Subtle Emphasis" w:semiHidden="0" w:uiPriority="19" w:unhideWhenUsed="0" w:qFormat="1"/>
-    <w:lsdException w:name="Intense Emphasis" w:semiHidden="0" w:uiPriority="21" w:unhideWhenUsed="0" w:qFormat="1"/>
-    <w:lsdException w:name="Subtle Reference" w:semiHidden="0" w:uiPriority="31" w:unhideWhenUsed="0" w:qFormat="1"/>
-    <w:lsdException w:name="Intense Reference" w:semiHidden="0" w:uiPriority="32" w:unhideWhenUsed="0" w:qFormat="1"/>
-    <w:lsdException w:name="Book Title" w:semiHidden="0" w:uiPriority="33" w:unhideWhenUsed="0" w:qFormat="1"/>
-    <w:lsdException w:name="Bibliography" w:uiPriority="37"/>
-    <w:lsdException w:name="TOC Heading" w:uiPriority="39" w:qFormat="1"/>
+  <w:latentStyles w:defLockedState="0" w:defUIPriority="99" w:defSemiHidden="0" w:defUnhideWhenUsed="0" w:defQFormat="0" w:count="375">
+    <w:lsdException w:name="Normal" w:uiPriority="0" w:qFormat="1"/>
+    <w:lsdException w:name="heading 1" w:uiPriority="9" w:qFormat="1"/>
+    <w:lsdException w:name="heading 2" w:semiHidden="1" w:uiPriority="9" w:unhideWhenUsed="1" w:qFormat="1"/>
+    <w:lsdException w:name="heading 3" w:semiHidden="1" w:uiPriority="9" w:unhideWhenUsed="1" w:qFormat="1"/>
+    <w:lsdException w:name="heading 4" w:semiHidden="1" w:uiPriority="9" w:unhideWhenUsed="1" w:qFormat="1"/>
+    <w:lsdException w:name="heading 5" w:semiHidden="1" w:uiPriority="9" w:unhideWhenUsed="1" w:qFormat="1"/>
+    <w:lsdException w:name="heading 6" w:semiHidden="1" w:uiPriority="9" w:unhideWhenUsed="1" w:qFormat="1"/>
+    <w:lsdException w:name="heading 7" w:semiHidden="1" w:uiPriority="9" w:unhideWhenUsed="1" w:qFormat="1"/>
+    <w:lsdException w:name="heading 8" w:semiHidden="1" w:uiPriority="9" w:unhideWhenUsed="1" w:qFormat="1"/>
+    <w:lsdException w:name="heading 9" w:semiHidden="1" w:uiPriority="9" w:unhideWhenUsed="1" w:qFormat="1"/>
+    <w:lsdException w:name="index 1" w:semiHidden="1" w:unhideWhenUsed="1"/>
+    <w:lsdException w:name="index 2" w:semiHidden="1" w:unhideWhenUsed="1"/>
+    <w:lsdException w:name="index 3" w:semiHidden="1" w:unhideWhenUsed="1"/>
+    <w:lsdException w:name="index 4" w:semiHidden="1" w:unhideWhenUsed="1"/>
+    <w:lsdException w:name="index 5" w:semiHidden="1" w:unhideWhenUsed="1"/>
+    <w:lsdException w:name="index 6" w:semiHidden="1" w:unhideWhenUsed="1"/>
+    <w:lsdException w:name="index 7" w:semiHidden="1" w:unhideWhenUsed="1"/>
+    <w:lsdException w:name="index 8" w:semiHidden="1" w:unhideWhenUsed="1"/>
+    <w:lsdException w:name="index 9" w:semiHidden="1" w:unhideWhenUsed="1"/>
+    <w:lsdException w:name="toc 1" w:semiHidden="1" w:uiPriority="39" w:unhideWhenUsed="1"/>
+    <w:lsdException w:name="toc 2" w:semiHidden="1" w:uiPriority="39" w:unhideWhenUsed="1"/>
+    <w:lsdException w:name="toc 3" w:semiHidden="1" w:uiPriority="39" w:unhideWhenUsed="1"/>
+    <w:lsdException w:name="toc 4" w:semiHidden="1" w:uiPriority="39" w:unhideWhenUsed="1"/>
+    <w:lsdException w:name="toc 5" w:semiHidden="1" w:uiPriority="39" w:unhideWhenUsed="1"/>
+    <w:lsdException w:name="toc 6" w:semiHidden="1" w:uiPriority="39" w:unhideWhenUsed="1"/>
+    <w:lsdException w:name="toc 7" w:semiHidden="1" w:uiPriority="39" w:unhideWhenUsed="1"/>
+    <w:lsdException w:name="toc 8" w:semiHidden="1" w:uiPriority="39" w:unhideWhenUsed="1"/>
+    <w:lsdException w:name="toc 9" w:semiHidden="1" w:uiPriority="39" w:unhideWhenUsed="1"/>
+    <w:lsdException w:name="Normal Indent" w:semiHidden="1" w:unhideWhenUsed="1"/>
+    <w:lsdException w:name="footnote text" w:semiHidden="1" w:unhideWhenUsed="1"/>
+    <w:lsdException w:name="annotation text" w:semiHidden="1" w:unhideWhenUsed="1"/>
+    <w:lsdException w:name="header" w:semiHidden="1" w:unhideWhenUsed="1"/>
+    <w:lsdException w:name="footer" w:semiHidden="1" w:unhideWhenUsed="1"/>
+    <w:lsdException w:name="index heading" w:semiHidden="1" w:unhideWhenUsed="1"/>
+    <w:lsdException w:name="caption" w:semiHidden="1" w:uiPriority="35" w:unhideWhenUsed="1" w:qFormat="1"/>
+    <w:lsdException w:name="table of figures" w:semiHidden="1" w:unhideWhenUsed="1"/>
+    <w:lsdException w:name="envelope address" w:semiHidden="1" w:unhideWhenUsed="1"/>
+    <w:lsdException w:name="envelope return" w:semiHidden="1" w:unhideWhenUsed="1"/>
+    <w:lsdException w:name="footnote reference" w:semiHidden="1" w:unhideWhenUsed="1"/>
+    <w:lsdException w:name="annotation reference" w:semiHidden="1" w:unhideWhenUsed="1"/>
+    <w:lsdException w:name="line number" w:semiHidden="1" w:unhideWhenUsed="1"/>
+    <w:lsdException w:name="page number" w:semiHidden="1" w:unhideWhenUsed="1"/>
+    <w:lsdException w:name="endnote reference" w:semiHidden="1" w:unhideWhenUsed="1"/>
+    <w:lsdException w:name="endnote text" w:semiHidden="1" w:unhideWhenUsed="1"/>
+    <w:lsdException w:name="table of authorities" w:semiHidden="1" w:unhideWhenUsed="1"/>
+    <w:lsdException w:name="macro" w:semiHidden="1" w:unhideWhenUsed="1"/>
+    <w:lsdException w:name="toa heading" w:semiHidden="1" w:unhideWhenUsed="1"/>
+    <w:lsdException w:name="List" w:semiHidden="1" w:unhideWhenUsed="1"/>
+    <w:lsdException w:name="List Bullet" w:semiHidden="1" w:unhideWhenUsed="1"/>
+    <w:lsdException w:name="List Number" w:semiHidden="1" w:unhideWhenUsed="1"/>
+    <w:lsdException w:name="List 2" w:semiHidden="1" w:unhideWhenUsed="1"/>
+    <w:lsdException w:name="List 3" w:semiHidden="1" w:unhideWhenUsed="1"/>
+    <w:lsdException w:name="List 4" w:semiHidden="1" w:unhideWhenUsed="1"/>
+    <w:lsdException w:name="List 5" w:semiHidden="1" w:unhideWhenUsed="1"/>
+    <w:lsdException w:name="List Bullet 2" w:semiHidden="1" w:unhideWhenUsed="1"/>
+    <w:lsdException w:name="List Bullet 3" w:semiHidden="1" w:unhideWhenUsed="1"/>
+    <w:lsdException w:name="List Bullet 4" w:semiHidden="1" w:unhideWhenUsed="1"/>
+    <w:lsdException w:name="List Bullet 5" w:semiHidden="1" w:unhideWhenUsed="1"/>
+    <w:lsdException w:name="List Number 2" w:semiHidden="1" w:unhideWhenUsed="1"/>
+    <w:lsdException w:name="List Number 3" w:semiHidden="1" w:unhideWhenUsed="1"/>
+    <w:lsdException w:name="List Number 4" w:semiHidden="1" w:unhideWhenUsed="1"/>
+    <w:lsdException w:name="List Number 5" w:semiHidden="1" w:unhideWhenUsed="1"/>
+    <w:lsdException w:name="Title" w:uiPriority="10" w:qFormat="1"/>
+    <w:lsdException w:name="Closing" w:semiHidden="1" w:unhideWhenUsed="1"/>
+    <w:lsdException w:name="Signature" w:semiHidden="1" w:unhideWhenUsed="1"/>
+    <w:lsdException w:name="Default Paragraph Font" w:semiHidden="1" w:uiPriority="1" w:unhideWhenUsed="1"/>
+    <w:lsdException w:name="Body Text" w:semiHidden="1" w:unhideWhenUsed="1"/>
+    <w:lsdException w:name="Body Text Indent" w:semiHidden="1" w:unhideWhenUsed="1"/>
+    <w:lsdException w:name="List Continue" w:semiHidden="1" w:unhideWhenUsed="1"/>
+    <w:lsdException w:name="List Continue 2" w:semiHidden="1" w:unhideWhenUsed="1"/>
+    <w:lsdException w:name="List Continue 3" w:semiHidden="1" w:unhideWhenUsed="1"/>
+    <w:lsdException w:name="List Continue 4" w:semiHidden="1" w:unhideWhenUsed="1"/>
+    <w:lsdException w:name="List Continue 5" w:semiHidden="1" w:unhideWhenUsed="1"/>
+    <w:lsdException w:name="Message Header" w:semiHidden="1" w:unhideWhenUsed="1"/>
+    <w:lsdException w:name="Subtitle" w:uiPriority="11" w:qFormat="1"/>
+    <w:lsdException w:name="Salutation" w:semiHidden="1" w:unhideWhenUsed="1"/>
+    <w:lsdException w:name="Date" w:semiHidden="1" w:unhideWhenUsed="1"/>
+    <w:lsdException w:name="Body Text First Indent" w:semiHidden="1" w:unhideWhenUsed="1"/>
+    <w:lsdException w:name="Body Text First Indent 2" w:semiHidden="1" w:unhideWhenUsed="1"/>
+    <w:lsdException w:name="Note Heading" w:semiHidden="1" w:unhideWhenUsed="1"/>
+    <w:lsdException w:name="Body Text 2" w:semiHidden="1" w:unhideWhenUsed="1"/>
+    <w:lsdException w:name="Body Text 3" w:semiHidden="1" w:unhideWhenUsed="1"/>
+    <w:lsdException w:name="Body Text Indent 2" w:semiHidden="1" w:unhideWhenUsed="1"/>
+    <w:lsdException w:name="Body Text Indent 3" w:semiHidden="1" w:unhideWhenUsed="1"/>
+    <w:lsdException w:name="Block Text" w:semiHidden="1" w:unhideWhenUsed="1"/>
+    <w:lsdException w:name="Hyperlink" w:semiHidden="1" w:unhideWhenUsed="1"/>
+    <w:lsdException w:name="FollowedHyperlink" w:semiHidden="1" w:unhideWhenUsed="1"/>
+    <w:lsdException w:name="Strong" w:uiPriority="22" w:qFormat="1"/>
+    <w:lsdException w:name="Emphasis" w:uiPriority="20" w:qFormat="1"/>
+    <w:lsdException w:name="Document Map" w:semiHidden="1" w:unhideWhenUsed="1"/>
+    <w:lsdException w:name="Plain Text" w:semiHidden="1" w:unhideWhenUsed="1"/>
+    <w:lsdException w:name="E-mail Signature" w:semiHidden="1" w:unhideWhenUsed="1"/>
+    <w:lsdException w:name="HTML Top of Form" w:semiHidden="1" w:unhideWhenUsed="1"/>
+    <w:lsdException w:name="HTML Bottom of Form" w:semiHidden="1" w:unhideWhenUsed="1"/>
+    <w:lsdException w:name="Normal (Web)" w:semiHidden="1" w:unhideWhenUsed="1"/>
+    <w:lsdException w:name="HTML Acronym" w:semiHidden="1" w:unhideWhenUsed="1"/>
+    <w:lsdException w:name="HTML Address" w:semiHidden="1" w:unhideWhenUsed="1"/>
+    <w:lsdException w:name="HTML Cite" w:semiHidden="1" w:unhideWhenUsed="1"/>
+    <w:lsdException w:name="HTML Code" w:semiHidden="1" w:unhideWhenUsed="1"/>
+    <w:lsdException w:name="HTML Definition" w:semiHidden="1" w:unhideWhenUsed="1"/>
+    <w:lsdException w:name="HTML Keyboard" w:semiHidden="1" w:unhideWhenUsed="1"/>
+    <w:lsdException w:name="HTML Preformatted" w:semiHidden="1" w:unhideWhenUsed="1"/>
+    <w:lsdException w:name="HTML Sample" w:semiHidden="1" w:unhideWhenUsed="1"/>
+    <w:lsdException w:name="HTML Typewriter" w:semiHidden="1" w:unhideWhenUsed="1"/>
+    <w:lsdException w:name="HTML Variable" w:semiHidden="1" w:unhideWhenUsed="1"/>
+    <w:lsdException w:name="Normal Table" w:semiHidden="1" w:unhideWhenUsed="1"/>
+    <w:lsdException w:name="annotation subject" w:semiHidden="1" w:unhideWhenUsed="1"/>
+    <w:lsdException w:name="No List" w:semiHidden="1" w:unhideWhenUsed="1"/>
+    <w:lsdException w:name="Outline List 1" w:semiHidden="1" w:unhideWhenUsed="1"/>
+    <w:lsdException w:name="Outline List 2" w:semiHidden="1" w:unhideWhenUsed="1"/>
+    <w:lsdException w:name="Outline List 3" w:semiHidden="1" w:unhideWhenUsed="1"/>
+    <w:lsdException w:name="Table Simple 1" w:semiHidden="1" w:unhideWhenUsed="1"/>
+    <w:lsdException w:name="Table Simple 2" w:semiHidden="1" w:unhideWhenUsed="1"/>
+    <w:lsdException w:name="Table Simple 3" w:semiHidden="1" w:unhideWhenUsed="1"/>
+    <w:lsdException w:name="Table Classic 1" w:semiHidden="1" w:unhideWhenUsed="1"/>
+    <w:lsdException w:name="Table Classic 2" w:semiHidden="1" w:unhideWhenUsed="1"/>
+    <w:lsdException w:name="Table Classic 3" w:semiHidden="1" w:unhideWhenUsed="1"/>
+    <w:lsdException w:name="Table Classic 4" w:semiHidden="1" w:unhideWhenUsed="1"/>
+    <w:lsdException w:name="Table Colorful 1" w:semiHidden="1" w:unhideWhenUsed="1"/>
+    <w:lsdException w:name="Table Colorful 2" w:semiHidden="1" w:unhideWhenUsed="1"/>
+    <w:lsdException w:name="Table Colorful 3" w:semiHidden="1" w:unhideWhenUsed="1"/>
+    <w:lsdException w:name="Table Columns 1" w:semiHidden="1" w:unhideWhenUsed="1"/>
+    <w:lsdException w:name="Table Columns 2" w:semiHidden="1" w:unhideWhenUsed="1"/>
+    <w:lsdException w:name="Table Columns 3" w:semiHidden="1" w:unhideWhenUsed="1"/>
+    <w:lsdException w:name="Table Columns 4" w:semiHidden="1" w:unhideWhenUsed="1"/>
+    <w:lsdException w:name="Table Columns 5" w:semiHidden="1" w:unhideWhenUsed="1"/>
+    <w:lsdException w:name="Table Grid 1" w:semiHidden="1" w:unhideWhenUsed="1"/>
+    <w:lsdException w:name="Table Grid 2" w:semiHidden="1" w:unhideWhenUsed="1"/>
+    <w:lsdException w:name="Table Grid 3" w:semiHidden="1" w:unhideWhenUsed="1"/>
+    <w:lsdException w:name="Table Grid 4" w:semiHidden="1" w:unhideWhenUsed="1"/>
+    <w:lsdException w:name="Table Grid 5" w:semiHidden="1" w:unhideWhenUsed="1"/>
+    <w:lsdException w:name="Table Grid 6" w:semiHidden="1" w:unhideWhenUsed="1"/>
+    <w:lsdException w:name="Table Grid 7" w:semiHidden="1" w:unhideWhenUsed="1"/>
+    <w:lsdException w:name="Table Grid 8" w:semiHidden="1" w:unhideWhenUsed="1"/>
+    <w:lsdException w:name="Table List 1" w:semiHidden="1" w:unhideWhenUsed="1"/>
+    <w:lsdException w:name="Table List 2" w:semiHidden="1" w:unhideWhenUsed="1"/>
+    <w:lsdException w:name="Table List 3" w:semiHidden="1" w:unhideWhenUsed="1"/>
+    <w:lsdException w:name="Table List 4" w:semiHidden="1" w:unhideWhenUsed="1"/>
+    <w:lsdException w:name="Table List 5" w:semiHidden="1" w:unhideWhenUsed="1"/>
+    <w:lsdException w:name="Table List 6" w:semiHidden="1" w:unhideWhenUsed="1"/>
+    <w:lsdException w:name="Table List 7" w:semiHidden="1" w:unhideWhenUsed="1"/>
+    <w:lsdException w:name="Table List 8" w:semiHidden="1" w:unhideWhenUsed="1"/>
+    <w:lsdException w:name="Table 3D effects 1" w:semiHidden="1" w:unhideWhenUsed="1"/>
+    <w:lsdException w:name="Table 3D effects 2" w:semiHidden="1" w:unhideWhenUsed="1"/>
+    <w:lsdException w:name="Table 3D effects 3" w:semiHidden="1" w:unhideWhenUsed="1"/>
+    <w:lsdException w:name="Table Contemporary" w:semiHidden="1" w:unhideWhenUsed="1"/>
+    <w:lsdException w:name="Table Elegant" w:semiHidden="1" w:unhideWhenUsed="1"/>
+    <w:lsdException w:name="Table Professional" w:semiHidden="1" w:unhideWhenUsed="1"/>
+    <w:lsdException w:name="Table Subtle 1" w:semiHidden="1" w:unhideWhenUsed="1"/>
+    <w:lsdException w:name="Table Subtle 2" w:semiHidden="1" w:unhideWhenUsed="1"/>
+    <w:lsdException w:name="Table Web 1" w:semiHidden="1" w:unhideWhenUsed="1"/>
+    <w:lsdException w:name="Table Web 2" w:semiHidden="1" w:unhideWhenUsed="1"/>
+    <w:lsdException w:name="Table Web 3" w:semiHidden="1" w:unhideWhenUsed="1"/>
+    <w:lsdException w:name="Balloon Text" w:semiHidden="1" w:unhideWhenUsed="1"/>
+    <w:lsdException w:name="Table Grid" w:semiHidden="1" w:uiPriority="39" w:unhideWhenUsed="1"/>
+    <w:lsdException w:name="Table Theme" w:semiHidden="1" w:unhideWhenUsed="1"/>
+    <w:lsdException w:name="Placeholder Text" w:semiHidden="1"/>
+    <w:lsdException w:name="No Spacing" w:uiPriority="1" w:qFormat="1"/>
+    <w:lsdException w:name="Light Shading" w:uiPriority="60"/>
+    <w:lsdException w:name="Light List" w:uiPriority="61"/>
+    <w:lsdException w:name="Light Grid" w:uiPriority="62"/>
+    <w:lsdException w:name="Medium Shading 1" w:uiPriority="63"/>
+    <w:lsdException w:name="Medium Shading 2" w:uiPriority="64"/>
+    <w:lsdException w:name="Medium List 1" w:uiPriority="65"/>
+    <w:lsdException w:name="Medium List 2" w:uiPriority="66"/>
+    <w:lsdException w:name="Medium Grid 1" w:uiPriority="67"/>
+    <w:lsdException w:name="Medium Grid 2" w:uiPriority="68"/>
+    <w:lsdException w:name="Medium Grid 3" w:uiPriority="69"/>
+    <w:lsdException w:name="Dark List" w:uiPriority="70"/>
+    <w:lsdException w:name="Colorful Shading" w:uiPriority="71"/>
+    <w:lsdException w:name="Colorful List" w:uiPriority="72"/>
+    <w:lsdException w:name="Colorful Grid" w:uiPriority="73"/>
+    <w:lsdException w:name="Light Shading Accent 1" w:uiPriority="60"/>
+    <w:lsdException w:name="Light List Accent 1" w:uiPriority="61"/>
+    <w:lsdException w:name="Light Grid Accent 1" w:uiPriority="62"/>
+    <w:lsdException w:name="Medium Shading 1 Accent 1" w:uiPriority="63"/>
+    <w:lsdException w:name="Medium Shading 2 Accent 1" w:uiPriority="64"/>
+    <w:lsdException w:name="Medium List 1 Accent 1" w:uiPriority="65"/>
+    <w:lsdException w:name="Revision" w:semiHidden="1"/>
+    <w:lsdException w:name="List Paragraph" w:uiPriority="34" w:qFormat="1"/>
+    <w:lsdException w:name="Quote" w:uiPriority="29" w:qFormat="1"/>
+    <w:lsdException w:name="Intense Quote" w:uiPriority="30" w:qFormat="1"/>
+    <w:lsdException w:name="Medium List 2 Accent 1" w:uiPriority="66"/>
+    <w:lsdException w:name="Medium Grid 1 Accent 1" w:uiPriority="67"/>
+    <w:lsdException w:name="Medium Grid 2 Accent 1" w:uiPriority="68"/>
+    <w:lsdException w:name="Medium Grid 3 Accent 1" w:uiPriority="69"/>
+    <w:lsdException w:name="Dark List Accent 1" w:uiPriority="70"/>
+    <w:lsdException w:name="Colorful Shading Accent 1" w:uiPriority="71"/>
+    <w:lsdException w:name="Colorful List Accent 1" w:uiPriority="72"/>
+    <w:lsdException w:name="Colorful Grid Accent 1" w:uiPriority="73"/>
+    <w:lsdException w:name="Light Shading Accent 2" w:uiPriority="60"/>
+    <w:lsdException w:name="Light List Accent 2" w:uiPriority="61"/>
+    <w:lsdException w:name="Light Grid Accent 2" w:uiPriority="62"/>
+    <w:lsdException w:name="Medium Shading 1 Accent 2" w:uiPriority="63"/>
+    <w:lsdException w:name="Medium Shading 2 Accent 2" w:uiPriority="64"/>
+    <w:lsdException w:name="Medium List 1 Accent 2" w:uiPriority="65"/>
+    <w:lsdException w:name="Medium List 2 Accent 2" w:uiPriority="66"/>
+    <w:lsdException w:name="Medium Grid 1 Accent 2" w:uiPriority="67"/>
+    <w:lsdException w:name="Medium Grid 2 Accent 2" w:uiPriority="68"/>
+    <w:lsdException w:name="Medium Grid 3 Accent 2" w:uiPriority="69"/>
+    <w:lsdException w:name="Dark List Accent 2" w:uiPriority="70"/>
+    <w:lsdException w:name="Colorful Shading Accent 2" w:uiPriority="71"/>
+    <w:lsdException w:name="Colorful List Accent 2" w:uiPriority="72"/>
+    <w:lsdException w:name="Colorful Grid Accent 2" w:uiPriority="73"/>
+    <w:lsdException w:name="Light Shading Accent 3" w:uiPriority="60"/>
+    <w:lsdException w:name="Light List Accent 3" w:uiPriority="61"/>
+    <w:lsdException w:name="Light Grid Accent 3" w:uiPriority="62"/>
+    <w:lsdException w:name="Medium Shading 1 Accent 3" w:uiPriority="63"/>
+    <w:lsdException w:name="Medium Shading 2 Accent 3" w:uiPriority="64"/>
+    <w:lsdException w:name="Medium List 1 Accent 3" w:uiPriority="65"/>
+    <w:lsdException w:name="Medium List 2 Accent 3" w:uiPriority="66"/>
+    <w:lsdException w:name="Medium Grid 1 Accent 3" w:uiPriority="67"/>
+    <w:lsdException w:name="Medium Grid 2 Accent 3" w:uiPriority="68"/>
+    <w:lsdException w:name="Medium Grid 3 Accent 3" w:uiPriority="69"/>
+    <w:lsdException w:name="Dark List Accent 3" w:uiPriority="70"/>
+    <w:lsdException w:name="Colorful Shading Accent 3" w:uiPriority="71"/>
+    <w:lsdException w:name="Colorful List Accent 3" w:uiPriority="72"/>
+    <w:lsdException w:name="Colorful Grid Accent 3" w:uiPriority="73"/>
+    <w:lsdException w:name="Light Shading Accent 4" w:uiPriority="60"/>
+    <w:lsdException w:name="Light List Accent 4" w:uiPriority="61"/>
+    <w:lsdException w:name="Light Grid Accent 4" w:uiPriority="62"/>
+    <w:lsdException w:name="Medium Shading 1 Accent 4" w:uiPriority="63"/>
+    <w:lsdException w:name="Medium Shading 2 Accent 4" w:uiPriority="64"/>
+    <w:lsdException w:name="Medium List 1 Accent 4" w:uiPriority="65"/>
+    <w:lsdException w:name="Medium List 2 Accent 4" w:uiPriority="66"/>
+    <w:lsdException w:name="Medium Grid 1 Accent 4" w:uiPriority="67"/>
+    <w:lsdException w:name="Medium Grid 2 Accent 4" w:uiPriority="68"/>
+    <w:lsdException w:name="Medium Grid 3 Accent 4" w:uiPriority="69"/>
+    <w:lsdException w:name="Dark List Accent 4" w:uiPriority="70"/>
+    <w:lsdException w:name="Colorful Shading Accent 4" w:uiPriority="71"/>
+    <w:lsdException w:name="Colorful List Accent 4" w:uiPriority="72"/>
+    <w:lsdException w:name="Colorful Grid Accent 4" w:uiPriority="73"/>
+    <w:lsdException w:name="Light Shading Accent 5" w:uiPriority="60"/>
+    <w:lsdException w:name="Light List Accent 5" w:uiPriority="61"/>
+    <w:lsdException w:name="Light Grid Accent 5" w:uiPriority="62"/>
+    <w:lsdException w:name="Medium Shading 1 Accent 5" w:uiPriority="63"/>
+    <w:lsdException w:name="Medium Shading 2 Accent 5" w:uiPriority="64"/>
+    <w:lsdException w:name="Medium List 1 Accent 5" w:uiPriority="65"/>
+    <w:lsdException w:name="Medium List 2 Accent 5" w:uiPriority="66"/>
+    <w:lsdException w:name="Medium Grid 1 Accent 5" w:uiPriority="67"/>
+    <w:lsdException w:name="Medium Grid 2 Accent 5" w:uiPriority="68"/>
+    <w:lsdException w:name="Medium Grid 3 Accent 5" w:uiPriority="69"/>
+    <w:lsdException w:name="Dark List Accent 5" w:uiPriority="70"/>
+    <w:lsdException w:name="Colorful Shading Accent 5" w:uiPriority="71"/>
+    <w:lsdException w:name="Colorful List Accent 5" w:uiPriority="72"/>
+    <w:lsdException w:name="Colorful Grid Accent 5" w:uiPriority="73"/>
+    <w:lsdException w:name="Light Shading Accent 6" w:uiPriority="60"/>
+    <w:lsdException w:name="Light List Accent 6" w:uiPriority="61"/>
+    <w:lsdException w:name="Light Grid Accent 6" w:uiPriority="62"/>
+    <w:lsdException w:name="Medium Shading 1 Accent 6" w:uiPriority="63"/>
+    <w:lsdException w:name="Medium Shading 2 Accent 6" w:uiPriority="64"/>
+    <w:lsdException w:name="Medium List 1 Accent 6" w:uiPriority="65"/>
+    <w:lsdException w:name="Medium List 2 Accent 6" w:uiPriority="66"/>
+    <w:lsdException w:name="Medium Grid 1 Accent 6" w:uiPriority="67"/>
+    <w:lsdException w:name="Medium Grid 2 Accent 6" w:uiPriority="68"/>
+    <w:lsdException w:name="Medium Grid 3 Accent 6" w:uiPriority="69"/>
+    <w:lsdException w:name="Dark List Accent 6" w:uiPriority="70"/>
+    <w:lsdException w:name="Colorful Shading Accent 6" w:uiPriority="71"/>
+    <w:lsdException w:name="Colorful List Accent 6" w:uiPriority="72"/>
+    <w:lsdException w:name="Colorful Grid Accent 6" w:uiPriority="73"/>
+    <w:lsdException w:name="Subtle Emphasis" w:uiPriority="19" w:qFormat="1"/>
+    <w:lsdException w:name="Intense Emphasis" w:uiPriority="21" w:qFormat="1"/>
+    <w:lsdException w:name="Subtle Reference" w:uiPriority="31" w:qFormat="1"/>
+    <w:lsdException w:name="Intense Reference" w:uiPriority="32" w:qFormat="1"/>
+    <w:lsdException w:name="Book Title" w:uiPriority="33" w:qFormat="1"/>
+    <w:lsdException w:name="Bibliography" w:semiHidden="1" w:uiPriority="37" w:unhideWhenUsed="1"/>
+    <w:lsdException w:name="TOC Heading" w:semiHidden="1" w:uiPriority="39" w:unhideWhenUsed="1" w:qFormat="1"/>
+    <w:lsdException w:name="Plain Table 1" w:uiPriority="41"/>
+    <w:lsdException w:name="Plain Table 2" w:uiPriority="42"/>
+    <w:lsdException w:name="Plain Table 3" w:uiPriority="43"/>
+    <w:lsdException w:name="Plain Table 4" w:uiPriority="44"/>
+    <w:lsdException w:name="Plain Table 5" w:uiPriority="45"/>
+    <w:lsdException w:name="Grid Table Light" w:uiPriority="40"/>
+    <w:lsdException w:name="Grid Table 1 Light" w:uiPriority="46"/>
+    <w:lsdException w:name="Grid Table 2" w:uiPriority="47"/>
+    <w:lsdException w:name="Grid Table 3" w:uiPriority="48"/>
+    <w:lsdException w:name="Grid Table 4" w:uiPriority="49"/>
+    <w:lsdException w:name="Grid Table 5 Dark" w:uiPriority="50"/>
+    <w:lsdException w:name="Grid Table 6 Colorful" w:uiPriority="51"/>
+    <w:lsdException w:name="Grid Table 7 Colorful" w:uiPriority="52"/>
+    <w:lsdException w:name="Grid Table 1 Light Accent 1" w:uiPriority="46"/>
+    <w:lsdException w:name="Grid Table 2 Accent 1" w:uiPriority="47"/>
+    <w:lsdException w:name="Grid Table 3 Accent 1" w:uiPriority="48"/>
+    <w:lsdException w:name="Grid Table 4 Accent 1" w:uiPriority="49"/>
+    <w:lsdException w:name="Grid Table 5 Dark Accent 1" w:uiPriority="50"/>
+    <w:lsdException w:name="Grid Table 6 Colorful Accent 1" w:uiPriority="51"/>
+    <w:lsdException w:name="Grid Table 7 Colorful Accent 1" w:uiPriority="52"/>
+    <w:lsdException w:name="Grid Table 1 Light Accent 2" w:uiPriority="46"/>
+    <w:lsdException w:name="Grid Table 2 Accent 2" w:uiPriority="47"/>
+    <w:lsdException w:name="Grid Table 3 Accent 2" w:uiPriority="48"/>
+    <w:lsdException w:name="Grid Table 4 Accent 2" w:uiPriority="49"/>
+    <w:lsdException w:name="Grid Table 5 Dark Accent 2" w:uiPriority="50"/>
+    <w:lsdException w:name="Grid Table 6 Colorful Accent 2" w:uiPriority="51"/>
+    <w:lsdException w:name="Grid Table 7 Colorful Accent 2" w:uiPriority="52"/>
+    <w:lsdException w:name="Grid Table 1 Light Accent 3" w:uiPriority="46"/>
+    <w:lsdException w:name="Grid Table 2 Accent 3" w:uiPriority="47"/>
+    <w:lsdException w:name="Grid Table 3 Accent 3" w:uiPriority="48"/>
+    <w:lsdException w:name="Grid Table 4 Accent 3" w:uiPriority="49"/>
+    <w:lsdException w:name="Grid Table 5 Dark Accent 3" w:uiPriority="50"/>
+    <w:lsdException w:name="Grid Table 6 Colorful Accent 3" w:uiPriority="51"/>
+    <w:lsdException w:name="Grid Table 7 Colorful Accent 3" w:uiPriority="52"/>
+    <w:lsdException w:name="Grid Table 1 Light Accent 4" w:uiPriority="46"/>
+    <w:lsdException w:name="Grid Table 2 Accent 4" w:uiPriority="47"/>
+    <w:lsdException w:name="Grid Table 3 Accent 4" w:uiPriority="48"/>
+    <w:lsdException w:name="Grid Table 4 Accent 4" w:uiPriority="49"/>
+    <w:lsdException w:name="Grid Table 5 Dark Accent 4" w:uiPriority="50"/>
+    <w:lsdException w:name="Grid Table 6 Colorful Accent 4" w:uiPriority="51"/>
+    <w:lsdException w:name="Grid Table 7 Colorful Accent 4" w:uiPriority="52"/>
+    <w:lsdException w:name="Grid Table 1 Light Accent 5" w:uiPriority="46"/>
+    <w:lsdException w:name="Grid Table 2 Accent 5" w:uiPriority="47"/>
+    <w:lsdException w:name="Grid Table 3 Accent 5" w:uiPriority="48"/>
+    <w:lsdException w:name="Grid Table 4 Accent 5" w:uiPriority="49"/>
+    <w:lsdException w:name="Grid Table 5 Dark Accent 5" w:uiPriority="50"/>
+    <w:lsdException w:name="Grid Table 6 Colorful Accent 5" w:uiPriority="51"/>
+    <w:lsdException w:name="Grid Table 7 Colorful Accent 5" w:uiPriority="52"/>
+    <w:lsdException w:name="Grid Table 1 Light Accent 6" w:uiPriority="46"/>
+    <w:lsdException w:name="Grid Table 2 Accent 6" w:uiPriority="47"/>
+    <w:lsdException w:name="Grid Table 3 Accent 6" w:uiPriority="48"/>
+    <w:lsdException w:name="Grid Table 4 Accent 6" w:uiPriority="49"/>
+    <w:lsdException w:name="Grid Table 5 Dark Accent 6" w:uiPriority="50"/>
+    <w:lsdException w:name="Grid Table 6 Colorful Accent 6" w:uiPriority="51"/>
+    <w:lsdException w:name="Grid Table 7 Colorful Accent 6" w:uiPriority="52"/>
+    <w:lsdException w:name="List Table 1 Light" w:uiPriority="46"/>
+    <w:lsdException w:name="List Table 2" w:uiPriority="47"/>
+    <w:lsdException w:name="List Table 3" w:uiPriority="48"/>
+    <w:lsdException w:name="List Table 4" w:uiPriority="49"/>
+    <w:lsdException w:name="List Table 5 Dark" w:uiPriority="50"/>
+    <w:lsdException w:name="List Table 6 Colorful" w:uiPriority="51"/>
+    <w:lsdException w:name="List Table 7 Colorful" w:uiPriority="52"/>
+    <w:lsdException w:name="List Table 1 Light Accent 1" w:uiPriority="46"/>
+    <w:lsdException w:name="List Table 2 Accent 1" w:uiPriority="47"/>
+    <w:lsdException w:name="List Table 3 Accent 1" w:uiPriority="48"/>
+    <w:lsdException w:name="List Table 4 Accent 1" w:uiPriority="49"/>
+    <w:lsdException w:name="List Table 5 Dark Accent 1" w:uiPriority="50"/>
+    <w:lsdException w:name="List Table 6 Colorful Accent 1" w:uiPriority="51"/>
+    <w:lsdException w:name="List Table 7 Colorful Accent 1" w:uiPriority="52"/>
+    <w:lsdException w:name="List Table 1 Light Accent 2" w:uiPriority="46"/>
+    <w:lsdException w:name="List Table 2 Accent 2" w:uiPriority="47"/>
+    <w:lsdException w:name="List Table 3 Accent 2" w:uiPriority="48"/>
+    <w:lsdException w:name="List Table 4 Accent 2" w:uiPriority="49"/>
+    <w:lsdException w:name="List Table 5 Dark Accent 2" w:uiPriority="50"/>
+    <w:lsdException w:name="List Table 6 Colorful Accent 2" w:uiPriority="51"/>
+    <w:lsdException w:name="List Table 7 Colorful Accent 2" w:uiPriority="52"/>
+    <w:lsdException w:name="List Table 1 Light Accent 3" w:uiPriority="46"/>
+    <w:lsdException w:name="List Table 2 Accent 3" w:uiPriority="47"/>
+    <w:lsdException w:name="List Table 3 Accent 3" w:uiPriority="48"/>
+    <w:lsdException w:name="List Table 4 Accent 3" w:uiPriority="49"/>
+    <w:lsdException w:name="List Table 5 Dark Accent 3" w:uiPriority="50"/>
+    <w:lsdException w:name="List Table 6 Colorful Accent 3" w:uiPriority="51"/>
+    <w:lsdException w:name="List Table 7 Colorful Accent 3" w:uiPriority="52"/>
+    <w:lsdException w:name="List Table 1 Light Accent 4" w:uiPriority="46"/>
+    <w:lsdException w:name="List Table 2 Accent 4" w:uiPriority="47"/>
+    <w:lsdException w:name="List Table 3 Accent 4" w:uiPriority="48"/>
+    <w:lsdException w:name="List Table 4 Accent 4" w:uiPriority="49"/>
+    <w:lsdException w:name="List Table 5 Dark Accent 4" w:uiPriority="50"/>
+    <w:lsdException w:name="List Table 6 Colorful Accent 4" w:uiPriority="51"/>
+    <w:lsdException w:name="List Table 7 Colorful Accent 4" w:uiPriority="52"/>
+    <w:lsdException w:name="List Table 1 Light Accent 5" w:uiPriority="46"/>
+    <w:lsdException w:name="List Table 2 Accent 5" w:uiPriority="47"/>
+    <w:lsdException w:name="List Table 3 Accent 5" w:uiPriority="48"/>
+    <w:lsdException w:name="List Table 4 Accent 5" w:uiPriority="49"/>
+    <w:lsdException w:name="List Table 5 Dark Accent 5" w:uiPriority="50"/>
+    <w:lsdException w:name="List Table 6 Colorful Accent 5" w:uiPriority="51"/>
+    <w:lsdException w:name="List Table 7 Colorful Accent 5" w:uiPriority="52"/>
+    <w:lsdException w:name="List Table 1 Light Accent 6" w:uiPriority="46"/>
+    <w:lsdException w:name="List Table 2 Accent 6" w:uiPriority="47"/>
+    <w:lsdException w:name="List Table 3 Accent 6" w:uiPriority="48"/>
+    <w:lsdException w:name="List Table 4 Accent 6" w:uiPriority="49"/>
+    <w:lsdException w:name="List Table 5 Dark Accent 6" w:uiPriority="50"/>
+    <w:lsdException w:name="List Table 6 Colorful Accent 6" w:uiPriority="51"/>
+    <w:lsdException w:name="List Table 7 Colorful Accent 6" w:uiPriority="52"/>
+    <w:lsdException w:name="Mention" w:semiHidden="1" w:unhideWhenUsed="1"/>
+    <w:lsdException w:name="Smart Hyperlink" w:semiHidden="1" w:unhideWhenUsed="1"/>
+    <w:lsdException w:name="Hashtag" w:semiHidden="1" w:unhideWhenUsed="1"/>
+    <w:lsdException w:name="Unresolved Mention" w:semiHidden="1" w:unhideWhenUsed="1"/>
   </w:latentStyles>
   <w:style w:type="paragraph" w:default="1" w:styleId="Normal">
     <w:name w:val="Normal"/>
@@ -13731,12 +13502,6 @@
     <w:tblPr>
       <w:tblStyleRowBandSize w:val="1"/>
       <w:tblStyleColBandSize w:val="1"/>
-      <w:tblCellMar>
-        <w:top w:w="0" w:type="dxa"/>
-        <w:left w:w="0" w:type="dxa"/>
-        <w:bottom w:w="0" w:type="dxa"/>
-        <w:right w:w="0" w:type="dxa"/>
-      </w:tblCellMar>
     </w:tblPr>
   </w:style>
   <w:style w:type="table" w:customStyle="1" w:styleId="a0">
@@ -13744,12 +13509,6 @@
     <w:tblPr>
       <w:tblStyleRowBandSize w:val="1"/>
       <w:tblStyleColBandSize w:val="1"/>
-      <w:tblCellMar>
-        <w:top w:w="0" w:type="dxa"/>
-        <w:left w:w="0" w:type="dxa"/>
-        <w:bottom w:w="0" w:type="dxa"/>
-        <w:right w:w="0" w:type="dxa"/>
-      </w:tblCellMar>
     </w:tblPr>
   </w:style>
   <w:style w:type="table" w:customStyle="1" w:styleId="a1">
@@ -13757,12 +13516,6 @@
     <w:tblPr>
       <w:tblStyleRowBandSize w:val="1"/>
       <w:tblStyleColBandSize w:val="1"/>
-      <w:tblCellMar>
-        <w:top w:w="0" w:type="dxa"/>
-        <w:left w:w="0" w:type="dxa"/>
-        <w:bottom w:w="0" w:type="dxa"/>
-        <w:right w:w="0" w:type="dxa"/>
-      </w:tblCellMar>
     </w:tblPr>
   </w:style>
   <w:style w:type="table" w:customStyle="1" w:styleId="a2">
@@ -13770,12 +13523,6 @@
     <w:tblPr>
       <w:tblStyleRowBandSize w:val="1"/>
       <w:tblStyleColBandSize w:val="1"/>
-      <w:tblCellMar>
-        <w:top w:w="0" w:type="dxa"/>
-        <w:left w:w="0" w:type="dxa"/>
-        <w:bottom w:w="0" w:type="dxa"/>
-        <w:right w:w="0" w:type="dxa"/>
-      </w:tblCellMar>
     </w:tblPr>
   </w:style>
   <w:style w:type="table" w:customStyle="1" w:styleId="a3">
@@ -13783,12 +13530,6 @@
     <w:tblPr>
       <w:tblStyleRowBandSize w:val="1"/>
       <w:tblStyleColBandSize w:val="1"/>
-      <w:tblCellMar>
-        <w:top w:w="0" w:type="dxa"/>
-        <w:left w:w="0" w:type="dxa"/>
-        <w:bottom w:w="0" w:type="dxa"/>
-        <w:right w:w="0" w:type="dxa"/>
-      </w:tblCellMar>
     </w:tblPr>
   </w:style>
   <w:style w:type="table" w:customStyle="1" w:styleId="a4">
@@ -13796,12 +13537,6 @@
     <w:tblPr>
       <w:tblStyleRowBandSize w:val="1"/>
       <w:tblStyleColBandSize w:val="1"/>
-      <w:tblCellMar>
-        <w:top w:w="0" w:type="dxa"/>
-        <w:left w:w="0" w:type="dxa"/>
-        <w:bottom w:w="0" w:type="dxa"/>
-        <w:right w:w="0" w:type="dxa"/>
-      </w:tblCellMar>
     </w:tblPr>
   </w:style>
   <w:style w:type="table" w:customStyle="1" w:styleId="a5">
@@ -13809,12 +13544,6 @@
     <w:tblPr>
       <w:tblStyleRowBandSize w:val="1"/>
       <w:tblStyleColBandSize w:val="1"/>
-      <w:tblCellMar>
-        <w:top w:w="0" w:type="dxa"/>
-        <w:left w:w="0" w:type="dxa"/>
-        <w:bottom w:w="0" w:type="dxa"/>
-        <w:right w:w="0" w:type="dxa"/>
-      </w:tblCellMar>
     </w:tblPr>
   </w:style>
   <w:style w:type="table" w:customStyle="1" w:styleId="a6">
@@ -13822,12 +13551,6 @@
     <w:tblPr>
       <w:tblStyleRowBandSize w:val="1"/>
       <w:tblStyleColBandSize w:val="1"/>
-      <w:tblCellMar>
-        <w:top w:w="0" w:type="dxa"/>
-        <w:left w:w="0" w:type="dxa"/>
-        <w:bottom w:w="0" w:type="dxa"/>
-        <w:right w:w="0" w:type="dxa"/>
-      </w:tblCellMar>
     </w:tblPr>
   </w:style>
   <w:style w:type="table" w:customStyle="1" w:styleId="a7">
@@ -13835,12 +13558,6 @@
     <w:tblPr>
       <w:tblStyleRowBandSize w:val="1"/>
       <w:tblStyleColBandSize w:val="1"/>
-      <w:tblCellMar>
-        <w:top w:w="0" w:type="dxa"/>
-        <w:left w:w="0" w:type="dxa"/>
-        <w:bottom w:w="0" w:type="dxa"/>
-        <w:right w:w="0" w:type="dxa"/>
-      </w:tblCellMar>
     </w:tblPr>
   </w:style>
   <w:style w:type="table" w:customStyle="1" w:styleId="a8">
@@ -13848,637 +13565,6 @@
     <w:tblPr>
       <w:tblStyleRowBandSize w:val="1"/>
       <w:tblStyleColBandSize w:val="1"/>
-      <w:tblCellMar>
-        <w:top w:w="0" w:type="dxa"/>
-        <w:left w:w="0" w:type="dxa"/>
-        <w:bottom w:w="0" w:type="dxa"/>
-        <w:right w:w="0" w:type="dxa"/>
-      </w:tblCellMar>
-    </w:tblPr>
-  </w:style>
-  <w:style w:type="character" w:styleId="Refdecomentrio">
-    <w:name w:val="annotation reference"/>
-    <w:basedOn w:val="Fontepargpadro"/>
-    <w:uiPriority w:val="99"/>
-    <w:semiHidden/>
-    <w:unhideWhenUsed/>
-    <w:rsid w:val="00DF154C"/>
-    <w:rPr>
-      <w:sz w:val="16"/>
-      <w:szCs w:val="16"/>
-    </w:rPr>
-  </w:style>
-  <w:style w:type="paragraph" w:styleId="Textodecomentrio">
-    <w:name w:val="annotation text"/>
-    <w:basedOn w:val="Normal"/>
-    <w:link w:val="TextodecomentrioChar"/>
-    <w:uiPriority w:val="99"/>
-    <w:semiHidden/>
-    <w:unhideWhenUsed/>
-    <w:rsid w:val="00DF154C"/>
-    <w:rPr>
-      <w:sz w:val="20"/>
-      <w:szCs w:val="20"/>
-    </w:rPr>
-  </w:style>
-  <w:style w:type="character" w:customStyle="1" w:styleId="TextodecomentrioChar">
-    <w:name w:val="Texto de comentário Char"/>
-    <w:basedOn w:val="Fontepargpadro"/>
-    <w:link w:val="Textodecomentrio"/>
-    <w:uiPriority w:val="99"/>
-    <w:semiHidden/>
-    <w:rsid w:val="00DF154C"/>
-    <w:rPr>
-      <w:sz w:val="20"/>
-      <w:szCs w:val="20"/>
-    </w:rPr>
-  </w:style>
-  <w:style w:type="paragraph" w:styleId="Assuntodocomentrio">
-    <w:name w:val="annotation subject"/>
-    <w:basedOn w:val="Textodecomentrio"/>
-    <w:next w:val="Textodecomentrio"/>
-    <w:link w:val="AssuntodocomentrioChar"/>
-    <w:uiPriority w:val="99"/>
-    <w:semiHidden/>
-    <w:unhideWhenUsed/>
-    <w:rsid w:val="00DF154C"/>
-    <w:rPr>
-      <w:b/>
-      <w:bCs/>
-    </w:rPr>
-  </w:style>
-  <w:style w:type="character" w:customStyle="1" w:styleId="AssuntodocomentrioChar">
-    <w:name w:val="Assunto do comentário Char"/>
-    <w:basedOn w:val="TextodecomentrioChar"/>
-    <w:link w:val="Assuntodocomentrio"/>
-    <w:uiPriority w:val="99"/>
-    <w:semiHidden/>
-    <w:rsid w:val="00DF154C"/>
-    <w:rPr>
-      <w:b/>
-      <w:bCs/>
-      <w:sz w:val="20"/>
-      <w:szCs w:val="20"/>
-    </w:rPr>
-  </w:style>
-  <w:style w:type="paragraph" w:styleId="Textodebalo">
-    <w:name w:val="Balloon Text"/>
-    <w:basedOn w:val="Normal"/>
-    <w:link w:val="TextodebaloChar"/>
-    <w:uiPriority w:val="99"/>
-    <w:semiHidden/>
-    <w:unhideWhenUsed/>
-    <w:rsid w:val="00DF154C"/>
-    <w:rPr>
-      <w:rFonts w:ascii="Segoe UI" w:hAnsi="Segoe UI" w:cs="Segoe UI"/>
-      <w:sz w:val="18"/>
-      <w:szCs w:val="18"/>
-    </w:rPr>
-  </w:style>
-  <w:style w:type="character" w:customStyle="1" w:styleId="TextodebaloChar">
-    <w:name w:val="Texto de balão Char"/>
-    <w:basedOn w:val="Fontepargpadro"/>
-    <w:link w:val="Textodebalo"/>
-    <w:uiPriority w:val="99"/>
-    <w:semiHidden/>
-    <w:rsid w:val="00DF154C"/>
-    <w:rPr>
-      <w:rFonts w:ascii="Segoe UI" w:hAnsi="Segoe UI" w:cs="Segoe UI"/>
-      <w:sz w:val="18"/>
-      <w:szCs w:val="18"/>
-    </w:rPr>
-  </w:style>
-  <w:style w:type="paragraph" w:styleId="PargrafodaLista">
-    <w:name w:val="List Paragraph"/>
-    <w:basedOn w:val="Normal"/>
-    <w:uiPriority w:val="34"/>
-    <w:qFormat/>
-    <w:rsid w:val="00680BBF"/>
-    <w:pPr>
-      <w:ind w:left="720"/>
-      <w:contextualSpacing/>
-    </w:pPr>
-  </w:style>
-  <w:style w:type="paragraph" w:styleId="Cabealho">
-    <w:name w:val="header"/>
-    <w:basedOn w:val="Normal"/>
-    <w:link w:val="CabealhoChar"/>
-    <w:uiPriority w:val="99"/>
-    <w:unhideWhenUsed/>
-    <w:rsid w:val="00510680"/>
-    <w:pPr>
-      <w:tabs>
-        <w:tab w:val="center" w:pos="4252"/>
-        <w:tab w:val="right" w:pos="8504"/>
-      </w:tabs>
-    </w:pPr>
-  </w:style>
-  <w:style w:type="character" w:customStyle="1" w:styleId="CabealhoChar">
-    <w:name w:val="Cabeçalho Char"/>
-    <w:basedOn w:val="Fontepargpadro"/>
-    <w:link w:val="Cabealho"/>
-    <w:uiPriority w:val="99"/>
-    <w:rsid w:val="00510680"/>
-  </w:style>
-  <w:style w:type="paragraph" w:styleId="Rodap">
-    <w:name w:val="footer"/>
-    <w:basedOn w:val="Normal"/>
-    <w:link w:val="RodapChar"/>
-    <w:uiPriority w:val="99"/>
-    <w:unhideWhenUsed/>
-    <w:rsid w:val="00510680"/>
-    <w:pPr>
-      <w:tabs>
-        <w:tab w:val="center" w:pos="4252"/>
-        <w:tab w:val="right" w:pos="8504"/>
-      </w:tabs>
-    </w:pPr>
-  </w:style>
-  <w:style w:type="character" w:customStyle="1" w:styleId="RodapChar">
-    <w:name w:val="Rodapé Char"/>
-    <w:basedOn w:val="Fontepargpadro"/>
-    <w:link w:val="Rodap"/>
-    <w:uiPriority w:val="99"/>
-    <w:rsid w:val="00510680"/>
-  </w:style>
-</w:styles>
-</file>
-
-<file path=word/stylesWithEffects.xml><?xml version="1.0" encoding="utf-8"?>
-<w:styles xmlns:wpc="http://schemas.microsoft.com/office/word/2010/wordprocessingCanvas" xmlns:mc="http://schemas.openxmlformats.org/markup-compatibility/2006" xmlns:o="urn:schemas-microsoft-com:office:office" xmlns:r="http://schemas.openxmlformats.org/officeDocument/2006/relationships" xmlns:m="http://schemas.openxmlformats.org/officeDocument/2006/math" xmlns:v="urn:schemas-microsoft-com:vml" xmlns:wp14="http://schemas.microsoft.com/office/word/2010/wordprocessingDrawing" xmlns:wp="http://schemas.openxmlformats.org/drawingml/2006/wordprocessingDrawing" xmlns:w10="urn:schemas-microsoft-com:office:word" xmlns:w="http://schemas.openxmlformats.org/wordprocessingml/2006/main" xmlns:w14="http://schemas.microsoft.com/office/word/2010/wordml" xmlns:wpg="http://schemas.microsoft.com/office/word/2010/wordprocessingGroup" xmlns:wpi="http://schemas.microsoft.com/office/word/2010/wordprocessingInk" xmlns:wne="http://schemas.microsoft.com/office/word/2006/wordml" xmlns:wps="http://schemas.microsoft.com/office/word/2010/wordprocessingShape" mc:Ignorable="w14 wp14">
-  <w:docDefaults>
-    <w:rPrDefault>
-      <w:rPr>
-        <w:rFonts w:ascii="Verdana" w:eastAsia="Verdana" w:hAnsi="Verdana" w:cs="Verdana"/>
-        <w:sz w:val="22"/>
-        <w:szCs w:val="22"/>
-        <w:lang w:val="pt-PT" w:eastAsia="pt-BR" w:bidi="ar-SA"/>
-      </w:rPr>
-    </w:rPrDefault>
-    <w:pPrDefault>
-      <w:pPr>
-        <w:widowControl w:val="0"/>
-      </w:pPr>
-    </w:pPrDefault>
-  </w:docDefaults>
-  <w:latentStyles w:defLockedState="0" w:defUIPriority="99" w:defSemiHidden="1" w:defUnhideWhenUsed="1" w:defQFormat="0" w:count="267">
-    <w:lsdException w:name="Normal" w:semiHidden="0" w:uiPriority="0" w:unhideWhenUsed="0" w:qFormat="1"/>
-    <w:lsdException w:name="heading 1" w:semiHidden="0" w:uiPriority="9" w:unhideWhenUsed="0" w:qFormat="1"/>
-    <w:lsdException w:name="heading 2" w:uiPriority="9" w:qFormat="1"/>
-    <w:lsdException w:name="heading 3" w:uiPriority="9" w:qFormat="1"/>
-    <w:lsdException w:name="heading 4" w:uiPriority="9" w:qFormat="1"/>
-    <w:lsdException w:name="heading 5" w:uiPriority="9" w:qFormat="1"/>
-    <w:lsdException w:name="heading 6" w:uiPriority="9" w:qFormat="1"/>
-    <w:lsdException w:name="heading 7" w:uiPriority="9" w:qFormat="1"/>
-    <w:lsdException w:name="heading 8" w:uiPriority="9" w:qFormat="1"/>
-    <w:lsdException w:name="heading 9" w:uiPriority="9" w:qFormat="1"/>
-    <w:lsdException w:name="toc 1" w:uiPriority="39"/>
-    <w:lsdException w:name="toc 2" w:uiPriority="39"/>
-    <w:lsdException w:name="toc 3" w:uiPriority="39"/>
-    <w:lsdException w:name="toc 4" w:uiPriority="39"/>
-    <w:lsdException w:name="toc 5" w:uiPriority="39"/>
-    <w:lsdException w:name="toc 6" w:uiPriority="39"/>
-    <w:lsdException w:name="toc 7" w:uiPriority="39"/>
-    <w:lsdException w:name="toc 8" w:uiPriority="39"/>
-    <w:lsdException w:name="toc 9" w:uiPriority="39"/>
-    <w:lsdException w:name="caption" w:uiPriority="35" w:qFormat="1"/>
-    <w:lsdException w:name="Title" w:semiHidden="0" w:uiPriority="10" w:unhideWhenUsed="0" w:qFormat="1"/>
-    <w:lsdException w:name="Default Paragraph Font" w:uiPriority="1"/>
-    <w:lsdException w:name="Subtitle" w:semiHidden="0" w:uiPriority="11" w:unhideWhenUsed="0" w:qFormat="1"/>
-    <w:lsdException w:name="Strong" w:semiHidden="0" w:uiPriority="22" w:unhideWhenUsed="0" w:qFormat="1"/>
-    <w:lsdException w:name="Emphasis" w:semiHidden="0" w:uiPriority="20" w:unhideWhenUsed="0" w:qFormat="1"/>
-    <w:lsdException w:name="Table Grid" w:semiHidden="0" w:uiPriority="39" w:unhideWhenUsed="0"/>
-    <w:lsdException w:name="Placeholder Text" w:unhideWhenUsed="0"/>
-    <w:lsdException w:name="No Spacing" w:semiHidden="0" w:uiPriority="1" w:unhideWhenUsed="0" w:qFormat="1"/>
-    <w:lsdException w:name="Light Shading" w:semiHidden="0" w:uiPriority="60" w:unhideWhenUsed="0"/>
-    <w:lsdException w:name="Light List" w:semiHidden="0" w:uiPriority="61" w:unhideWhenUsed="0"/>
-    <w:lsdException w:name="Light Grid" w:semiHidden="0" w:uiPriority="62" w:unhideWhenUsed="0"/>
-    <w:lsdException w:name="Medium Shading 1" w:semiHidden="0" w:uiPriority="63" w:unhideWhenUsed="0"/>
-    <w:lsdException w:name="Medium Shading 2" w:semiHidden="0" w:uiPriority="64" w:unhideWhenUsed="0"/>
-    <w:lsdException w:name="Medium List 1" w:semiHidden="0" w:uiPriority="65" w:unhideWhenUsed="0"/>
-    <w:lsdException w:name="Medium List 2" w:semiHidden="0" w:uiPriority="66" w:unhideWhenUsed="0"/>
-    <w:lsdException w:name="Medium Grid 1" w:semiHidden="0" w:uiPriority="67" w:unhideWhenUsed="0"/>
-    <w:lsdException w:name="Medium Grid 2" w:semiHidden="0" w:uiPriority="68" w:unhideWhenUsed="0"/>
-    <w:lsdException w:name="Medium Grid 3" w:semiHidden="0" w:uiPriority="69" w:unhideWhenUsed="0"/>
-    <w:lsdException w:name="Dark List" w:semiHidden="0" w:uiPriority="70" w:unhideWhenUsed="0"/>
-    <w:lsdException w:name="Colorful Shading" w:semiHidden="0" w:uiPriority="71" w:unhideWhenUsed="0"/>
-    <w:lsdException w:name="Colorful List" w:semiHidden="0" w:uiPriority="72" w:unhideWhenUsed="0"/>
-    <w:lsdException w:name="Colorful Grid" w:semiHidden="0" w:uiPriority="73" w:unhideWhenUsed="0"/>
-    <w:lsdException w:name="Light Shading Accent 1" w:semiHidden="0" w:uiPriority="60" w:unhideWhenUsed="0"/>
-    <w:lsdException w:name="Light List Accent 1" w:semiHidden="0" w:uiPriority="61" w:unhideWhenUsed="0"/>
-    <w:lsdException w:name="Light Grid Accent 1" w:semiHidden="0" w:uiPriority="62" w:unhideWhenUsed="0"/>
-    <w:lsdException w:name="Medium Shading 1 Accent 1" w:semiHidden="0" w:uiPriority="63" w:unhideWhenUsed="0"/>
-    <w:lsdException w:name="Medium Shading 2 Accent 1" w:semiHidden="0" w:uiPriority="64" w:unhideWhenUsed="0"/>
-    <w:lsdException w:name="Medium List 1 Accent 1" w:semiHidden="0" w:uiPriority="65" w:unhideWhenUsed="0"/>
-    <w:lsdException w:name="Revision" w:unhideWhenUsed="0"/>
-    <w:lsdException w:name="List Paragraph" w:semiHidden="0" w:uiPriority="34" w:unhideWhenUsed="0" w:qFormat="1"/>
-    <w:lsdException w:name="Quote" w:semiHidden="0" w:uiPriority="29" w:unhideWhenUsed="0" w:qFormat="1"/>
-    <w:lsdException w:name="Intense Quote" w:semiHidden="0" w:uiPriority="30" w:unhideWhenUsed="0" w:qFormat="1"/>
-    <w:lsdException w:name="Medium List 2 Accent 1" w:semiHidden="0" w:uiPriority="66" w:unhideWhenUsed="0"/>
-    <w:lsdException w:name="Medium Grid 1 Accent 1" w:semiHidden="0" w:uiPriority="67" w:unhideWhenUsed="0"/>
-    <w:lsdException w:name="Medium Grid 2 Accent 1" w:semiHidden="0" w:uiPriority="68" w:unhideWhenUsed="0"/>
-    <w:lsdException w:name="Medium Grid 3 Accent 1" w:semiHidden="0" w:uiPriority="69" w:unhideWhenUsed="0"/>
-    <w:lsdException w:name="Dark List Accent 1" w:semiHidden="0" w:uiPriority="70" w:unhideWhenUsed="0"/>
-    <w:lsdException w:name="Colorful Shading Accent 1" w:semiHidden="0" w:uiPriority="71" w:unhideWhenUsed="0"/>
-    <w:lsdException w:name="Colorful List Accent 1" w:semiHidden="0" w:uiPriority="72" w:unhideWhenUsed="0"/>
-    <w:lsdException w:name="Colorful Grid Accent 1" w:semiHidden="0" w:uiPriority="73" w:unhideWhenUsed="0"/>
-    <w:lsdException w:name="Light Shading Accent 2" w:semiHidden="0" w:uiPriority="60" w:unhideWhenUsed="0"/>
-    <w:lsdException w:name="Light List Accent 2" w:semiHidden="0" w:uiPriority="61" w:unhideWhenUsed="0"/>
-    <w:lsdException w:name="Light Grid Accent 2" w:semiHidden="0" w:uiPriority="62" w:unhideWhenUsed="0"/>
-    <w:lsdException w:name="Medium Shading 1 Accent 2" w:semiHidden="0" w:uiPriority="63" w:unhideWhenUsed="0"/>
-    <w:lsdException w:name="Medium Shading 2 Accent 2" w:semiHidden="0" w:uiPriority="64" w:unhideWhenUsed="0"/>
-    <w:lsdException w:name="Medium List 1 Accent 2" w:semiHidden="0" w:uiPriority="65" w:unhideWhenUsed="0"/>
-    <w:lsdException w:name="Medium List 2 Accent 2" w:semiHidden="0" w:uiPriority="66" w:unhideWhenUsed="0"/>
-    <w:lsdException w:name="Medium Grid 1 Accent 2" w:semiHidden="0" w:uiPriority="67" w:unhideWhenUsed="0"/>
-    <w:lsdException w:name="Medium Grid 2 Accent 2" w:semiHidden="0" w:uiPriority="68" w:unhideWhenUsed="0"/>
-    <w:lsdException w:name="Medium Grid 3 Accent 2" w:semiHidden="0" w:uiPriority="69" w:unhideWhenUsed="0"/>
-    <w:lsdException w:name="Dark List Accent 2" w:semiHidden="0" w:uiPriority="70" w:unhideWhenUsed="0"/>
-    <w:lsdException w:name="Colorful Shading Accent 2" w:semiHidden="0" w:uiPriority="71" w:unhideWhenUsed="0"/>
-    <w:lsdException w:name="Colorful List Accent 2" w:semiHidden="0" w:uiPriority="72" w:unhideWhenUsed="0"/>
-    <w:lsdException w:name="Colorful Grid Accent 2" w:semiHidden="0" w:uiPriority="73" w:unhideWhenUsed="0"/>
-    <w:lsdException w:name="Light Shading Accent 3" w:semiHidden="0" w:uiPriority="60" w:unhideWhenUsed="0"/>
-    <w:lsdException w:name="Light List Accent 3" w:semiHidden="0" w:uiPriority="61" w:unhideWhenUsed="0"/>
-    <w:lsdException w:name="Light Grid Accent 3" w:semiHidden="0" w:uiPriority="62" w:unhideWhenUsed="0"/>
-    <w:lsdException w:name="Medium Shading 1 Accent 3" w:semiHidden="0" w:uiPriority="63" w:unhideWhenUsed="0"/>
-    <w:lsdException w:name="Medium Shading 2 Accent 3" w:semiHidden="0" w:uiPriority="64" w:unhideWhenUsed="0"/>
-    <w:lsdException w:name="Medium List 1 Accent 3" w:semiHidden="0" w:uiPriority="65" w:unhideWhenUsed="0"/>
-    <w:lsdException w:name="Medium List 2 Accent 3" w:semiHidden="0" w:uiPriority="66" w:unhideWhenUsed="0"/>
-    <w:lsdException w:name="Medium Grid 1 Accent 3" w:semiHidden="0" w:uiPriority="67" w:unhideWhenUsed="0"/>
-    <w:lsdException w:name="Medium Grid 2 Accent 3" w:semiHidden="0" w:uiPriority="68" w:unhideWhenUsed="0"/>
-    <w:lsdException w:name="Medium Grid 3 Accent 3" w:semiHidden="0" w:uiPriority="69" w:unhideWhenUsed="0"/>
-    <w:lsdException w:name="Dark List Accent 3" w:semiHidden="0" w:uiPriority="70" w:unhideWhenUsed="0"/>
-    <w:lsdException w:name="Colorful Shading Accent 3" w:semiHidden="0" w:uiPriority="71" w:unhideWhenUsed="0"/>
-    <w:lsdException w:name="Colorful List Accent 3" w:semiHidden="0" w:uiPriority="72" w:unhideWhenUsed="0"/>
-    <w:lsdException w:name="Colorful Grid Accent 3" w:semiHidden="0" w:uiPriority="73" w:unhideWhenUsed="0"/>
-    <w:lsdException w:name="Light Shading Accent 4" w:semiHidden="0" w:uiPriority="60" w:unhideWhenUsed="0"/>
-    <w:lsdException w:name="Light List Accent 4" w:semiHidden="0" w:uiPriority="61" w:unhideWhenUsed="0"/>
-    <w:lsdException w:name="Light Grid Accent 4" w:semiHidden="0" w:uiPriority="62" w:unhideWhenUsed="0"/>
-    <w:lsdException w:name="Medium Shading 1 Accent 4" w:semiHidden="0" w:uiPriority="63" w:unhideWhenUsed="0"/>
-    <w:lsdException w:name="Medium Shading 2 Accent 4" w:semiHidden="0" w:uiPriority="64" w:unhideWhenUsed="0"/>
-    <w:lsdException w:name="Medium List 1 Accent 4" w:semiHidden="0" w:uiPriority="65" w:unhideWhenUsed="0"/>
-    <w:lsdException w:name="Medium List 2 Accent 4" w:semiHidden="0" w:uiPriority="66" w:unhideWhenUsed="0"/>
-    <w:lsdException w:name="Medium Grid 1 Accent 4" w:semiHidden="0" w:uiPriority="67" w:unhideWhenUsed="0"/>
-    <w:lsdException w:name="Medium Grid 2 Accent 4" w:semiHidden="0" w:uiPriority="68" w:unhideWhenUsed="0"/>
-    <w:lsdException w:name="Medium Grid 3 Accent 4" w:semiHidden="0" w:uiPriority="69" w:unhideWhenUsed="0"/>
-    <w:lsdException w:name="Dark List Accent 4" w:semiHidden="0" w:uiPriority="70" w:unhideWhenUsed="0"/>
-    <w:lsdException w:name="Colorful Shading Accent 4" w:semiHidden="0" w:uiPriority="71" w:unhideWhenUsed="0"/>
-    <w:lsdException w:name="Colorful List Accent 4" w:semiHidden="0" w:uiPriority="72" w:unhideWhenUsed="0"/>
-    <w:lsdException w:name="Colorful Grid Accent 4" w:semiHidden="0" w:uiPriority="73" w:unhideWhenUsed="0"/>
-    <w:lsdException w:name="Light Shading Accent 5" w:semiHidden="0" w:uiPriority="60" w:unhideWhenUsed="0"/>
-    <w:lsdException w:name="Light List Accent 5" w:semiHidden="0" w:uiPriority="61" w:unhideWhenUsed="0"/>
-    <w:lsdException w:name="Light Grid Accent 5" w:semiHidden="0" w:uiPriority="62" w:unhideWhenUsed="0"/>
-    <w:lsdException w:name="Medium Shading 1 Accent 5" w:semiHidden="0" w:uiPriority="63" w:unhideWhenUsed="0"/>
-    <w:lsdException w:name="Medium Shading 2 Accent 5" w:semiHidden="0" w:uiPriority="64" w:unhideWhenUsed="0"/>
-    <w:lsdException w:name="Medium List 1 Accent 5" w:semiHidden="0" w:uiPriority="65" w:unhideWhenUsed="0"/>
-    <w:lsdException w:name="Medium List 2 Accent 5" w:semiHidden="0" w:uiPriority="66" w:unhideWhenUsed="0"/>
-    <w:lsdException w:name="Medium Grid 1 Accent 5" w:semiHidden="0" w:uiPriority="67" w:unhideWhenUsed="0"/>
-    <w:lsdException w:name="Medium Grid 2 Accent 5" w:semiHidden="0" w:uiPriority="68" w:unhideWhenUsed="0"/>
-    <w:lsdException w:name="Medium Grid 3 Accent 5" w:semiHidden="0" w:uiPriority="69" w:unhideWhenUsed="0"/>
-    <w:lsdException w:name="Dark List Accent 5" w:semiHidden="0" w:uiPriority="70" w:unhideWhenUsed="0"/>
-    <w:lsdException w:name="Colorful Shading Accent 5" w:semiHidden="0" w:uiPriority="71" w:unhideWhenUsed="0"/>
-    <w:lsdException w:name="Colorful List Accent 5" w:semiHidden="0" w:uiPriority="72" w:unhideWhenUsed="0"/>
-    <w:lsdException w:name="Colorful Grid Accent 5" w:semiHidden="0" w:uiPriority="73" w:unhideWhenUsed="0"/>
-    <w:lsdException w:name="Light Shading Accent 6" w:semiHidden="0" w:uiPriority="60" w:unhideWhenUsed="0"/>
-    <w:lsdException w:name="Light List Accent 6" w:semiHidden="0" w:uiPriority="61" w:unhideWhenUsed="0"/>
-    <w:lsdException w:name="Light Grid Accent 6" w:semiHidden="0" w:uiPriority="62" w:unhideWhenUsed="0"/>
-    <w:lsdException w:name="Medium Shading 1 Accent 6" w:semiHidden="0" w:uiPriority="63" w:unhideWhenUsed="0"/>
-    <w:lsdException w:name="Medium Shading 2 Accent 6" w:semiHidden="0" w:uiPriority="64" w:unhideWhenUsed="0"/>
-    <w:lsdException w:name="Medium List 1 Accent 6" w:semiHidden="0" w:uiPriority="65" w:unhideWhenUsed="0"/>
-    <w:lsdException w:name="Medium List 2 Accent 6" w:semiHidden="0" w:uiPriority="66" w:unhideWhenUsed="0"/>
-    <w:lsdException w:name="Medium Grid 1 Accent 6" w:semiHidden="0" w:uiPriority="67" w:unhideWhenUsed="0"/>
-    <w:lsdException w:name="Medium Grid 2 Accent 6" w:semiHidden="0" w:uiPriority="68" w:unhideWhenUsed="0"/>
-    <w:lsdException w:name="Medium Grid 3 Accent 6" w:semiHidden="0" w:uiPriority="69" w:unhideWhenUsed="0"/>
-    <w:lsdException w:name="Dark List Accent 6" w:semiHidden="0" w:uiPriority="70" w:unhideWhenUsed="0"/>
-    <w:lsdException w:name="Colorful Shading Accent 6" w:semiHidden="0" w:uiPriority="71" w:unhideWhenUsed="0"/>
-    <w:lsdException w:name="Colorful List Accent 6" w:semiHidden="0" w:uiPriority="72" w:unhideWhenUsed="0"/>
-    <w:lsdException w:name="Colorful Grid Accent 6" w:semiHidden="0" w:uiPriority="73" w:unhideWhenUsed="0"/>
-    <w:lsdException w:name="Subtle Emphasis" w:semiHidden="0" w:uiPriority="19" w:unhideWhenUsed="0" w:qFormat="1"/>
-    <w:lsdException w:name="Intense Emphasis" w:semiHidden="0" w:uiPriority="21" w:unhideWhenUsed="0" w:qFormat="1"/>
-    <w:lsdException w:name="Subtle Reference" w:semiHidden="0" w:uiPriority="31" w:unhideWhenUsed="0" w:qFormat="1"/>
-    <w:lsdException w:name="Intense Reference" w:semiHidden="0" w:uiPriority="32" w:unhideWhenUsed="0" w:qFormat="1"/>
-    <w:lsdException w:name="Book Title" w:semiHidden="0" w:uiPriority="33" w:unhideWhenUsed="0" w:qFormat="1"/>
-    <w:lsdException w:name="Bibliography" w:uiPriority="37"/>
-    <w:lsdException w:name="TOC Heading" w:uiPriority="39" w:qFormat="1"/>
-  </w:latentStyles>
-  <w:style w:type="paragraph" w:default="1" w:styleId="Normal">
-    <w:name w:val="Normal"/>
-    <w:qFormat/>
-  </w:style>
-  <w:style w:type="paragraph" w:styleId="Ttulo1">
-    <w:name w:val="heading 1"/>
-    <w:basedOn w:val="Normal"/>
-    <w:next w:val="Normal"/>
-    <w:uiPriority w:val="9"/>
-    <w:qFormat/>
-    <w:pPr>
-      <w:spacing w:before="99"/>
-      <w:ind w:left="572" w:hanging="433"/>
-      <w:outlineLvl w:val="0"/>
-    </w:pPr>
-    <w:rPr>
-      <w:b/>
-      <w:sz w:val="32"/>
-      <w:szCs w:val="32"/>
-    </w:rPr>
-  </w:style>
-  <w:style w:type="paragraph" w:styleId="Ttulo2">
-    <w:name w:val="heading 2"/>
-    <w:basedOn w:val="Normal"/>
-    <w:next w:val="Normal"/>
-    <w:uiPriority w:val="9"/>
-    <w:unhideWhenUsed/>
-    <w:qFormat/>
-    <w:pPr>
-      <w:ind w:left="999" w:hanging="860"/>
-      <w:outlineLvl w:val="1"/>
-    </w:pPr>
-    <w:rPr>
-      <w:rFonts w:ascii="Tahoma" w:eastAsia="Tahoma" w:hAnsi="Tahoma" w:cs="Tahoma"/>
-      <w:b/>
-      <w:sz w:val="24"/>
-      <w:szCs w:val="24"/>
-    </w:rPr>
-  </w:style>
-  <w:style w:type="paragraph" w:styleId="Ttulo3">
-    <w:name w:val="heading 3"/>
-    <w:basedOn w:val="Normal"/>
-    <w:next w:val="Normal"/>
-    <w:uiPriority w:val="9"/>
-    <w:semiHidden/>
-    <w:unhideWhenUsed/>
-    <w:qFormat/>
-    <w:pPr>
-      <w:keepNext/>
-      <w:keepLines/>
-      <w:spacing w:before="280" w:after="80"/>
-      <w:outlineLvl w:val="2"/>
-    </w:pPr>
-    <w:rPr>
-      <w:b/>
-      <w:sz w:val="28"/>
-      <w:szCs w:val="28"/>
-    </w:rPr>
-  </w:style>
-  <w:style w:type="paragraph" w:styleId="Ttulo4">
-    <w:name w:val="heading 4"/>
-    <w:basedOn w:val="Normal"/>
-    <w:next w:val="Normal"/>
-    <w:uiPriority w:val="9"/>
-    <w:semiHidden/>
-    <w:unhideWhenUsed/>
-    <w:qFormat/>
-    <w:pPr>
-      <w:keepNext/>
-      <w:keepLines/>
-      <w:spacing w:before="240" w:after="40"/>
-      <w:outlineLvl w:val="3"/>
-    </w:pPr>
-    <w:rPr>
-      <w:b/>
-      <w:sz w:val="24"/>
-      <w:szCs w:val="24"/>
-    </w:rPr>
-  </w:style>
-  <w:style w:type="paragraph" w:styleId="Ttulo5">
-    <w:name w:val="heading 5"/>
-    <w:basedOn w:val="Normal"/>
-    <w:next w:val="Normal"/>
-    <w:uiPriority w:val="9"/>
-    <w:semiHidden/>
-    <w:unhideWhenUsed/>
-    <w:qFormat/>
-    <w:pPr>
-      <w:keepNext/>
-      <w:keepLines/>
-      <w:spacing w:before="220" w:after="40"/>
-      <w:outlineLvl w:val="4"/>
-    </w:pPr>
-    <w:rPr>
-      <w:b/>
-    </w:rPr>
-  </w:style>
-  <w:style w:type="paragraph" w:styleId="Ttulo6">
-    <w:name w:val="heading 6"/>
-    <w:basedOn w:val="Normal"/>
-    <w:next w:val="Normal"/>
-    <w:uiPriority w:val="9"/>
-    <w:semiHidden/>
-    <w:unhideWhenUsed/>
-    <w:qFormat/>
-    <w:pPr>
-      <w:keepNext/>
-      <w:keepLines/>
-      <w:spacing w:before="200" w:after="40"/>
-      <w:outlineLvl w:val="5"/>
-    </w:pPr>
-    <w:rPr>
-      <w:b/>
-      <w:sz w:val="20"/>
-      <w:szCs w:val="20"/>
-    </w:rPr>
-  </w:style>
-  <w:style w:type="character" w:default="1" w:styleId="Fontepargpadro">
-    <w:name w:val="Default Paragraph Font"/>
-    <w:uiPriority w:val="1"/>
-    <w:semiHidden/>
-    <w:unhideWhenUsed/>
-  </w:style>
-  <w:style w:type="table" w:default="1" w:styleId="Tabelanormal">
-    <w:name w:val="Normal Table"/>
-    <w:uiPriority w:val="99"/>
-    <w:semiHidden/>
-    <w:unhideWhenUsed/>
-    <w:tblPr>
-      <w:tblInd w:w="0" w:type="dxa"/>
-      <w:tblCellMar>
-        <w:top w:w="0" w:type="dxa"/>
-        <w:left w:w="108" w:type="dxa"/>
-        <w:bottom w:w="0" w:type="dxa"/>
-        <w:right w:w="108" w:type="dxa"/>
-      </w:tblCellMar>
-    </w:tblPr>
-  </w:style>
-  <w:style w:type="numbering" w:default="1" w:styleId="Semlista">
-    <w:name w:val="No List"/>
-    <w:uiPriority w:val="99"/>
-    <w:semiHidden/>
-    <w:unhideWhenUsed/>
-  </w:style>
-  <w:style w:type="table" w:customStyle="1" w:styleId="TableNormal">
-    <w:name w:val="Table Normal"/>
-    <w:tblPr>
-      <w:tblCellMar>
-        <w:top w:w="0" w:type="dxa"/>
-        <w:left w:w="0" w:type="dxa"/>
-        <w:bottom w:w="0" w:type="dxa"/>
-        <w:right w:w="0" w:type="dxa"/>
-      </w:tblCellMar>
-    </w:tblPr>
-  </w:style>
-  <w:style w:type="paragraph" w:styleId="Ttulo">
-    <w:name w:val="Title"/>
-    <w:basedOn w:val="Normal"/>
-    <w:next w:val="Normal"/>
-    <w:uiPriority w:val="10"/>
-    <w:qFormat/>
-    <w:pPr>
-      <w:keepNext/>
-      <w:keepLines/>
-      <w:spacing w:before="480" w:after="120"/>
-    </w:pPr>
-    <w:rPr>
-      <w:b/>
-      <w:sz w:val="72"/>
-      <w:szCs w:val="72"/>
-    </w:rPr>
-  </w:style>
-  <w:style w:type="paragraph" w:styleId="Subttulo">
-    <w:name w:val="Subtitle"/>
-    <w:basedOn w:val="Normal"/>
-    <w:next w:val="Normal"/>
-    <w:uiPriority w:val="11"/>
-    <w:qFormat/>
-    <w:pPr>
-      <w:keepNext/>
-      <w:keepLines/>
-      <w:spacing w:before="360" w:after="80"/>
-    </w:pPr>
-    <w:rPr>
-      <w:rFonts w:ascii="Georgia" w:eastAsia="Georgia" w:hAnsi="Georgia" w:cs="Georgia"/>
-      <w:i/>
-      <w:color w:val="666666"/>
-      <w:sz w:val="48"/>
-      <w:szCs w:val="48"/>
-    </w:rPr>
-  </w:style>
-  <w:style w:type="table" w:customStyle="1" w:styleId="a">
-    <w:basedOn w:val="TableNormal"/>
-    <w:tblPr>
-      <w:tblStyleRowBandSize w:val="1"/>
-      <w:tblStyleColBandSize w:val="1"/>
-      <w:tblCellMar>
-        <w:top w:w="0" w:type="dxa"/>
-        <w:left w:w="0" w:type="dxa"/>
-        <w:bottom w:w="0" w:type="dxa"/>
-        <w:right w:w="0" w:type="dxa"/>
-      </w:tblCellMar>
-    </w:tblPr>
-  </w:style>
-  <w:style w:type="table" w:customStyle="1" w:styleId="a0">
-    <w:basedOn w:val="TableNormal"/>
-    <w:tblPr>
-      <w:tblStyleRowBandSize w:val="1"/>
-      <w:tblStyleColBandSize w:val="1"/>
-      <w:tblCellMar>
-        <w:top w:w="0" w:type="dxa"/>
-        <w:left w:w="0" w:type="dxa"/>
-        <w:bottom w:w="0" w:type="dxa"/>
-        <w:right w:w="0" w:type="dxa"/>
-      </w:tblCellMar>
-    </w:tblPr>
-  </w:style>
-  <w:style w:type="table" w:customStyle="1" w:styleId="a1">
-    <w:basedOn w:val="TableNormal"/>
-    <w:tblPr>
-      <w:tblStyleRowBandSize w:val="1"/>
-      <w:tblStyleColBandSize w:val="1"/>
-      <w:tblCellMar>
-        <w:top w:w="0" w:type="dxa"/>
-        <w:left w:w="0" w:type="dxa"/>
-        <w:bottom w:w="0" w:type="dxa"/>
-        <w:right w:w="0" w:type="dxa"/>
-      </w:tblCellMar>
-    </w:tblPr>
-  </w:style>
-  <w:style w:type="table" w:customStyle="1" w:styleId="a2">
-    <w:basedOn w:val="TableNormal"/>
-    <w:tblPr>
-      <w:tblStyleRowBandSize w:val="1"/>
-      <w:tblStyleColBandSize w:val="1"/>
-      <w:tblCellMar>
-        <w:top w:w="0" w:type="dxa"/>
-        <w:left w:w="0" w:type="dxa"/>
-        <w:bottom w:w="0" w:type="dxa"/>
-        <w:right w:w="0" w:type="dxa"/>
-      </w:tblCellMar>
-    </w:tblPr>
-  </w:style>
-  <w:style w:type="table" w:customStyle="1" w:styleId="a3">
-    <w:basedOn w:val="TableNormal"/>
-    <w:tblPr>
-      <w:tblStyleRowBandSize w:val="1"/>
-      <w:tblStyleColBandSize w:val="1"/>
-      <w:tblCellMar>
-        <w:top w:w="0" w:type="dxa"/>
-        <w:left w:w="0" w:type="dxa"/>
-        <w:bottom w:w="0" w:type="dxa"/>
-        <w:right w:w="0" w:type="dxa"/>
-      </w:tblCellMar>
-    </w:tblPr>
-  </w:style>
-  <w:style w:type="table" w:customStyle="1" w:styleId="a4">
-    <w:basedOn w:val="TableNormal"/>
-    <w:tblPr>
-      <w:tblStyleRowBandSize w:val="1"/>
-      <w:tblStyleColBandSize w:val="1"/>
-      <w:tblCellMar>
-        <w:top w:w="0" w:type="dxa"/>
-        <w:left w:w="0" w:type="dxa"/>
-        <w:bottom w:w="0" w:type="dxa"/>
-        <w:right w:w="0" w:type="dxa"/>
-      </w:tblCellMar>
-    </w:tblPr>
-  </w:style>
-  <w:style w:type="table" w:customStyle="1" w:styleId="a5">
-    <w:basedOn w:val="TableNormal"/>
-    <w:tblPr>
-      <w:tblStyleRowBandSize w:val="1"/>
-      <w:tblStyleColBandSize w:val="1"/>
-      <w:tblCellMar>
-        <w:top w:w="0" w:type="dxa"/>
-        <w:left w:w="0" w:type="dxa"/>
-        <w:bottom w:w="0" w:type="dxa"/>
-        <w:right w:w="0" w:type="dxa"/>
-      </w:tblCellMar>
-    </w:tblPr>
-  </w:style>
-  <w:style w:type="table" w:customStyle="1" w:styleId="a6">
-    <w:basedOn w:val="TableNormal"/>
-    <w:tblPr>
-      <w:tblStyleRowBandSize w:val="1"/>
-      <w:tblStyleColBandSize w:val="1"/>
-      <w:tblCellMar>
-        <w:top w:w="0" w:type="dxa"/>
-        <w:left w:w="0" w:type="dxa"/>
-        <w:bottom w:w="0" w:type="dxa"/>
-        <w:right w:w="0" w:type="dxa"/>
-      </w:tblCellMar>
-    </w:tblPr>
-  </w:style>
-  <w:style w:type="table" w:customStyle="1" w:styleId="a7">
-    <w:basedOn w:val="TableNormal"/>
-    <w:tblPr>
-      <w:tblStyleRowBandSize w:val="1"/>
-      <w:tblStyleColBandSize w:val="1"/>
-      <w:tblCellMar>
-        <w:top w:w="0" w:type="dxa"/>
-        <w:left w:w="0" w:type="dxa"/>
-        <w:bottom w:w="0" w:type="dxa"/>
-        <w:right w:w="0" w:type="dxa"/>
-      </w:tblCellMar>
-    </w:tblPr>
-  </w:style>
-  <w:style w:type="table" w:customStyle="1" w:styleId="a8">
-    <w:basedOn w:val="TableNormal"/>
-    <w:tblPr>
-      <w:tblStyleRowBandSize w:val="1"/>
-      <w:tblStyleColBandSize w:val="1"/>
-      <w:tblCellMar>
-        <w:top w:w="0" w:type="dxa"/>
-        <w:left w:w="0" w:type="dxa"/>
-        <w:bottom w:w="0" w:type="dxa"/>
-        <w:right w:w="0" w:type="dxa"/>
-      </w:tblCellMar>
     </w:tblPr>
   </w:style>
   <w:style w:type="character" w:styleId="Refdecomentrio">

</xml_diff>